<commit_message>
Finished abstract and added acknowledgement section
</commit_message>
<xml_diff>
--- a/Documentation/AAVCReport_edit_peter.docx
+++ b/Documentation/AAVCReport_edit_peter.docx
@@ -60,14 +60,41 @@
         <w:t>—</w:t>
       </w:r>
       <w:r>
-        <w:t xml:space="preserve">The following is a report detailing Miami University’s entry vehicle in the Autonomous Aerial Vehicle Competition of 2015. It details the algorithms </w:t>
-      </w:r>
+        <w:t>The following is a report detailing Miami University’s entry vehicle in the Autonomous Aerial Vehicle Competition of 2015.</w:t>
+      </w:r>
+      <w:r>
+        <w:t xml:space="preserve"> </w:t>
+      </w:r>
+      <w:r>
+        <w:t xml:space="preserve">All design </w:t>
+      </w:r>
+      <w:r>
+        <w:t>specifications</w:t>
+      </w:r>
+      <w:r>
+        <w:t xml:space="preserve"> </w:t>
+      </w:r>
+      <w:r>
+        <w:t>are</w:t>
+      </w:r>
+      <w:r>
+        <w:t xml:space="preserve"> provided at </w:t>
+      </w:r>
+      <w:hyperlink r:id="rId8" w:history="1">
+        <w:r>
+          <w:rPr>
+            <w:rStyle w:val="Hyperlink"/>
+          </w:rPr>
+          <w:t>http://www.flyaavc.org/rules</w:t>
+        </w:r>
+      </w:hyperlink>
       <w:bookmarkStart w:id="0" w:name="PointTmp"/>
       <w:r>
-        <w:t xml:space="preserve">used for navigation, object detection, and for determining the local coordinate system. </w:t>
-      </w:r>
-      <w:bookmarkStart w:id="1" w:name="_GoBack"/>
-      <w:bookmarkEnd w:id="1"/>
+        <w:t xml:space="preserve">. To </w:t>
+      </w:r>
+      <w:r>
+        <w:t>locate the ball the “right wall” method is used to move towards the second room. Upon reaching the second room the quadcopter will begin searching for the ball and alvar markers after reaching the back left corner of the room.</w:t>
+      </w:r>
     </w:p>
     <w:bookmarkEnd w:id="0"/>
     <w:p>
@@ -118,54 +145,54 @@
       <w:r>
         <w:t xml:space="preserve">team consists of three members: Nick Contini, John Thomas, and Braden Campbell. Work was divided as described. Nick Contini was the primary programmer for any image processing, as well as the primary contributor to </w:t>
       </w:r>
+      <w:del w:id="1" w:author="Jamieson, Peter Andrew Dr." w:date="2015-04-16T11:31:00Z">
+        <w:r>
+          <w:delText xml:space="preserve">the starting </w:delText>
+        </w:r>
+      </w:del>
+      <w:r>
+        <w:t xml:space="preserve">code for the laser rangefinder and sonar modules. He also contributed to PWM code </w:t>
+      </w:r>
       <w:del w:id="2" w:author="Jamieson, Peter Andrew Dr." w:date="2015-04-16T11:31:00Z">
         <w:r>
-          <w:delText xml:space="preserve">the starting </w:delText>
-        </w:r>
-      </w:del>
-      <w:r>
-        <w:t xml:space="preserve">code for the laser rangefinder and sonar modules. He also contributed to PWM code </w:t>
+          <w:delText>to</w:delText>
+        </w:r>
+      </w:del>
+      <w:r>
+        <w:t xml:space="preserve"> </w:t>
       </w:r>
       <w:del w:id="3" w:author="Jamieson, Peter Andrew Dr." w:date="2015-04-16T11:31:00Z">
         <w:r>
-          <w:delText>to</w:delText>
-        </w:r>
-      </w:del>
-      <w:r>
-        <w:t xml:space="preserve"> </w:t>
-      </w:r>
-      <w:del w:id="4" w:author="Jamieson, Peter Andrew Dr." w:date="2015-04-16T11:31:00Z">
-        <w:r>
           <w:delText>control</w:delText>
         </w:r>
       </w:del>
+      <w:ins w:id="4" w:author="Jamieson, Peter Andrew Dr." w:date="2015-04-16T11:31:00Z">
+        <w:r>
+          <w:t>for</w:t>
+        </w:r>
+      </w:ins>
+      <w:r>
+        <w:t xml:space="preserve"> the flight controller, assisted in quadcopter construction, and was </w:t>
+      </w:r>
       <w:ins w:id="5" w:author="Jamieson, Peter Andrew Dr." w:date="2015-04-16T11:31:00Z">
         <w:r>
-          <w:t>for</w:t>
-        </w:r>
-      </w:ins>
-      <w:r>
-        <w:t xml:space="preserve"> the flight controller, assisted in quadcopter construction, and was </w:t>
+          <w:t xml:space="preserve">a </w:t>
+        </w:r>
+      </w:ins>
+      <w:r>
+        <w:t>found</w:t>
       </w:r>
       <w:ins w:id="6" w:author="Jamieson, Peter Andrew Dr." w:date="2015-04-16T11:31:00Z">
         <w:r>
-          <w:t xml:space="preserve">a </w:t>
-        </w:r>
-      </w:ins>
-      <w:r>
-        <w:t>found</w:t>
-      </w:r>
-      <w:ins w:id="7" w:author="Jamieson, Peter Andrew Dr." w:date="2015-04-16T11:31:00Z">
-        <w:r>
           <w:t>ing</w:t>
         </w:r>
       </w:ins>
-      <w:del w:id="8" w:author="Jamieson, Peter Andrew Dr." w:date="2015-04-16T11:31:00Z">
+      <w:del w:id="7" w:author="Jamieson, Peter Andrew Dr." w:date="2015-04-16T11:31:00Z">
         <w:r>
           <w:delText>er</w:delText>
         </w:r>
       </w:del>
-      <w:ins w:id="9" w:author="Jamieson, Peter Andrew Dr." w:date="2015-04-16T11:31:00Z">
+      <w:ins w:id="8" w:author="Jamieson, Peter Andrew Dr." w:date="2015-04-16T11:31:00Z">
         <w:r>
           <w:t xml:space="preserve"> member</w:t>
         </w:r>
@@ -176,25 +203,25 @@
       <w:r>
         <w:t>our</w:t>
       </w:r>
+      <w:del w:id="9" w:author="Jamieson, Peter Andrew Dr." w:date="2015-04-16T11:31:00Z">
+        <w:r>
+          <w:delText>the</w:delText>
+        </w:r>
+      </w:del>
+      <w:r>
+        <w:t xml:space="preserve"> Raspberry Pi expert. </w:t>
+      </w:r>
       <w:del w:id="10" w:author="Jamieson, Peter Andrew Dr." w:date="2015-04-16T11:31:00Z">
         <w:r>
-          <w:delText>the</w:delText>
-        </w:r>
-      </w:del>
-      <w:r>
-        <w:t xml:space="preserve"> Raspberry Pi expert. </w:t>
-      </w:r>
-      <w:del w:id="11" w:author="Jamieson, Peter Andrew Dr." w:date="2015-04-16T11:31:00Z">
-        <w:r>
           <w:delText xml:space="preserve">He </w:delText>
         </w:r>
       </w:del>
-      <w:ins w:id="12" w:author="Jamieson, Peter Andrew Dr." w:date="2015-04-16T11:31:00Z">
+      <w:ins w:id="11" w:author="Jamieson, Peter Andrew Dr." w:date="2015-04-16T11:31:00Z">
         <w:r>
           <w:t xml:space="preserve">John </w:t>
         </w:r>
       </w:ins>
-      <w:del w:id="13" w:author="Jamieson, Peter Andrew Dr." w:date="2015-04-16T11:31:00Z">
+      <w:del w:id="12" w:author="Jamieson, Peter Andrew Dr." w:date="2015-04-16T11:31:00Z">
         <w:r>
           <w:delText xml:space="preserve">also </w:delText>
         </w:r>
@@ -207,8 +234,21 @@
       <w:pPr>
         <w:pStyle w:val="Heading1"/>
         <w:rPr>
-          <w:ins w:id="14" w:author="Jamieson, Peter Andrew Dr." w:date="2015-04-16T11:32:00Z"/>
+          <w:ins w:id="13" w:author="Jamieson, Peter Andrew Dr." w:date="2015-04-16T11:32:00Z"/>
         </w:rPr>
+        <w:pPrChange w:id="14" w:author="Jamieson, Peter Andrew Dr." w:date="2015-04-16T11:32:00Z">
+          <w:pPr>
+            <w:pStyle w:val="Heading1"/>
+            <w:jc w:val="left"/>
+          </w:pPr>
+        </w:pPrChange>
+      </w:pPr>
+      <w:r>
+        <w:t>List OF Parts</w:t>
+      </w:r>
+    </w:p>
+    <w:p>
+      <w:pPr>
         <w:pPrChange w:id="15" w:author="Jamieson, Peter Andrew Dr." w:date="2015-04-16T11:32:00Z">
           <w:pPr>
             <w:pStyle w:val="Heading1"/>
@@ -216,20 +256,7 @@
           </w:pPr>
         </w:pPrChange>
       </w:pPr>
-      <w:r>
-        <w:t>List OF Parts</w:t>
-      </w:r>
-    </w:p>
-    <w:p>
-      <w:pPr>
-        <w:pPrChange w:id="16" w:author="Jamieson, Peter Andrew Dr." w:date="2015-04-16T11:32:00Z">
-          <w:pPr>
-            <w:pStyle w:val="Heading1"/>
-            <w:jc w:val="left"/>
-          </w:pPr>
-        </w:pPrChange>
-      </w:pPr>
-      <w:ins w:id="17" w:author="Jamieson, Peter Andrew Dr." w:date="2015-04-16T11:32:00Z">
+      <w:ins w:id="16" w:author="Jamieson, Peter Andrew Dr." w:date="2015-04-16T11:32:00Z">
         <w:r>
           <w:t>The Following is the list of parts used in the creation of our autonomous robot including pricing:</w:t>
         </w:r>
@@ -268,7 +295,7 @@
             <o:lock v:ext="edit" aspectratio="t"/>
           </v:shapetype>
           <v:shape id="_x0000_s1030" type="#_x0000_t75" style="position:absolute;left:0;text-align:left;margin-left:268.95pt;margin-top:14.15pt;width:117.05pt;height:115.55pt;z-index:-251654144;mso-position-horizontal-relative:text;mso-position-vertical-relative:text" wrapcoords="-138 0 -138 21460 21600 21460 21600 0 -138 0">
-            <v:imagedata r:id="rId8" o:title="test"/>
+            <v:imagedata r:id="rId9" o:title="test"/>
             <w10:wrap type="tight"/>
           </v:shape>
         </w:pict>
@@ -363,7 +390,7 @@
           <w:numId w:val="41"/>
         </w:numPr>
       </w:pPr>
-      <w:hyperlink r:id="rId9" w:history="1">
+      <w:hyperlink r:id="rId10" w:history="1">
         <w:r>
           <w:rPr>
             <w:rStyle w:val="Hyperlink"/>
@@ -435,7 +462,7 @@
         </w:rPr>
         <w:pict w14:anchorId="3D9170C7">
           <v:shape id="_x0000_s1028" type="#_x0000_t75" style="position:absolute;left:0;text-align:left;margin-left:-.75pt;margin-top:104.7pt;width:252pt;height:177.75pt;z-index:-251657216;mso-position-horizontal-relative:text;mso-position-vertical-relative:text" wrapcoords="-64 0 -64 21509 21600 21509 21600 0 -64 0">
-            <v:imagedata r:id="rId10" o:title="SearchAlgorithm"/>
+            <v:imagedata r:id="rId11" o:title="SearchAlgorithm"/>
             <w10:wrap type="tight"/>
           </v:shape>
         </w:pict>
@@ -443,12 +470,12 @@
       <w:r>
         <w:t xml:space="preserve">The search algorithm </w:t>
       </w:r>
-      <w:ins w:id="18" w:author="Jamieson, Peter Andrew Dr." w:date="2015-04-16T11:33:00Z">
+      <w:ins w:id="17" w:author="Jamieson, Peter Andrew Dr." w:date="2015-04-16T11:33:00Z">
         <w:r>
           <w:t>has been designed with simplicity in mind and is responsible for getting the vehicle through the obstacles into the second room where target acquisition begins.</w:t>
         </w:r>
       </w:ins>
-      <w:del w:id="19" w:author="Jamieson, Peter Andrew Dr." w:date="2015-04-16T11:33:00Z">
+      <w:del w:id="18" w:author="Jamieson, Peter Andrew Dr." w:date="2015-04-16T11:33:00Z">
         <w:r>
           <w:delText>allows the vehicle to be as simple as possible</w:delText>
         </w:r>
@@ -456,7 +483,7 @@
       <w:r>
         <w:t xml:space="preserve">. The vehicle starts by facing </w:t>
       </w:r>
-      <w:ins w:id="20" w:author="Jamieson, Peter Andrew Dr." w:date="2015-04-16T11:33:00Z">
+      <w:ins w:id="19" w:author="Jamieson, Peter Andrew Dr." w:date="2015-04-16T11:33:00Z">
         <w:r>
           <w:t xml:space="preserve">in the direction of </w:t>
         </w:r>
@@ -464,230 +491,230 @@
       <w:r>
         <w:t xml:space="preserve">the second room. It </w:t>
       </w:r>
-      <w:del w:id="21" w:author="Jamieson, Peter Andrew Dr." w:date="2015-04-16T11:34:00Z">
+      <w:del w:id="20" w:author="Jamieson, Peter Andrew Dr." w:date="2015-04-16T11:34:00Z">
         <w:r>
           <w:delText xml:space="preserve">hugs </w:delText>
         </w:r>
       </w:del>
+      <w:ins w:id="21" w:author="Jamieson, Peter Andrew Dr." w:date="2015-04-16T11:34:00Z">
+        <w:r>
+          <w:t xml:space="preserve">uses </w:t>
+        </w:r>
+      </w:ins>
+      <w:r>
+        <w:t>the right wall</w:t>
+      </w:r>
       <w:ins w:id="22" w:author="Jamieson, Peter Andrew Dr." w:date="2015-04-16T11:34:00Z">
         <w:r>
-          <w:t xml:space="preserve">uses </w:t>
-        </w:r>
-      </w:ins>
-      <w:r>
-        <w:t>the right wall</w:t>
-      </w:r>
-      <w:ins w:id="23" w:author="Jamieson, Peter Andrew Dr." w:date="2015-04-16T11:34:00Z">
-        <w:r>
           <w:t xml:space="preserve"> (or rightward obstacles) as a guidance landmark</w:t>
         </w:r>
       </w:ins>
       <w:r>
         <w:t xml:space="preserve">, </w:t>
       </w:r>
-      <w:del w:id="24" w:author="Jamieson, Peter Andrew Dr." w:date="2015-04-16T11:34:00Z">
+      <w:del w:id="23" w:author="Jamieson, Peter Andrew Dr." w:date="2015-04-16T11:34:00Z">
         <w:r>
           <w:delText>making sure to</w:delText>
         </w:r>
       </w:del>
+      <w:ins w:id="24" w:author="Jamieson, Peter Andrew Dr." w:date="2015-04-16T11:34:00Z">
+        <w:r>
+          <w:t>and</w:t>
+        </w:r>
+      </w:ins>
+      <w:r>
+        <w:t xml:space="preserve"> shift</w:t>
+      </w:r>
       <w:ins w:id="25" w:author="Jamieson, Peter Andrew Dr." w:date="2015-04-16T11:34:00Z">
         <w:r>
+          <w:t>s</w:t>
+        </w:r>
+      </w:ins>
+      <w:r>
+        <w:t xml:space="preserve"> left anytime an obstacle is sensed in fro</w:t>
+      </w:r>
+      <w:ins w:id="26" w:author="Jamieson, Peter Andrew Dr." w:date="2015-04-16T11:34:00Z">
+        <w:r>
+          <w:t>nt</w:t>
+        </w:r>
+      </w:ins>
+      <w:del w:id="27" w:author="Jamieson, Peter Andrew Dr." w:date="2015-04-16T11:34:00Z">
+        <w:r>
+          <w:delText>m</w:delText>
+        </w:r>
+      </w:del>
+      <w:r>
+        <w:t xml:space="preserve"> of </w:t>
+      </w:r>
+      <w:del w:id="28" w:author="Jamieson, Peter Andrew Dr." w:date="2015-04-16T11:34:00Z">
+        <w:r>
+          <w:delText>it</w:delText>
+        </w:r>
+      </w:del>
+      <w:ins w:id="29" w:author="Jamieson, Peter Andrew Dr." w:date="2015-04-16T11:34:00Z">
+        <w:r>
+          <w:t>the vehicles forward facing sensors</w:t>
+        </w:r>
+      </w:ins>
+      <w:r>
+        <w:t xml:space="preserve">. </w:t>
+      </w:r>
+      <w:del w:id="30" w:author="Jamieson, Peter Andrew Dr." w:date="2015-04-16T11:35:00Z">
+        <w:r>
+          <w:delText xml:space="preserve">It </w:delText>
+        </w:r>
+      </w:del>
+      <w:ins w:id="31" w:author="Jamieson, Peter Andrew Dr." w:date="2015-04-16T11:35:00Z">
+        <w:r>
+          <w:t xml:space="preserve">The algorithm </w:t>
+        </w:r>
+      </w:ins>
+      <w:del w:id="32" w:author="Jamieson, Peter Andrew Dr." w:date="2015-04-16T11:35:00Z">
+        <w:r>
+          <w:delText xml:space="preserve">recognizes </w:delText>
+        </w:r>
+      </w:del>
+      <w:ins w:id="33" w:author="Jamieson, Peter Andrew Dr." w:date="2015-04-16T11:35:00Z">
+        <w:r>
+          <w:t xml:space="preserve">finishes </w:t>
+        </w:r>
+      </w:ins>
+      <w:del w:id="34" w:author="Jamieson, Peter Andrew Dr." w:date="2015-04-16T11:35:00Z">
+        <w:r>
+          <w:delText xml:space="preserve">that </w:delText>
+        </w:r>
+      </w:del>
+      <w:ins w:id="35" w:author="Jamieson, Peter Andrew Dr." w:date="2015-04-16T11:35:00Z">
+        <w:r>
+          <w:t>when the  vehicle</w:t>
+        </w:r>
+      </w:ins>
+      <w:del w:id="36" w:author="Jamieson, Peter Andrew Dr." w:date="2015-04-16T11:35:00Z">
+        <w:r>
+          <w:delText>it</w:delText>
+        </w:r>
+      </w:del>
+      <w:r>
+        <w:t xml:space="preserve"> is in the second room </w:t>
+      </w:r>
+      <w:ins w:id="37" w:author="Jamieson, Peter Andrew Dr." w:date="2015-04-16T11:35:00Z">
+        <w:r>
           <w:t>and</w:t>
         </w:r>
       </w:ins>
-      <w:r>
-        <w:t xml:space="preserve"> shift</w:t>
-      </w:r>
-      <w:ins w:id="26" w:author="Jamieson, Peter Andrew Dr." w:date="2015-04-16T11:34:00Z">
-        <w:r>
-          <w:t>s</w:t>
-        </w:r>
-      </w:ins>
-      <w:r>
-        <w:t xml:space="preserve"> left anytime an obstacle is sensed in fro</w:t>
-      </w:r>
-      <w:ins w:id="27" w:author="Jamieson, Peter Andrew Dr." w:date="2015-04-16T11:34:00Z">
-        <w:r>
-          <w:t>nt</w:t>
-        </w:r>
-      </w:ins>
-      <w:del w:id="28" w:author="Jamieson, Peter Andrew Dr." w:date="2015-04-16T11:34:00Z">
-        <w:r>
-          <w:delText>m</w:delText>
-        </w:r>
-      </w:del>
-      <w:r>
-        <w:t xml:space="preserve"> of </w:t>
-      </w:r>
-      <w:del w:id="29" w:author="Jamieson, Peter Andrew Dr." w:date="2015-04-16T11:34:00Z">
-        <w:r>
-          <w:delText>it</w:delText>
-        </w:r>
-      </w:del>
-      <w:ins w:id="30" w:author="Jamieson, Peter Andrew Dr." w:date="2015-04-16T11:34:00Z">
-        <w:r>
-          <w:t>the vehicles forward facing sensors</w:t>
-        </w:r>
-      </w:ins>
+      <w:del w:id="38" w:author="Jamieson, Peter Andrew Dr." w:date="2015-04-16T11:35:00Z">
+        <w:r>
+          <w:delText>once</w:delText>
+        </w:r>
+      </w:del>
+      <w:r>
+        <w:t xml:space="preserve"> senses a wall on its left</w:t>
+      </w:r>
+      <w:ins w:id="39" w:author="Jamieson, Peter Andrew Dr." w:date="2015-04-16T11:35:00Z">
+        <w:r>
+          <w:t>.  This occurs since the drifting left mechanism will place the ve</w:t>
+        </w:r>
+      </w:ins>
+      <w:ins w:id="40" w:author="Jamieson, Peter Andrew Dr." w:date="2015-04-16T11:36:00Z">
+        <w:r>
+          <w:t>h</w:t>
+        </w:r>
+      </w:ins>
+      <w:ins w:id="41" w:author="Jamieson, Peter Andrew Dr." w:date="2015-04-16T11:35:00Z">
+        <w:r>
+          <w:t xml:space="preserve">icle in the </w:t>
+        </w:r>
+      </w:ins>
+      <w:r>
+        <w:t xml:space="preserve"> </w:t>
+      </w:r>
+      <w:ins w:id="42" w:author="Jamieson, Peter Andrew Dr." w:date="2015-04-16T11:36:00Z">
+        <w:r>
+          <w:t>corner of the second room</w:t>
+        </w:r>
+      </w:ins>
+      <w:del w:id="43" w:author="Jamieson, Peter Andrew Dr." w:date="2015-04-16T11:36:00Z">
+        <w:r>
+          <w:delText>after drifting left for some time</w:delText>
+        </w:r>
+      </w:del>
       <w:r>
         <w:t xml:space="preserve">. </w:t>
       </w:r>
-      <w:del w:id="31" w:author="Jamieson, Peter Andrew Dr." w:date="2015-04-16T11:35:00Z">
+      <w:ins w:id="44" w:author="Jamieson, Peter Andrew Dr." w:date="2015-04-16T11:36:00Z">
+        <w:r>
+          <w:t xml:space="preserve">Now, the algorithm moves into a target acquisition phase and </w:t>
+        </w:r>
+      </w:ins>
+      <w:del w:id="45" w:author="Jamieson, Peter Andrew Dr." w:date="2015-04-16T11:36:00Z">
+        <w:r>
+          <w:delText>It then</w:delText>
+        </w:r>
+      </w:del>
+      <w:ins w:id="46" w:author="Jamieson, Peter Andrew Dr." w:date="2015-04-16T11:36:00Z">
+        <w:r>
+          <w:t xml:space="preserve"> the vehicle</w:t>
+        </w:r>
+      </w:ins>
+      <w:r>
+        <w:t xml:space="preserve"> </w:t>
+      </w:r>
+      <w:del w:id="47" w:author="Jamieson, Peter Andrew Dr." w:date="2015-04-16T11:36:00Z">
+        <w:r>
+          <w:delText>rotates</w:delText>
+        </w:r>
+      </w:del>
+      <w:ins w:id="48" w:author="Jamieson, Peter Andrew Dr." w:date="2015-04-16T11:36:00Z">
+        <w:r>
+          <w:t>rotates</w:t>
+        </w:r>
+      </w:ins>
+      <w:del w:id="49" w:author="Jamieson, Peter Andrew Dr." w:date="2015-04-16T11:36:00Z">
+        <w:r>
+          <w:delText xml:space="preserve"> </w:delText>
+        </w:r>
+      </w:del>
+      <w:r>
+        <w:t>180</w:t>
+      </w:r>
+      <w:r>
+        <w:sym w:font="Symbol" w:char="F0B0"/>
+      </w:r>
+      <w:ins w:id="50" w:author="Jamieson, Peter Andrew Dr." w:date="2015-04-16T11:37:00Z">
+        <w:r>
+          <w:t xml:space="preserve"> (now facing inward on the room.  The vehicle moves</w:t>
+        </w:r>
+      </w:ins>
+      <w:r>
+        <w:t xml:space="preserve"> </w:t>
+      </w:r>
+      <w:del w:id="51" w:author="Jamieson, Peter Andrew Dr." w:date="2015-04-16T11:37:00Z">
+        <w:r>
+          <w:delText xml:space="preserve">and then starts drifting </w:delText>
+        </w:r>
+      </w:del>
+      <w:r>
+        <w:t>to its left</w:t>
+      </w:r>
+      <w:ins w:id="52" w:author="Jamieson, Peter Andrew Dr." w:date="2015-04-16T11:37:00Z">
+        <w:r>
+          <w:t xml:space="preserve"> (which looks into the center of the room)</w:t>
+        </w:r>
+      </w:ins>
+      <w:r>
+        <w:t xml:space="preserve">. </w:t>
+      </w:r>
+      <w:del w:id="53" w:author="Jamieson, Peter Andrew Dr." w:date="2015-04-16T11:37:00Z">
         <w:r>
           <w:delText xml:space="preserve">It </w:delText>
         </w:r>
       </w:del>
-      <w:ins w:id="32" w:author="Jamieson, Peter Andrew Dr." w:date="2015-04-16T11:35:00Z">
-        <w:r>
-          <w:t xml:space="preserve">The algorithm </w:t>
-        </w:r>
-      </w:ins>
-      <w:del w:id="33" w:author="Jamieson, Peter Andrew Dr." w:date="2015-04-16T11:35:00Z">
-        <w:r>
-          <w:delText xml:space="preserve">recognizes </w:delText>
-        </w:r>
-      </w:del>
-      <w:ins w:id="34" w:author="Jamieson, Peter Andrew Dr." w:date="2015-04-16T11:35:00Z">
-        <w:r>
-          <w:t xml:space="preserve">finishes </w:t>
-        </w:r>
-      </w:ins>
-      <w:del w:id="35" w:author="Jamieson, Peter Andrew Dr." w:date="2015-04-16T11:35:00Z">
-        <w:r>
-          <w:delText xml:space="preserve">that </w:delText>
-        </w:r>
-      </w:del>
-      <w:ins w:id="36" w:author="Jamieson, Peter Andrew Dr." w:date="2015-04-16T11:35:00Z">
-        <w:r>
-          <w:t>when the  vehicle</w:t>
-        </w:r>
-      </w:ins>
-      <w:del w:id="37" w:author="Jamieson, Peter Andrew Dr." w:date="2015-04-16T11:35:00Z">
-        <w:r>
-          <w:delText>it</w:delText>
-        </w:r>
-      </w:del>
-      <w:r>
-        <w:t xml:space="preserve"> is in the second room </w:t>
-      </w:r>
-      <w:ins w:id="38" w:author="Jamieson, Peter Andrew Dr." w:date="2015-04-16T11:35:00Z">
-        <w:r>
-          <w:t>and</w:t>
-        </w:r>
-      </w:ins>
-      <w:del w:id="39" w:author="Jamieson, Peter Andrew Dr." w:date="2015-04-16T11:35:00Z">
-        <w:r>
-          <w:delText>once</w:delText>
-        </w:r>
-      </w:del>
-      <w:r>
-        <w:t xml:space="preserve"> senses a wall on its left</w:t>
-      </w:r>
-      <w:ins w:id="40" w:author="Jamieson, Peter Andrew Dr." w:date="2015-04-16T11:35:00Z">
-        <w:r>
-          <w:t>.  This occurs since the drifting left mechanism will place the ve</w:t>
-        </w:r>
-      </w:ins>
-      <w:ins w:id="41" w:author="Jamieson, Peter Andrew Dr." w:date="2015-04-16T11:36:00Z">
-        <w:r>
-          <w:t>h</w:t>
-        </w:r>
-      </w:ins>
-      <w:ins w:id="42" w:author="Jamieson, Peter Andrew Dr." w:date="2015-04-16T11:35:00Z">
-        <w:r>
-          <w:t xml:space="preserve">icle in the </w:t>
-        </w:r>
-      </w:ins>
-      <w:r>
-        <w:t xml:space="preserve"> </w:t>
-      </w:r>
-      <w:ins w:id="43" w:author="Jamieson, Peter Andrew Dr." w:date="2015-04-16T11:36:00Z">
-        <w:r>
-          <w:t>corner of the second room</w:t>
-        </w:r>
-      </w:ins>
-      <w:del w:id="44" w:author="Jamieson, Peter Andrew Dr." w:date="2015-04-16T11:36:00Z">
-        <w:r>
-          <w:delText>after drifting left for some time</w:delText>
-        </w:r>
-      </w:del>
-      <w:r>
-        <w:t xml:space="preserve">. </w:t>
-      </w:r>
-      <w:ins w:id="45" w:author="Jamieson, Peter Andrew Dr." w:date="2015-04-16T11:36:00Z">
-        <w:r>
-          <w:t xml:space="preserve">Now, the algorithm moves into a target acquisition phase and </w:t>
-        </w:r>
-      </w:ins>
-      <w:del w:id="46" w:author="Jamieson, Peter Andrew Dr." w:date="2015-04-16T11:36:00Z">
-        <w:r>
-          <w:delText>It then</w:delText>
-        </w:r>
-      </w:del>
-      <w:ins w:id="47" w:author="Jamieson, Peter Andrew Dr." w:date="2015-04-16T11:36:00Z">
-        <w:r>
-          <w:t xml:space="preserve"> the vehicle</w:t>
-        </w:r>
-      </w:ins>
-      <w:r>
-        <w:t xml:space="preserve"> </w:t>
-      </w:r>
-      <w:del w:id="48" w:author="Jamieson, Peter Andrew Dr." w:date="2015-04-16T11:36:00Z">
-        <w:r>
-          <w:delText>rotates</w:delText>
-        </w:r>
-      </w:del>
-      <w:ins w:id="49" w:author="Jamieson, Peter Andrew Dr." w:date="2015-04-16T11:36:00Z">
-        <w:r>
-          <w:t>rotates</w:t>
-        </w:r>
-      </w:ins>
-      <w:del w:id="50" w:author="Jamieson, Peter Andrew Dr." w:date="2015-04-16T11:36:00Z">
-        <w:r>
-          <w:delText xml:space="preserve"> </w:delText>
-        </w:r>
-      </w:del>
-      <w:r>
-        <w:t>180</w:t>
-      </w:r>
-      <w:r>
-        <w:sym w:font="Symbol" w:char="F0B0"/>
-      </w:r>
-      <w:ins w:id="51" w:author="Jamieson, Peter Andrew Dr." w:date="2015-04-16T11:37:00Z">
-        <w:r>
-          <w:t xml:space="preserve"> (now facing inward on the room.  The vehicle moves</w:t>
-        </w:r>
-      </w:ins>
-      <w:r>
-        <w:t xml:space="preserve"> </w:t>
-      </w:r>
-      <w:del w:id="52" w:author="Jamieson, Peter Andrew Dr." w:date="2015-04-16T11:37:00Z">
-        <w:r>
-          <w:delText xml:space="preserve">and then starts drifting </w:delText>
-        </w:r>
-      </w:del>
-      <w:r>
-        <w:t>to its left</w:t>
-      </w:r>
-      <w:ins w:id="53" w:author="Jamieson, Peter Andrew Dr." w:date="2015-04-16T11:37:00Z">
-        <w:r>
-          <w:t xml:space="preserve"> (which looks into the center of the room)</w:t>
-        </w:r>
-      </w:ins>
-      <w:r>
-        <w:t xml:space="preserve">. </w:t>
-      </w:r>
-      <w:del w:id="54" w:author="Jamieson, Peter Andrew Dr." w:date="2015-04-16T11:37:00Z">
-        <w:r>
-          <w:delText xml:space="preserve">It </w:delText>
-        </w:r>
-      </w:del>
-      <w:ins w:id="55" w:author="Jamieson, Peter Andrew Dr." w:date="2015-04-16T11:37:00Z">
+      <w:ins w:id="54" w:author="Jamieson, Peter Andrew Dr." w:date="2015-04-16T11:37:00Z">
         <w:r>
           <w:t xml:space="preserve">By </w:t>
         </w:r>
       </w:ins>
-      <w:del w:id="56" w:author="Jamieson, Peter Andrew Dr." w:date="2015-04-16T11:37:00Z">
+      <w:del w:id="55" w:author="Jamieson, Peter Andrew Dr." w:date="2015-04-16T11:37:00Z">
         <w:r>
           <w:delText xml:space="preserve">begins </w:delText>
         </w:r>
@@ -695,12 +722,12 @@
       <w:r>
         <w:t>taking pictures</w:t>
       </w:r>
-      <w:ins w:id="57" w:author="Jamieson, Peter Andrew Dr." w:date="2015-04-16T11:37:00Z">
+      <w:ins w:id="56" w:author="Jamieson, Peter Andrew Dr." w:date="2015-04-16T11:37:00Z">
         <w:r>
           <w:t>, the search algorithm attempts to find the ball (target)</w:t>
         </w:r>
       </w:ins>
-      <w:del w:id="58" w:author="Jamieson, Peter Andrew Dr." w:date="2015-04-16T11:37:00Z">
+      <w:del w:id="57" w:author="Jamieson, Peter Andrew Dr." w:date="2015-04-16T11:37:00Z">
         <w:r>
           <w:delText xml:space="preserve"> in order to find the ball</w:delText>
         </w:r>
@@ -711,7 +738,7 @@
       <w:r>
         <w:t>, the quadcopter</w:t>
       </w:r>
-      <w:ins w:id="59" w:author="Jamieson, Peter Andrew Dr." w:date="2015-04-16T11:38:00Z">
+      <w:ins w:id="58" w:author="Jamieson, Peter Andrew Dr." w:date="2015-04-16T11:38:00Z">
         <w:r>
           <w:t xml:space="preserve"> directs itself to the ball and</w:t>
         </w:r>
@@ -730,7 +757,7 @@
       <w:r>
         <w:t>Once an ALVAR is located, the vehicle will measure the distance</w:t>
       </w:r>
-      <w:ins w:id="60" w:author="Jamieson, Peter Andrew Dr." w:date="2015-04-16T11:38:00Z">
+      <w:ins w:id="59" w:author="Jamieson, Peter Andrew Dr." w:date="2015-04-16T11:38:00Z">
         <w:r>
           <w:t xml:space="preserve"> to the ALVAR</w:t>
         </w:r>
@@ -738,17 +765,17 @@
       <w:r>
         <w:t xml:space="preserve"> using the laser rangefinder. </w:t>
       </w:r>
-      <w:del w:id="61" w:author="Jamieson, Peter Andrew Dr." w:date="2015-04-16T11:38:00Z">
+      <w:del w:id="60" w:author="Jamieson, Peter Andrew Dr." w:date="2015-04-16T11:38:00Z">
         <w:r>
           <w:delText xml:space="preserve">Once </w:delText>
         </w:r>
       </w:del>
-      <w:ins w:id="62" w:author="Jamieson, Peter Andrew Dr." w:date="2015-04-16T11:38:00Z">
+      <w:ins w:id="61" w:author="Jamieson, Peter Andrew Dr." w:date="2015-04-16T11:38:00Z">
         <w:r>
           <w:t xml:space="preserve">Finding a second  </w:t>
         </w:r>
       </w:ins>
-      <w:del w:id="63" w:author="Jamieson, Peter Andrew Dr." w:date="2015-04-16T11:38:00Z">
+      <w:del w:id="62" w:author="Jamieson, Peter Andrew Dr." w:date="2015-04-16T11:38:00Z">
         <w:r>
           <w:delText xml:space="preserve">two </w:delText>
         </w:r>
@@ -756,35 +783,35 @@
       <w:r>
         <w:t>ALVAR</w:t>
       </w:r>
-      <w:ins w:id="64" w:author="Jamieson, Peter Andrew Dr." w:date="2015-04-16T11:38:00Z">
+      <w:ins w:id="63" w:author="Jamieson, Peter Andrew Dr." w:date="2015-04-16T11:38:00Z">
         <w:r>
           <w:t xml:space="preserve"> and distance</w:t>
         </w:r>
       </w:ins>
-      <w:del w:id="65" w:author="Jamieson, Peter Andrew Dr." w:date="2015-04-16T11:38:00Z">
+      <w:del w:id="64" w:author="Jamieson, Peter Andrew Dr." w:date="2015-04-16T11:38:00Z">
         <w:r>
           <w:delText>S</w:delText>
         </w:r>
       </w:del>
+      <w:del w:id="65" w:author="Jamieson, Peter Andrew Dr." w:date="2015-04-16T11:39:00Z">
+        <w:r>
+          <w:delText xml:space="preserve"> are found</w:delText>
+        </w:r>
+      </w:del>
+      <w:r>
+        <w:t xml:space="preserve">, the </w:t>
+      </w:r>
       <w:del w:id="66" w:author="Jamieson, Peter Andrew Dr." w:date="2015-04-16T11:39:00Z">
         <w:r>
-          <w:delText xml:space="preserve"> are found</w:delText>
-        </w:r>
-      </w:del>
-      <w:r>
-        <w:t xml:space="preserve">, the </w:t>
-      </w:r>
-      <w:del w:id="67" w:author="Jamieson, Peter Andrew Dr." w:date="2015-04-16T11:39:00Z">
-        <w:r>
           <w:delText xml:space="preserve">quadcopter </w:delText>
         </w:r>
       </w:del>
-      <w:ins w:id="68" w:author="Jamieson, Peter Andrew Dr." w:date="2015-04-16T11:39:00Z">
+      <w:ins w:id="67" w:author="Jamieson, Peter Andrew Dr." w:date="2015-04-16T11:39:00Z">
         <w:r>
           <w:t xml:space="preserve">algorithm </w:t>
         </w:r>
       </w:ins>
-      <w:del w:id="69" w:author="Jamieson, Peter Andrew Dr." w:date="2015-04-16T11:39:00Z">
+      <w:del w:id="68" w:author="Jamieson, Peter Andrew Dr." w:date="2015-04-16T11:39:00Z">
         <w:r>
           <w:delText xml:space="preserve">will </w:delText>
         </w:r>
@@ -792,15 +819,15 @@
       <w:r>
         <w:t>use</w:t>
       </w:r>
+      <w:ins w:id="69" w:author="Jamieson, Peter Andrew Dr." w:date="2015-04-16T11:39:00Z">
+        <w:r>
+          <w:t>s</w:t>
+        </w:r>
+      </w:ins>
+      <w:r>
+        <w:t xml:space="preserve"> the coordinates of the ALVARS as well as a system of distance formulas to find the ball’s coordinates</w:t>
+      </w:r>
       <w:ins w:id="70" w:author="Jamieson, Peter Andrew Dr." w:date="2015-04-16T11:39:00Z">
-        <w:r>
-          <w:t>s</w:t>
-        </w:r>
-      </w:ins>
-      <w:r>
-        <w:t xml:space="preserve"> the coordinates of the ALVARS as well as a system of distance formulas to find the ball’s coordinates</w:t>
-      </w:r>
-      <w:ins w:id="71" w:author="Jamieson, Peter Andrew Dr." w:date="2015-04-16T11:39:00Z">
         <w:r>
           <w:t xml:space="preserve"> withing the room as shown</w:t>
         </w:r>
@@ -1748,7 +1775,7 @@
                     <pic:cNvPicPr/>
                   </pic:nvPicPr>
                   <pic:blipFill rotWithShape="1">
-                    <a:blip r:embed="rId11">
+                    <a:blip r:embed="rId12">
                       <a:extLst>
                         <a:ext uri="{28A0092B-C50C-407E-A947-70E740481C1C}">
                           <a14:useLocalDpi xmlns:a14="http://schemas.microsoft.com/office/drawing/2010/main" val="0"/>
@@ -1787,12 +1814,12 @@
           </wp:anchor>
         </w:drawing>
       </w:r>
-      <w:del w:id="72" w:author="Jamieson, Peter Andrew Dr." w:date="2015-04-16T11:39:00Z">
+      <w:del w:id="71" w:author="Jamieson, Peter Andrew Dr." w:date="2015-04-16T11:39:00Z">
         <w:r>
           <w:delText>The t</w:delText>
         </w:r>
       </w:del>
-      <w:ins w:id="73" w:author="Jamieson, Peter Andrew Dr." w:date="2015-04-16T11:39:00Z">
+      <w:ins w:id="72" w:author="Jamieson, Peter Andrew Dr." w:date="2015-04-16T11:39:00Z">
         <w:r>
           <w:t>T</w:t>
         </w:r>
@@ -1800,17 +1827,17 @@
       <w:r>
         <w:t xml:space="preserve">arget identification </w:t>
       </w:r>
-      <w:del w:id="74" w:author="Jamieson, Peter Andrew Dr." w:date="2015-04-16T11:39:00Z">
+      <w:del w:id="73" w:author="Jamieson, Peter Andrew Dr." w:date="2015-04-16T11:39:00Z">
         <w:r>
           <w:delText xml:space="preserve">run </w:delText>
         </w:r>
       </w:del>
-      <w:ins w:id="75" w:author="Jamieson, Peter Andrew Dr." w:date="2015-04-16T11:39:00Z">
+      <w:ins w:id="74" w:author="Jamieson, Peter Andrew Dr." w:date="2015-04-16T11:39:00Z">
         <w:r>
           <w:t>is executed on</w:t>
         </w:r>
       </w:ins>
-      <w:del w:id="76" w:author="Jamieson, Peter Andrew Dr." w:date="2015-04-16T11:39:00Z">
+      <w:del w:id="75" w:author="Jamieson, Peter Andrew Dr." w:date="2015-04-16T11:39:00Z">
         <w:r>
           <w:delText>by</w:delText>
         </w:r>
@@ -1818,46 +1845,50 @@
       <w:r>
         <w:t xml:space="preserve"> the ground station</w:t>
       </w:r>
-      <w:ins w:id="77" w:author="Jamieson, Peter Andrew Dr." w:date="2015-04-16T11:40:00Z">
+      <w:ins w:id="76" w:author="Jamieson, Peter Andrew Dr." w:date="2015-04-16T11:40:00Z">
         <w:r>
           <w:t>, and also is</w:t>
         </w:r>
       </w:ins>
-      <w:del w:id="78" w:author="Jamieson, Peter Andrew Dr." w:date="2015-04-16T11:40:00Z">
+      <w:del w:id="77" w:author="Jamieson, Peter Andrew Dr." w:date="2015-04-16T11:40:00Z">
         <w:r>
           <w:delText xml:space="preserve"> is relatively</w:delText>
         </w:r>
       </w:del>
+      <w:ins w:id="78" w:author="Jamieson, Peter Andrew Dr." w:date="2015-04-16T11:40:00Z">
+        <w:r>
+          <w:t xml:space="preserve"> a</w:t>
+        </w:r>
+      </w:ins>
+      <w:r>
+        <w:t xml:space="preserve"> simple</w:t>
+      </w:r>
       <w:ins w:id="79" w:author="Jamieson, Peter Andrew Dr." w:date="2015-04-16T11:40:00Z">
         <w:r>
-          <w:t xml:space="preserve"> a</w:t>
-        </w:r>
-      </w:ins>
-      <w:r>
-        <w:t xml:space="preserve"> simple</w:t>
-      </w:r>
-      <w:ins w:id="80" w:author="Jamieson, Peter Andrew Dr." w:date="2015-04-16T11:40:00Z">
-        <w:r>
           <w:t xml:space="preserve"> approach</w:t>
         </w:r>
       </w:ins>
       <w:r>
         <w:t xml:space="preserve">. Using </w:t>
       </w:r>
+      <w:del w:id="80" w:author="Jamieson, Peter Andrew Dr." w:date="2015-04-16T11:40:00Z">
+        <w:r>
+          <w:delText xml:space="preserve">the </w:delText>
+        </w:r>
+      </w:del>
+      <w:r>
+        <w:t xml:space="preserve">OpenCV C++ library, the image sent from the quadcopter is split from one three-channel image to three </w:t>
+      </w:r>
+      <w:r>
+        <w:lastRenderedPageBreak/>
+        <w:t xml:space="preserve">one-channel images, so that the program can manipulate the red, green, and blue channels independently. Since the </w:t>
+      </w:r>
       <w:del w:id="81" w:author="Jamieson, Peter Andrew Dr." w:date="2015-04-16T11:40:00Z">
         <w:r>
-          <w:delText xml:space="preserve">the </w:delText>
-        </w:r>
-      </w:del>
-      <w:r>
-        <w:t xml:space="preserve">OpenCV C++ library, the image sent from the quadcopter is split from one three-channel image to three one-channel images, so that the program can manipulate the red, green, and blue channels independently. Since the </w:t>
-      </w:r>
-      <w:del w:id="82" w:author="Jamieson, Peter Andrew Dr." w:date="2015-04-16T11:40:00Z">
-        <w:r>
           <w:delText xml:space="preserve">object </w:delText>
         </w:r>
       </w:del>
-      <w:ins w:id="83" w:author="Jamieson, Peter Andrew Dr." w:date="2015-04-16T11:40:00Z">
+      <w:ins w:id="82" w:author="Jamieson, Peter Andrew Dr." w:date="2015-04-16T11:40:00Z">
         <w:r>
           <w:t xml:space="preserve">target </w:t>
         </w:r>
@@ -1865,20 +1896,20 @@
       <w:r>
         <w:t xml:space="preserve">the </w:t>
       </w:r>
+      <w:del w:id="83" w:author="Jamieson, Peter Andrew Dr." w:date="2015-04-16T11:40:00Z">
+        <w:r>
+          <w:delText xml:space="preserve">vehicle is searching for </w:delText>
+        </w:r>
+      </w:del>
+      <w:r>
+        <w:t xml:space="preserve">is green, the program’s objective is to </w:t>
+      </w:r>
       <w:del w:id="84" w:author="Jamieson, Peter Andrew Dr." w:date="2015-04-16T11:40:00Z">
         <w:r>
-          <w:delText xml:space="preserve">vehicle is searching for </w:delText>
-        </w:r>
-      </w:del>
-      <w:r>
-        <w:t xml:space="preserve">is green, the program’s objective is to </w:t>
-      </w:r>
-      <w:del w:id="85" w:author="Jamieson, Peter Andrew Dr." w:date="2015-04-16T11:40:00Z">
-        <w:r>
           <w:delText xml:space="preserve">block </w:delText>
         </w:r>
       </w:del>
-      <w:ins w:id="86" w:author="Jamieson, Peter Andrew Dr." w:date="2015-04-16T11:40:00Z">
+      <w:ins w:id="85" w:author="Jamieson, Peter Andrew Dr." w:date="2015-04-16T11:40:00Z">
         <w:r>
           <w:t xml:space="preserve">filter out </w:t>
         </w:r>
@@ -1886,35 +1917,31 @@
       <w:r>
         <w:t>all color but</w:t>
       </w:r>
-      <w:del w:id="87" w:author="Jamieson, Peter Andrew Dr." w:date="2015-04-16T11:41:00Z">
+      <w:del w:id="86" w:author="Jamieson, Peter Andrew Dr." w:date="2015-04-16T11:41:00Z">
         <w:r>
           <w:delText xml:space="preserve"> pure green</w:delText>
         </w:r>
       </w:del>
       <w:r>
-        <w:t xml:space="preserve">. To accomplish this, the program averages the red and blue channels and subtract the </w:t>
-      </w:r>
-      <w:r>
-        <w:lastRenderedPageBreak/>
-        <w:t xml:space="preserve">result from the green channel. This effectively removes all white and near white pixels and dampens blue and red pixels. The program then uses OpenCV’s Hough Circles </w:t>
+        <w:t xml:space="preserve">. To accomplish this, the program averages the red and blue channels and subtract the result from the green channel. This effectively removes all white and near white pixels and dampens blue and red pixels. The program then uses OpenCV’s Hough Circles </w:t>
+      </w:r>
+      <w:ins w:id="87" w:author="Jamieson, Peter Andrew Dr." w:date="2015-04-16T11:41:00Z">
+        <w:r>
+          <w:t xml:space="preserve">(citation?) </w:t>
+        </w:r>
+      </w:ins>
+      <w:r>
+        <w:t>feature to locate a circle. If a circle is found</w:t>
       </w:r>
       <w:ins w:id="88" w:author="Jamieson, Peter Andrew Dr." w:date="2015-04-16T11:41:00Z">
         <w:r>
-          <w:t xml:space="preserve">(citation?) </w:t>
-        </w:r>
-      </w:ins>
-      <w:r>
-        <w:t>feature to locate a circle. If a circle is found</w:t>
+          <w:t>, we assume that this is the target</w:t>
+        </w:r>
+      </w:ins>
+      <w:r>
+        <w:t>,</w:t>
       </w:r>
       <w:ins w:id="89" w:author="Jamieson, Peter Andrew Dr." w:date="2015-04-16T11:41:00Z">
-        <w:r>
-          <w:t>, we assume that this is the target</w:t>
-        </w:r>
-      </w:ins>
-      <w:r>
-        <w:t>,</w:t>
-      </w:r>
-      <w:ins w:id="90" w:author="Jamieson, Peter Andrew Dr." w:date="2015-04-16T11:41:00Z">
         <w:r>
           <w:t xml:space="preserve"> and</w:t>
         </w:r>
@@ -1938,12 +1965,12 @@
       <w:r>
         <w:t>In order to safely disarm the quadcopter in the event of a failure</w:t>
       </w:r>
-      <w:del w:id="91" w:author="Jamieson, Peter Andrew Dr." w:date="2015-04-16T11:42:00Z">
+      <w:del w:id="90" w:author="Jamieson, Peter Andrew Dr." w:date="2015-04-16T11:42:00Z">
         <w:r>
           <w:delText xml:space="preserve"> of the system</w:delText>
         </w:r>
       </w:del>
-      <w:ins w:id="92" w:author="Jamieson, Peter Andrew Dr." w:date="2015-04-16T11:41:00Z">
+      <w:ins w:id="91" w:author="Jamieson, Peter Andrew Dr." w:date="2015-04-16T11:41:00Z">
         <w:r>
           <w:t>,</w:t>
         </w:r>
@@ -1951,7 +1978,7 @@
       <w:r>
         <w:t xml:space="preserve"> two disarm mechanisms have been added. </w:t>
       </w:r>
-      <w:ins w:id="93" w:author="Jamieson, Peter Andrew Dr." w:date="2015-04-16T11:42:00Z">
+      <w:ins w:id="92" w:author="Jamieson, Peter Andrew Dr." w:date="2015-04-16T11:42:00Z">
         <w:r>
           <w:t xml:space="preserve"> </w:t>
         </w:r>
@@ -1959,54 +1986,54 @@
       <w:r>
         <w:t>First, a software disarm feature has been added into the control algorithm that</w:t>
       </w:r>
-      <w:del w:id="94" w:author="Jamieson, Peter Andrew Dr." w:date="2015-04-16T11:42:00Z">
+      <w:del w:id="93" w:author="Jamieson, Peter Andrew Dr." w:date="2015-04-16T11:42:00Z">
         <w:r>
           <w:delText xml:space="preserve">, </w:delText>
         </w:r>
       </w:del>
-      <w:ins w:id="95" w:author="Jamieson, Peter Andrew Dr." w:date="2015-04-16T11:42:00Z">
+      <w:ins w:id="94" w:author="Jamieson, Peter Andrew Dr." w:date="2015-04-16T11:42:00Z">
         <w:r>
           <w:t>allows</w:t>
         </w:r>
       </w:ins>
-      <w:del w:id="96" w:author="Jamieson, Peter Andrew Dr." w:date="2015-04-16T11:42:00Z">
+      <w:del w:id="95" w:author="Jamieson, Peter Andrew Dr." w:date="2015-04-16T11:42:00Z">
         <w:r>
           <w:delText>when the</w:delText>
         </w:r>
       </w:del>
+      <w:ins w:id="96" w:author="Jamieson, Peter Andrew Dr." w:date="2015-04-16T11:42:00Z">
+        <w:r>
+          <w:t>on a</w:t>
+        </w:r>
+      </w:ins>
+      <w:r>
+        <w:t xml:space="preserve"> </w:t>
+      </w:r>
       <w:ins w:id="97" w:author="Jamieson, Peter Andrew Dr." w:date="2015-04-16T11:42:00Z">
         <w:r>
-          <w:t>on a</w:t>
-        </w:r>
-      </w:ins>
-      <w:r>
-        <w:t xml:space="preserve"> </w:t>
+          <w:t xml:space="preserve">the </w:t>
+        </w:r>
+      </w:ins>
+      <w:r>
+        <w:t>ground</w:t>
       </w:r>
       <w:ins w:id="98" w:author="Jamieson, Peter Andrew Dr." w:date="2015-04-16T11:42:00Z">
         <w:r>
-          <w:t xml:space="preserve">the </w:t>
-        </w:r>
-      </w:ins>
-      <w:r>
-        <w:t>ground</w:t>
+          <w:t xml:space="preserve"> </w:t>
+        </w:r>
+      </w:ins>
+      <w:r>
+        <w:t xml:space="preserve">station </w:t>
       </w:r>
       <w:ins w:id="99" w:author="Jamieson, Peter Andrew Dr." w:date="2015-04-16T11:42:00Z">
         <w:r>
-          <w:t xml:space="preserve"> </w:t>
-        </w:r>
-      </w:ins>
-      <w:r>
-        <w:t xml:space="preserve">station </w:t>
-      </w:r>
-      <w:ins w:id="100" w:author="Jamieson, Peter Andrew Dr." w:date="2015-04-16T11:42:00Z">
-        <w:r>
           <w:t xml:space="preserve">to </w:t>
         </w:r>
       </w:ins>
       <w:r>
         <w:t>send</w:t>
       </w:r>
-      <w:del w:id="101" w:author="Jamieson, Peter Andrew Dr." w:date="2015-04-16T11:42:00Z">
+      <w:del w:id="100" w:author="Jamieson, Peter Andrew Dr." w:date="2015-04-16T11:42:00Z">
         <w:r>
           <w:delText>s</w:delText>
         </w:r>
@@ -2014,7 +2041,7 @@
       <w:r>
         <w:t xml:space="preserve"> a kill command, </w:t>
       </w:r>
-      <w:ins w:id="102" w:author="Jamieson, Peter Andrew Dr." w:date="2015-04-16T11:42:00Z">
+      <w:ins w:id="101" w:author="Jamieson, Peter Andrew Dr." w:date="2015-04-16T11:42:00Z">
         <w:r>
           <w:t xml:space="preserve">which </w:t>
         </w:r>
@@ -2022,12 +2049,12 @@
       <w:r>
         <w:t xml:space="preserve">will </w:t>
       </w:r>
-      <w:del w:id="103" w:author="Jamieson, Peter Andrew Dr." w:date="2015-04-16T11:42:00Z">
+      <w:del w:id="102" w:author="Jamieson, Peter Andrew Dr." w:date="2015-04-16T11:42:00Z">
         <w:r>
           <w:delText xml:space="preserve">cause </w:delText>
         </w:r>
       </w:del>
-      <w:ins w:id="104" w:author="Jamieson, Peter Andrew Dr." w:date="2015-04-16T11:42:00Z">
+      <w:ins w:id="103" w:author="Jamieson, Peter Andrew Dr." w:date="2015-04-16T11:42:00Z">
         <w:r>
           <w:t xml:space="preserve">put </w:t>
         </w:r>
@@ -2035,7 +2062,7 @@
       <w:r>
         <w:t xml:space="preserve">the quadcopter </w:t>
       </w:r>
-      <w:del w:id="105" w:author="Jamieson, Peter Andrew Dr." w:date="2015-04-16T11:42:00Z">
+      <w:del w:id="104" w:author="Jamieson, Peter Andrew Dr." w:date="2015-04-16T11:42:00Z">
         <w:r>
           <w:delText xml:space="preserve">to enter </w:delText>
         </w:r>
@@ -2043,20 +2070,20 @@
       <w:r>
         <w:t>into a landing mode. From here the quadcopter will land</w:t>
       </w:r>
+      <w:del w:id="105" w:author="Jamieson, Peter Andrew Dr." w:date="2015-04-16T11:43:00Z">
+        <w:r>
+          <w:delText xml:space="preserve"> and be safe to recover</w:delText>
+        </w:r>
+      </w:del>
+      <w:r>
+        <w:t xml:space="preserve">. The second kill switch </w:t>
+      </w:r>
       <w:del w:id="106" w:author="Jamieson, Peter Andrew Dr." w:date="2015-04-16T11:43:00Z">
         <w:r>
-          <w:delText xml:space="preserve"> and be safe to recover</w:delText>
-        </w:r>
-      </w:del>
-      <w:r>
-        <w:t xml:space="preserve">. The second kill switch </w:t>
-      </w:r>
-      <w:del w:id="107" w:author="Jamieson, Peter Andrew Dr." w:date="2015-04-16T11:43:00Z">
-        <w:r>
           <w:delText>will be</w:delText>
         </w:r>
       </w:del>
-      <w:ins w:id="108" w:author="Jamieson, Peter Andrew Dr." w:date="2015-04-16T11:43:00Z">
+      <w:ins w:id="107" w:author="Jamieson, Peter Andrew Dr." w:date="2015-04-16T11:43:00Z">
         <w:r>
           <w:t>is</w:t>
         </w:r>
@@ -2072,7 +2099,7 @@
       <w:r>
         <w:t>To test the safety system, a controlled environment was set up where the quadcopter would navigate part of the course and the</w:t>
       </w:r>
-      <w:ins w:id="109" w:author="Jamieson, Peter Andrew Dr." w:date="2015-04-16T11:43:00Z">
+      <w:ins w:id="108" w:author="Jamieson, Peter Andrew Dr." w:date="2015-04-16T11:43:00Z">
         <w:r>
           <w:t>se</w:t>
         </w:r>
@@ -2080,18 +2107,26 @@
       <w:r>
         <w:t xml:space="preserve"> disarm mechanisms </w:t>
       </w:r>
-      <w:del w:id="110" w:author="Jamieson, Peter Andrew Dr." w:date="2015-04-16T11:43:00Z">
+      <w:del w:id="109" w:author="Jamieson, Peter Andrew Dr." w:date="2015-04-16T11:43:00Z">
         <w:r>
           <w:delText xml:space="preserve">were </w:delText>
         </w:r>
       </w:del>
+      <w:ins w:id="110" w:author="Jamieson, Peter Andrew Dr." w:date="2015-04-16T11:43:00Z">
+        <w:r>
+          <w:t xml:space="preserve">could be </w:t>
+        </w:r>
+      </w:ins>
+      <w:r>
+        <w:t>tested. For the software disarm feature</w:t>
+      </w:r>
       <w:ins w:id="111" w:author="Jamieson, Peter Andrew Dr." w:date="2015-04-16T11:43:00Z">
         <w:r>
-          <w:t xml:space="preserve">could be </w:t>
-        </w:r>
-      </w:ins>
-      <w:r>
-        <w:t>tested. For the software disarm feature</w:t>
+          <w:t>,</w:t>
+        </w:r>
+      </w:ins>
+      <w:r>
+        <w:t xml:space="preserve"> the quadcopter was allowed to follow a wall on it right side</w:t>
       </w:r>
       <w:ins w:id="112" w:author="Jamieson, Peter Andrew Dr." w:date="2015-04-16T11:43:00Z">
         <w:r>
@@ -2099,7 +2134,7 @@
         </w:r>
       </w:ins>
       <w:r>
-        <w:t xml:space="preserve"> the quadcopter was allowed to follow a wall on it right side</w:t>
+        <w:t xml:space="preserve"> and when the operator was ready</w:t>
       </w:r>
       <w:ins w:id="113" w:author="Jamieson, Peter Andrew Dr." w:date="2015-04-16T11:43:00Z">
         <w:r>
@@ -2107,25 +2142,17 @@
         </w:r>
       </w:ins>
       <w:r>
-        <w:t xml:space="preserve"> and when the operator was ready</w:t>
+        <w:t xml:space="preserve"> the kill command was sent from the ground</w:t>
       </w:r>
       <w:ins w:id="114" w:author="Jamieson, Peter Andrew Dr." w:date="2015-04-16T11:43:00Z">
         <w:r>
-          <w:t>,</w:t>
-        </w:r>
-      </w:ins>
-      <w:r>
-        <w:t xml:space="preserve"> the kill command was sent from the ground</w:t>
-      </w:r>
-      <w:ins w:id="115" w:author="Jamieson, Peter Andrew Dr." w:date="2015-04-16T11:43:00Z">
-        <w:r>
           <w:t xml:space="preserve"> </w:t>
         </w:r>
       </w:ins>
       <w:r>
         <w:t xml:space="preserve">station through wireless communication and the quadcopter initiated landing. This same test was performed with the manual kill switch located on the flight controller to make sure both mechanisms </w:t>
       </w:r>
-      <w:ins w:id="116" w:author="Jamieson, Peter Andrew Dr." w:date="2015-04-16T11:44:00Z">
+      <w:ins w:id="115" w:author="Jamieson, Peter Andrew Dr." w:date="2015-04-16T11:44:00Z">
         <w:r>
           <w:t xml:space="preserve">are </w:t>
         </w:r>
@@ -2133,12 +2160,12 @@
       <w:r>
         <w:t>work</w:t>
       </w:r>
-      <w:del w:id="117" w:author="Jamieson, Peter Andrew Dr." w:date="2015-04-16T11:44:00Z">
+      <w:del w:id="116" w:author="Jamieson, Peter Andrew Dr." w:date="2015-04-16T11:44:00Z">
         <w:r>
           <w:delText xml:space="preserve"> appropriately</w:delText>
         </w:r>
       </w:del>
-      <w:ins w:id="118" w:author="Jamieson, Peter Andrew Dr." w:date="2015-04-16T11:44:00Z">
+      <w:ins w:id="117" w:author="Jamieson, Peter Andrew Dr." w:date="2015-04-16T11:44:00Z">
         <w:r>
           <w:t>ing</w:t>
         </w:r>
@@ -2175,7 +2202,7 @@
       <w:r>
         <w:t xml:space="preserve"> WiFi network. Initially</w:t>
       </w:r>
-      <w:ins w:id="119" w:author="Jamieson, Peter Andrew Dr." w:date="2015-04-16T11:44:00Z">
+      <w:ins w:id="118" w:author="Jamieson, Peter Andrew Dr." w:date="2015-04-16T11:44:00Z">
         <w:r>
           <w:t>,</w:t>
         </w:r>
@@ -2189,74 +2216,74 @@
       <w:r>
         <w:t xml:space="preserve">script </w:t>
       </w:r>
-      <w:del w:id="120" w:author="Jamieson, Peter Andrew Dr." w:date="2015-04-16T11:44:00Z">
+      <w:del w:id="119" w:author="Jamieson, Peter Andrew Dr." w:date="2015-04-16T11:44:00Z">
         <w:r>
           <w:delText>will be</w:delText>
         </w:r>
       </w:del>
+      <w:ins w:id="120" w:author="Jamieson, Peter Andrew Dr." w:date="2015-04-16T11:44:00Z">
+        <w:r>
+          <w:t>is</w:t>
+        </w:r>
+      </w:ins>
+      <w:r>
+        <w:t xml:space="preserve"> run from the ground</w:t>
+      </w:r>
+      <w:r>
+        <w:t xml:space="preserve"> </w:t>
+      </w:r>
+      <w:r>
+        <w:t xml:space="preserve">station to </w:t>
+      </w:r>
+      <w:r>
+        <w:t>begin the flight sequence</w:t>
+      </w:r>
       <w:ins w:id="121" w:author="Jamieson, Peter Andrew Dr." w:date="2015-04-16T11:44:00Z">
         <w:r>
-          <w:t>is</w:t>
-        </w:r>
-      </w:ins>
-      <w:r>
-        <w:t xml:space="preserve"> run from the ground</w:t>
-      </w:r>
+          <w:t>.</w:t>
+        </w:r>
+      </w:ins>
       <w:r>
         <w:t xml:space="preserve"> </w:t>
       </w:r>
-      <w:r>
-        <w:t xml:space="preserve">station to </w:t>
-      </w:r>
-      <w:r>
-        <w:t>begin the flight sequence</w:t>
-      </w:r>
-      <w:ins w:id="122" w:author="Jamieson, Peter Andrew Dr." w:date="2015-04-16T11:44:00Z">
-        <w:r>
-          <w:t>.</w:t>
-        </w:r>
-      </w:ins>
+      <w:del w:id="122" w:author="Jamieson, Peter Andrew Dr." w:date="2015-04-16T11:44:00Z">
+        <w:r>
+          <w:delText xml:space="preserve">and </w:delText>
+        </w:r>
+      </w:del>
+      <w:ins w:id="123" w:author="Jamieson, Peter Andrew Dr." w:date="2015-04-16T11:44:00Z">
+        <w:r>
+          <w:t>After takeoff,</w:t>
+        </w:r>
+      </w:ins>
+      <w:del w:id="124" w:author="Jamieson, Peter Andrew Dr." w:date="2015-04-16T11:44:00Z">
+        <w:r>
+          <w:delText>from then on</w:delText>
+        </w:r>
+      </w:del>
+      <w:r>
+        <w:t xml:space="preserve"> the quadcopter will operate on its own. In the event of a catastrophic failure</w:t>
+      </w:r>
+      <w:ins w:id="125" w:author="Jamieson, Peter Andrew Dr." w:date="2015-04-16T11:44:00Z">
+        <w:r>
+          <w:t>,</w:t>
+        </w:r>
+      </w:ins>
+      <w:r>
+        <w:t xml:space="preserve"> the operator of the ground</w:t>
+      </w:r>
       <w:r>
         <w:t xml:space="preserve"> </w:t>
       </w:r>
-      <w:del w:id="123" w:author="Jamieson, Peter Andrew Dr." w:date="2015-04-16T11:44:00Z">
-        <w:r>
-          <w:delText xml:space="preserve">and </w:delText>
-        </w:r>
-      </w:del>
-      <w:ins w:id="124" w:author="Jamieson, Peter Andrew Dr." w:date="2015-04-16T11:44:00Z">
-        <w:r>
-          <w:t>After takeoff,</w:t>
-        </w:r>
-      </w:ins>
-      <w:del w:id="125" w:author="Jamieson, Peter Andrew Dr." w:date="2015-04-16T11:44:00Z">
-        <w:r>
-          <w:delText>from then on</w:delText>
-        </w:r>
-      </w:del>
-      <w:r>
-        <w:t xml:space="preserve"> the quadcopter will operate on its own. In the event of a catastrophic failure</w:t>
-      </w:r>
-      <w:ins w:id="126" w:author="Jamieson, Peter Andrew Dr." w:date="2015-04-16T11:44:00Z">
-        <w:r>
-          <w:t>,</w:t>
-        </w:r>
-      </w:ins>
-      <w:r>
-        <w:t xml:space="preserve"> the operator of the ground</w:t>
-      </w:r>
-      <w:r>
-        <w:t xml:space="preserve"> </w:t>
-      </w:r>
       <w:r>
         <w:t xml:space="preserve">station will </w:t>
       </w:r>
-      <w:del w:id="127" w:author="Jamieson, Peter Andrew Dr." w:date="2015-04-16T11:44:00Z">
+      <w:del w:id="126" w:author="Jamieson, Peter Andrew Dr." w:date="2015-04-16T11:44:00Z">
         <w:r>
           <w:delText>be able to</w:delText>
         </w:r>
       </w:del>
-      <w:ins w:id="128" w:author="Jamieson, Peter Andrew Dr." w:date="2015-04-16T11:44:00Z">
+      <w:ins w:id="127" w:author="Jamieson, Peter Andrew Dr." w:date="2015-04-16T11:44:00Z">
         <w:r>
           <w:t>can</w:t>
         </w:r>
@@ -2285,12 +2312,12 @@
       <w:r>
         <w:t xml:space="preserve">station will do further processing to isolate the ball in the image received. </w:t>
       </w:r>
-      <w:del w:id="129" w:author="Jamieson, Peter Andrew Dr." w:date="2015-04-16T11:45:00Z">
+      <w:del w:id="128" w:author="Jamieson, Peter Andrew Dr." w:date="2015-04-16T11:45:00Z">
         <w:r>
           <w:delText>From here, c</w:delText>
         </w:r>
       </w:del>
-      <w:ins w:id="130" w:author="Jamieson, Peter Andrew Dr." w:date="2015-04-16T11:45:00Z">
+      <w:ins w:id="129" w:author="Jamieson, Peter Andrew Dr." w:date="2015-04-16T11:45:00Z">
         <w:r>
           <w:t>C</w:t>
         </w:r>
@@ -2298,12 +2325,12 @@
       <w:r>
         <w:t xml:space="preserve">ommands </w:t>
       </w:r>
-      <w:del w:id="131" w:author="Jamieson, Peter Andrew Dr." w:date="2015-04-16T11:45:00Z">
+      <w:del w:id="130" w:author="Jamieson, Peter Andrew Dr." w:date="2015-04-16T11:45:00Z">
         <w:r>
           <w:delText>will be</w:delText>
         </w:r>
       </w:del>
-      <w:ins w:id="132" w:author="Jamieson, Peter Andrew Dr." w:date="2015-04-16T11:45:00Z">
+      <w:ins w:id="131" w:author="Jamieson, Peter Andrew Dr." w:date="2015-04-16T11:45:00Z">
         <w:r>
           <w:t>are</w:t>
         </w:r>
@@ -2320,7 +2347,7 @@
       <w:r>
         <w:t xml:space="preserve">. Once again, images will be sent to the ground station in order to detect the ALVAR markers. For each marker found, the quadcopter </w:t>
       </w:r>
-      <w:del w:id="133" w:author="Jamieson, Peter Andrew Dr." w:date="2015-04-16T11:45:00Z">
+      <w:del w:id="132" w:author="Jamieson, Peter Andrew Dr." w:date="2015-04-16T11:45:00Z">
         <w:r>
           <w:delText xml:space="preserve">will </w:delText>
         </w:r>
@@ -2328,15 +2355,15 @@
       <w:r>
         <w:t>send</w:t>
       </w:r>
+      <w:ins w:id="133" w:author="Jamieson, Peter Andrew Dr." w:date="2015-04-16T11:45:00Z">
+        <w:r>
+          <w:t>s</w:t>
+        </w:r>
+      </w:ins>
+      <w:r>
+        <w:t xml:space="preserve"> the coordinates corresponding to each marker</w:t>
+      </w:r>
       <w:ins w:id="134" w:author="Jamieson, Peter Andrew Dr." w:date="2015-04-16T11:45:00Z">
-        <w:r>
-          <w:t>s</w:t>
-        </w:r>
-      </w:ins>
-      <w:r>
-        <w:t xml:space="preserve"> the coordinates corresponding to each marker</w:t>
-      </w:r>
-      <w:ins w:id="135" w:author="Jamieson, Peter Andrew Dr." w:date="2015-04-16T11:45:00Z">
         <w:r>
           <w:t xml:space="preserve"> and the distance measure</w:t>
         </w:r>
@@ -2361,13 +2388,17 @@
       <w:r>
         <w:t>Since the quadcopter itself was purchased as a package</w:t>
       </w:r>
-      <w:ins w:id="136" w:author="Jamieson, Peter Andrew Dr." w:date="2015-04-16T11:45:00Z">
+      <w:ins w:id="135" w:author="Jamieson, Peter Andrew Dr." w:date="2015-04-16T11:45:00Z">
         <w:r>
           <w:t>,</w:t>
         </w:r>
       </w:ins>
       <w:r>
-        <w:t xml:space="preserve"> the main design of the frame was not changed much. The changes that were made are the addition of a second platform to hold the Raspberry Pi, four 3D printed brackets to hold the sonar modules, changing many of the nylon screws out for metal ones, and securing the laser range finder to the frame.</w:t>
+        <w:t xml:space="preserve"> the main design of the frame was not changed much. The changes that were made are the addition of a second platform to hold the Raspberry Pi, four 3D printed brackets to hold the sonar </w:t>
+      </w:r>
+      <w:r>
+        <w:lastRenderedPageBreak/>
+        <w:t>modules, changing many of the nylon screws out for metal ones, and securing the laser range finder to the frame.</w:t>
       </w:r>
     </w:p>
     <w:p>
@@ -2378,12 +2409,12 @@
       <w:r>
         <w:t xml:space="preserve">Sonar modules are used as the </w:t>
       </w:r>
-      <w:del w:id="137" w:author="Jamieson, Peter Andrew Dr." w:date="2015-04-16T11:46:00Z">
+      <w:del w:id="136" w:author="Jamieson, Peter Andrew Dr." w:date="2015-04-16T11:46:00Z">
         <w:r>
           <w:delText xml:space="preserve">main </w:delText>
         </w:r>
       </w:del>
-      <w:ins w:id="138" w:author="Jamieson, Peter Andrew Dr." w:date="2015-04-16T11:46:00Z">
+      <w:ins w:id="137" w:author="Jamieson, Peter Andrew Dr." w:date="2015-04-16T11:46:00Z">
         <w:r>
           <w:t xml:space="preserve">sensors for </w:t>
         </w:r>
@@ -2391,20 +2422,20 @@
       <w:r>
         <w:t xml:space="preserve">object avoidance </w:t>
       </w:r>
+      <w:del w:id="138" w:author="Jamieson, Peter Andrew Dr." w:date="2015-04-16T11:46:00Z">
+        <w:r>
+          <w:delText xml:space="preserve">device </w:delText>
+        </w:r>
+      </w:del>
+      <w:r>
+        <w:t xml:space="preserve">due to their range and energy </w:t>
+      </w:r>
       <w:del w:id="139" w:author="Jamieson, Peter Andrew Dr." w:date="2015-04-16T11:46:00Z">
         <w:r>
-          <w:delText xml:space="preserve">device </w:delText>
-        </w:r>
-      </w:del>
-      <w:r>
-        <w:t xml:space="preserve">due to their range and energy </w:t>
-      </w:r>
-      <w:del w:id="140" w:author="Jamieson, Peter Andrew Dr." w:date="2015-04-16T11:46:00Z">
-        <w:r>
           <w:delText>efficiency</w:delText>
         </w:r>
       </w:del>
-      <w:ins w:id="141" w:author="Jamieson, Peter Andrew Dr." w:date="2015-04-16T11:46:00Z">
+      <w:ins w:id="140" w:author="Jamieson, Peter Andrew Dr." w:date="2015-04-16T11:46:00Z">
         <w:r>
           <w:t>costs</w:t>
         </w:r>
@@ -2413,11 +2444,7 @@
         <w:t xml:space="preserve">. </w:t>
       </w:r>
       <w:r>
-        <w:t xml:space="preserve">Adding the four sonar </w:t>
-      </w:r>
-      <w:r>
-        <w:lastRenderedPageBreak/>
-        <w:t>modules towards the center on each of the sides of the</w:t>
+        <w:t>Adding the four sonar modules towards the center on each of the sides of the</w:t>
       </w:r>
       <w:r>
         <w:t xml:space="preserve"> center body of the</w:t>
@@ -2425,17 +2452,17 @@
       <w:r>
         <w:t xml:space="preserve"> quadcopter was done as it </w:t>
       </w:r>
-      <w:del w:id="142" w:author="Jamieson, Peter Andrew Dr." w:date="2015-04-16T11:47:00Z">
+      <w:del w:id="141" w:author="Jamieson, Peter Andrew Dr." w:date="2015-04-16T11:47:00Z">
         <w:r>
           <w:delText xml:space="preserve">is </w:delText>
         </w:r>
       </w:del>
-      <w:ins w:id="143" w:author="Jamieson, Peter Andrew Dr." w:date="2015-04-16T11:47:00Z">
+      <w:ins w:id="142" w:author="Jamieson, Peter Andrew Dr." w:date="2015-04-16T11:47:00Z">
         <w:r>
           <w:t xml:space="preserve">was </w:t>
         </w:r>
       </w:ins>
-      <w:del w:id="144" w:author="Jamieson, Peter Andrew Dr." w:date="2015-04-16T11:47:00Z">
+      <w:del w:id="143" w:author="Jamieson, Peter Andrew Dr." w:date="2015-04-16T11:47:00Z">
         <w:r>
           <w:delText>se</w:delText>
         </w:r>
@@ -2443,7 +2470,7 @@
           <w:delText xml:space="preserve">en </w:delText>
         </w:r>
       </w:del>
-      <w:ins w:id="145" w:author="Jamieson, Peter Andrew Dr." w:date="2015-04-16T11:47:00Z">
+      <w:ins w:id="144" w:author="Jamieson, Peter Andrew Dr." w:date="2015-04-16T11:47:00Z">
         <w:r>
           <w:t xml:space="preserve">perceived </w:t>
         </w:r>
@@ -2451,12 +2478,12 @@
       <w:r>
         <w:t xml:space="preserve">as the most logical position to be placed </w:t>
       </w:r>
-      <w:del w:id="146" w:author="Jamieson, Peter Andrew Dr." w:date="2015-04-16T11:47:00Z">
+      <w:del w:id="145" w:author="Jamieson, Peter Andrew Dr." w:date="2015-04-16T11:47:00Z">
         <w:r>
           <w:delText>in</w:delText>
         </w:r>
       </w:del>
-      <w:ins w:id="147" w:author="Jamieson, Peter Andrew Dr." w:date="2015-04-16T11:47:00Z">
+      <w:ins w:id="146" w:author="Jamieson, Peter Andrew Dr." w:date="2015-04-16T11:47:00Z">
         <w:r>
           <w:t>them</w:t>
         </w:r>
@@ -2464,7 +2491,7 @@
       <w:r>
         <w:t xml:space="preserve">. Having the sonars closer to the main body </w:t>
       </w:r>
-      <w:del w:id="148" w:author="Jamieson, Peter Andrew Dr." w:date="2015-04-16T11:47:00Z">
+      <w:del w:id="147" w:author="Jamieson, Peter Andrew Dr." w:date="2015-04-16T11:47:00Z">
         <w:r>
           <w:delText xml:space="preserve">would </w:delText>
         </w:r>
@@ -2472,7 +2499,7 @@
       <w:r>
         <w:t>give</w:t>
       </w:r>
-      <w:ins w:id="149" w:author="Jamieson, Peter Andrew Dr." w:date="2015-04-16T11:47:00Z">
+      <w:ins w:id="148" w:author="Jamieson, Peter Andrew Dr." w:date="2015-04-16T11:47:00Z">
         <w:r>
           <w:t>s</w:t>
         </w:r>
@@ -2480,12 +2507,12 @@
       <w:r>
         <w:t xml:space="preserve"> the pulse a greater range left to right as the signal travels out and helps to </w:t>
       </w:r>
-      <w:del w:id="150" w:author="Jamieson, Peter Andrew Dr." w:date="2015-04-16T11:47:00Z">
+      <w:del w:id="149" w:author="Jamieson, Peter Andrew Dr." w:date="2015-04-16T11:47:00Z">
         <w:r>
           <w:delText xml:space="preserve">make </w:delText>
         </w:r>
       </w:del>
-      <w:ins w:id="151" w:author="Jamieson, Peter Andrew Dr." w:date="2015-04-16T11:47:00Z">
+      <w:ins w:id="150" w:author="Jamieson, Peter Andrew Dr." w:date="2015-04-16T11:47:00Z">
         <w:r>
           <w:t>en</w:t>
         </w:r>
@@ -2493,20 +2520,20 @@
       <w:r>
         <w:t xml:space="preserve">sure that closer objects are </w:t>
       </w:r>
-      <w:del w:id="152" w:author="Jamieson, Peter Andrew Dr." w:date="2015-04-16T11:47:00Z">
+      <w:del w:id="151" w:author="Jamieson, Peter Andrew Dr." w:date="2015-04-16T11:47:00Z">
         <w:r>
           <w:delText>still seen</w:delText>
         </w:r>
       </w:del>
+      <w:ins w:id="152" w:author="Jamieson, Peter Andrew Dr." w:date="2015-04-16T11:47:00Z">
+        <w:r>
+          <w:t>detected</w:t>
+        </w:r>
+      </w:ins>
+      <w:r>
+        <w:t>. Initially</w:t>
+      </w:r>
       <w:ins w:id="153" w:author="Jamieson, Peter Andrew Dr." w:date="2015-04-16T11:47:00Z">
-        <w:r>
-          <w:t>detected</w:t>
-        </w:r>
-      </w:ins>
-      <w:r>
-        <w:t>. Initially</w:t>
-      </w:r>
-      <w:ins w:id="154" w:author="Jamieson, Peter Andrew Dr." w:date="2015-04-16T11:47:00Z">
         <w:r>
           <w:t>,</w:t>
         </w:r>
@@ -2520,25 +2547,25 @@
         <w:ind w:firstLine="202"/>
         <w:jc w:val="both"/>
       </w:pPr>
-      <w:ins w:id="155" w:author="Jamieson, Peter Andrew Dr." w:date="2015-04-16T11:48:00Z">
+      <w:ins w:id="154" w:author="Jamieson, Peter Andrew Dr." w:date="2015-04-16T11:48:00Z">
         <w:r>
           <w:t>We u</w:t>
         </w:r>
       </w:ins>
+      <w:del w:id="155" w:author="Jamieson, Peter Andrew Dr." w:date="2015-04-16T11:48:00Z">
+        <w:r>
+          <w:delText>U</w:delText>
+        </w:r>
+      </w:del>
+      <w:r>
+        <w:t>s</w:t>
+      </w:r>
       <w:del w:id="156" w:author="Jamieson, Peter Andrew Dr." w:date="2015-04-16T11:48:00Z">
         <w:r>
-          <w:delText>U</w:delText>
-        </w:r>
-      </w:del>
-      <w:r>
-        <w:t>s</w:t>
-      </w:r>
-      <w:del w:id="157" w:author="Jamieson, Peter Andrew Dr." w:date="2015-04-16T11:48:00Z">
-        <w:r>
           <w:delText>ing</w:delText>
         </w:r>
       </w:del>
-      <w:ins w:id="158" w:author="Jamieson, Peter Andrew Dr." w:date="2015-04-16T11:48:00Z">
+      <w:ins w:id="157" w:author="Jamieson, Peter Andrew Dr." w:date="2015-04-16T11:48:00Z">
         <w:r>
           <w:t>e</w:t>
         </w:r>
@@ -2546,12 +2573,12 @@
       <w:r>
         <w:t xml:space="preserve"> </w:t>
       </w:r>
-      <w:del w:id="159" w:author="Jamieson, Peter Andrew Dr." w:date="2015-04-16T11:48:00Z">
+      <w:del w:id="158" w:author="Jamieson, Peter Andrew Dr." w:date="2015-04-16T11:48:00Z">
         <w:r>
           <w:delText xml:space="preserve">the </w:delText>
         </w:r>
       </w:del>
-      <w:ins w:id="160" w:author="Jamieson, Peter Andrew Dr." w:date="2015-04-16T11:48:00Z">
+      <w:ins w:id="159" w:author="Jamieson, Peter Andrew Dr." w:date="2015-04-16T11:48:00Z">
         <w:r>
           <w:t xml:space="preserve">a </w:t>
         </w:r>
@@ -2559,12 +2586,12 @@
       <w:r>
         <w:t xml:space="preserve">laser range finder (LRF) as the </w:t>
       </w:r>
-      <w:del w:id="161" w:author="Jamieson, Peter Andrew Dr." w:date="2015-04-16T11:47:00Z">
+      <w:del w:id="160" w:author="Jamieson, Peter Andrew Dr." w:date="2015-04-16T11:47:00Z">
         <w:r>
           <w:delText>main device</w:delText>
         </w:r>
       </w:del>
-      <w:ins w:id="162" w:author="Jamieson, Peter Andrew Dr." w:date="2015-04-16T11:47:00Z">
+      <w:ins w:id="161" w:author="Jamieson, Peter Andrew Dr." w:date="2015-04-16T11:47:00Z">
         <w:r>
           <w:t>sensor</w:t>
         </w:r>
@@ -2572,38 +2599,38 @@
       <w:r>
         <w:t xml:space="preserve"> </w:t>
       </w:r>
-      <w:del w:id="163" w:author="Jamieson, Peter Andrew Dr." w:date="2015-04-16T11:48:00Z">
+      <w:del w:id="162" w:author="Jamieson, Peter Andrew Dr." w:date="2015-04-16T11:48:00Z">
         <w:r>
           <w:delText>to tell the</w:delText>
         </w:r>
       </w:del>
+      <w:ins w:id="163" w:author="Jamieson, Peter Andrew Dr." w:date="2015-04-16T11:48:00Z">
+        <w:r>
+          <w:t>for measuring</w:t>
+        </w:r>
+      </w:ins>
+      <w:r>
+        <w:t xml:space="preserve"> distance to the alvar markers</w:t>
+      </w:r>
       <w:ins w:id="164" w:author="Jamieson, Peter Andrew Dr." w:date="2015-04-16T11:48:00Z">
         <w:r>
-          <w:t>for measuring</w:t>
-        </w:r>
-      </w:ins>
-      <w:r>
-        <w:t xml:space="preserve"> distance to the alvar markers</w:t>
+          <w:t>, and this</w:t>
+        </w:r>
+      </w:ins>
+      <w:r>
+        <w:t xml:space="preserve"> ensures that </w:t>
       </w:r>
       <w:ins w:id="165" w:author="Jamieson, Peter Andrew Dr." w:date="2015-04-16T11:48:00Z">
         <w:r>
-          <w:t>, and this</w:t>
-        </w:r>
-      </w:ins>
-      <w:r>
-        <w:t xml:space="preserve"> ensures that </w:t>
-      </w:r>
-      <w:ins w:id="166" w:author="Jamieson, Peter Andrew Dr." w:date="2015-04-16T11:48:00Z">
-        <w:r>
           <w:t>we have a</w:t>
         </w:r>
       </w:ins>
-      <w:del w:id="167" w:author="Jamieson, Peter Andrew Dr." w:date="2015-04-16T11:48:00Z">
+      <w:del w:id="166" w:author="Jamieson, Peter Andrew Dr." w:date="2015-04-16T11:48:00Z">
         <w:r>
           <w:delText>a very</w:delText>
         </w:r>
       </w:del>
-      <w:ins w:id="168" w:author="Jamieson, Peter Andrew Dr." w:date="2015-04-16T11:48:00Z">
+      <w:ins w:id="167" w:author="Jamieson, Peter Andrew Dr." w:date="2015-04-16T11:48:00Z">
         <w:r>
           <w:t>n</w:t>
         </w:r>
@@ -2611,156 +2638,156 @@
       <w:r>
         <w:t xml:space="preserve"> accurate measurement </w:t>
       </w:r>
-      <w:del w:id="169" w:author="Jamieson, Peter Andrew Dr." w:date="2015-04-16T11:48:00Z">
+      <w:del w:id="168" w:author="Jamieson, Peter Andrew Dr." w:date="2015-04-16T11:48:00Z">
         <w:r>
           <w:delText>is taken so</w:delText>
         </w:r>
       </w:del>
+      <w:ins w:id="169" w:author="Jamieson, Peter Andrew Dr." w:date="2015-04-16T11:48:00Z">
+        <w:r>
+          <w:t>to</w:t>
+        </w:r>
+      </w:ins>
+      <w:r>
+        <w:t xml:space="preserve"> </w:t>
+      </w:r>
       <w:ins w:id="170" w:author="Jamieson, Peter Andrew Dr." w:date="2015-04-16T11:48:00Z">
         <w:r>
-          <w:t>to</w:t>
+          <w:t xml:space="preserve">help </w:t>
+        </w:r>
+      </w:ins>
+      <w:del w:id="171" w:author="Jamieson, Peter Andrew Dr." w:date="2015-04-16T11:48:00Z">
+        <w:r>
+          <w:delText xml:space="preserve">determining </w:delText>
+        </w:r>
+      </w:del>
+      <w:ins w:id="172" w:author="Jamieson, Peter Andrew Dr." w:date="2015-04-16T11:48:00Z">
+        <w:r>
+          <w:t xml:space="preserve">determine </w:t>
+        </w:r>
+      </w:ins>
+      <w:r>
+        <w:t xml:space="preserve">the coordinate system </w:t>
+      </w:r>
+      <w:del w:id="173" w:author="Jamieson, Peter Andrew Dr." w:date="2015-04-16T11:49:00Z">
+        <w:r>
+          <w:delText xml:space="preserve">is </w:delText>
+        </w:r>
+      </w:del>
+      <w:r>
+        <w:t xml:space="preserve">as accurate as possible. Placing the LRF facing </w:t>
+      </w:r>
+      <w:del w:id="174" w:author="Jamieson, Peter Andrew Dr." w:date="2015-04-16T11:49:00Z">
+        <w:r>
+          <w:delText xml:space="preserve">the </w:delText>
+        </w:r>
+      </w:del>
+      <w:r>
+        <w:t>front</w:t>
+      </w:r>
+      <w:ins w:id="175" w:author="Jamieson, Peter Andrew Dr." w:date="2015-04-16T11:49:00Z">
+        <w:r>
+          <w:t>ward</w:t>
         </w:r>
       </w:ins>
       <w:r>
         <w:t xml:space="preserve"> </w:t>
       </w:r>
-      <w:ins w:id="171" w:author="Jamieson, Peter Andrew Dr." w:date="2015-04-16T11:48:00Z">
-        <w:r>
-          <w:t xml:space="preserve">help </w:t>
-        </w:r>
-      </w:ins>
-      <w:del w:id="172" w:author="Jamieson, Peter Andrew Dr." w:date="2015-04-16T11:48:00Z">
-        <w:r>
-          <w:delText xml:space="preserve">determining </w:delText>
-        </w:r>
-      </w:del>
-      <w:ins w:id="173" w:author="Jamieson, Peter Andrew Dr." w:date="2015-04-16T11:48:00Z">
-        <w:r>
-          <w:t xml:space="preserve">determine </w:t>
-        </w:r>
-      </w:ins>
-      <w:r>
-        <w:t xml:space="preserve">the coordinate system </w:t>
-      </w:r>
-      <w:del w:id="174" w:author="Jamieson, Peter Andrew Dr." w:date="2015-04-16T11:49:00Z">
-        <w:r>
-          <w:delText xml:space="preserve">is </w:delText>
-        </w:r>
-      </w:del>
-      <w:r>
-        <w:t xml:space="preserve">as accurate as possible. Placing the LRF facing </w:t>
-      </w:r>
-      <w:del w:id="175" w:author="Jamieson, Peter Andrew Dr." w:date="2015-04-16T11:49:00Z">
+      <w:del w:id="176" w:author="Jamieson, Peter Andrew Dr." w:date="2015-04-16T11:49:00Z">
+        <w:r>
+          <w:delText xml:space="preserve">of the quadcopter </w:delText>
+        </w:r>
+      </w:del>
+      <w:r>
+        <w:t xml:space="preserve">was done because </w:t>
+      </w:r>
+      <w:del w:id="177" w:author="Jamieson, Peter Andrew Dr." w:date="2015-04-16T11:49:00Z">
+        <w:r>
+          <w:delText xml:space="preserve">of </w:delText>
+        </w:r>
+      </w:del>
+      <w:r>
+        <w:t>the camera also fac</w:t>
+      </w:r>
+      <w:del w:id="178" w:author="Jamieson, Peter Andrew Dr." w:date="2015-04-16T11:49:00Z">
+        <w:r>
+          <w:delText>ing the front</w:delText>
+        </w:r>
+      </w:del>
+      <w:ins w:id="179" w:author="Jamieson, Peter Andrew Dr." w:date="2015-04-16T11:49:00Z">
+        <w:r>
+          <w:t>fronts this direction and this simplifies the suse of these coordinating sensors</w:t>
+        </w:r>
+      </w:ins>
+      <w:r>
+        <w:t>.</w:t>
+      </w:r>
+      <w:r>
+        <w:t xml:space="preserve"> Using image processing on the images returned of the </w:t>
+      </w:r>
+      <w:del w:id="180" w:author="Jamieson, Peter Andrew Dr." w:date="2015-04-16T11:49:00Z">
+        <w:r>
+          <w:delText xml:space="preserve">alvar </w:delText>
+        </w:r>
+      </w:del>
+      <w:ins w:id="181" w:author="Jamieson, Peter Andrew Dr." w:date="2015-04-16T11:49:00Z">
+        <w:r>
+          <w:t xml:space="preserve">ALVAR </w:t>
+        </w:r>
+      </w:ins>
+      <w:r>
+        <w:t xml:space="preserve">markers, the program will be able to determine if the laser range finder is accurately pointing towards </w:t>
+      </w:r>
+      <w:del w:id="182" w:author="Jamieson, Peter Andrew Dr." w:date="2015-04-16T11:49:00Z">
         <w:r>
           <w:delText xml:space="preserve">the </w:delText>
         </w:r>
       </w:del>
-      <w:r>
-        <w:t>front</w:t>
-      </w:r>
-      <w:ins w:id="176" w:author="Jamieson, Peter Andrew Dr." w:date="2015-04-16T11:49:00Z">
-        <w:r>
-          <w:t>ward</w:t>
-        </w:r>
-      </w:ins>
-      <w:r>
-        <w:t xml:space="preserve"> </w:t>
-      </w:r>
-      <w:del w:id="177" w:author="Jamieson, Peter Andrew Dr." w:date="2015-04-16T11:49:00Z">
-        <w:r>
-          <w:delText xml:space="preserve">of the quadcopter </w:delText>
-        </w:r>
-      </w:del>
-      <w:r>
-        <w:t xml:space="preserve">was done because </w:t>
-      </w:r>
-      <w:del w:id="178" w:author="Jamieson, Peter Andrew Dr." w:date="2015-04-16T11:49:00Z">
-        <w:r>
-          <w:delText xml:space="preserve">of </w:delText>
-        </w:r>
-      </w:del>
-      <w:r>
-        <w:t>the camera also fac</w:t>
-      </w:r>
-      <w:del w:id="179" w:author="Jamieson, Peter Andrew Dr." w:date="2015-04-16T11:49:00Z">
-        <w:r>
-          <w:delText>ing the front</w:delText>
-        </w:r>
-      </w:del>
-      <w:ins w:id="180" w:author="Jamieson, Peter Andrew Dr." w:date="2015-04-16T11:49:00Z">
-        <w:r>
-          <w:t>fronts this direction and this simplifies the suse of these coordinating sensors</w:t>
-        </w:r>
-      </w:ins>
-      <w:r>
-        <w:t>.</w:t>
-      </w:r>
-      <w:r>
-        <w:t xml:space="preserve"> Using image processing on the images returned of the </w:t>
-      </w:r>
-      <w:del w:id="181" w:author="Jamieson, Peter Andrew Dr." w:date="2015-04-16T11:49:00Z">
+      <w:ins w:id="183" w:author="Jamieson, Peter Andrew Dr." w:date="2015-04-16T11:49:00Z">
+        <w:r>
+          <w:t xml:space="preserve">an </w:t>
+        </w:r>
+      </w:ins>
+      <w:del w:id="184" w:author="Jamieson, Peter Andrew Dr." w:date="2015-04-16T11:50:00Z">
         <w:r>
           <w:delText xml:space="preserve">alvar </w:delText>
         </w:r>
       </w:del>
-      <w:ins w:id="182" w:author="Jamieson, Peter Andrew Dr." w:date="2015-04-16T11:49:00Z">
+      <w:ins w:id="185" w:author="Jamieson, Peter Andrew Dr." w:date="2015-04-16T11:50:00Z">
         <w:r>
           <w:t xml:space="preserve">ALVAR </w:t>
         </w:r>
       </w:ins>
       <w:r>
-        <w:t xml:space="preserve">markers, the program will be able to determine if the laser range finder is accurately pointing towards </w:t>
-      </w:r>
-      <w:del w:id="183" w:author="Jamieson, Peter Andrew Dr." w:date="2015-04-16T11:49:00Z">
+        <w:t>marker and adjust</w:t>
+      </w:r>
+      <w:ins w:id="186" w:author="Jamieson, Peter Andrew Dr." w:date="2015-04-16T11:50:00Z">
+        <w:r>
+          <w:t xml:space="preserve"> the facing direction</w:t>
+        </w:r>
+      </w:ins>
+      <w:r>
+        <w:t xml:space="preserve"> if </w:t>
+      </w:r>
+      <w:del w:id="187" w:author="Jamieson, Peter Andrew Dr." w:date="2015-04-16T11:50:00Z">
         <w:r>
           <w:delText xml:space="preserve">the </w:delText>
         </w:r>
       </w:del>
-      <w:ins w:id="184" w:author="Jamieson, Peter Andrew Dr." w:date="2015-04-16T11:49:00Z">
-        <w:r>
-          <w:t xml:space="preserve">an </w:t>
-        </w:r>
-      </w:ins>
-      <w:del w:id="185" w:author="Jamieson, Peter Andrew Dr." w:date="2015-04-16T11:50:00Z">
-        <w:r>
-          <w:delText xml:space="preserve">alvar </w:delText>
-        </w:r>
-      </w:del>
-      <w:ins w:id="186" w:author="Jamieson, Peter Andrew Dr." w:date="2015-04-16T11:50:00Z">
-        <w:r>
-          <w:t xml:space="preserve">ALVAR </w:t>
-        </w:r>
-      </w:ins>
-      <w:r>
-        <w:t>marker and adjust</w:t>
-      </w:r>
-      <w:ins w:id="187" w:author="Jamieson, Peter Andrew Dr." w:date="2015-04-16T11:50:00Z">
-        <w:r>
-          <w:t xml:space="preserve"> the facing direction</w:t>
-        </w:r>
-      </w:ins>
-      <w:r>
-        <w:t xml:space="preserve"> if </w:t>
-      </w:r>
-      <w:del w:id="188" w:author="Jamieson, Peter Andrew Dr." w:date="2015-04-16T11:50:00Z">
-        <w:r>
-          <w:delText xml:space="preserve">the </w:delText>
-        </w:r>
-      </w:del>
+      <w:ins w:id="188" w:author="Jamieson, Peter Andrew Dr." w:date="2015-04-16T11:50:00Z">
+        <w:r>
+          <w:t xml:space="preserve">this is </w:t>
+        </w:r>
+      </w:ins>
+      <w:r>
+        <w:t>need</w:t>
+      </w:r>
       <w:ins w:id="189" w:author="Jamieson, Peter Andrew Dr." w:date="2015-04-16T11:50:00Z">
         <w:r>
-          <w:t xml:space="preserve">this is </w:t>
-        </w:r>
-      </w:ins>
-      <w:r>
-        <w:t>need</w:t>
-      </w:r>
-      <w:ins w:id="190" w:author="Jamieson, Peter Andrew Dr." w:date="2015-04-16T11:50:00Z">
-        <w:r>
           <w:t>ed</w:t>
         </w:r>
       </w:ins>
-      <w:del w:id="191" w:author="Jamieson, Peter Andrew Dr." w:date="2015-04-16T11:50:00Z">
+      <w:del w:id="190" w:author="Jamieson, Peter Andrew Dr." w:date="2015-04-16T11:50:00Z">
         <w:r>
           <w:delText xml:space="preserve"> arises</w:delText>
         </w:r>
@@ -2785,17 +2812,17 @@
       <w:r>
         <w:t xml:space="preserve">Navigating the rooms by following the right wall was </w:t>
       </w:r>
-      <w:del w:id="192" w:author="Jamieson, Peter Andrew Dr." w:date="2015-04-16T11:50:00Z">
+      <w:del w:id="191" w:author="Jamieson, Peter Andrew Dr." w:date="2015-04-16T11:50:00Z">
         <w:r>
           <w:delText xml:space="preserve">seen </w:delText>
         </w:r>
       </w:del>
-      <w:ins w:id="193" w:author="Jamieson, Peter Andrew Dr." w:date="2015-04-16T11:50:00Z">
+      <w:ins w:id="192" w:author="Jamieson, Peter Andrew Dr." w:date="2015-04-16T11:50:00Z">
         <w:r>
           <w:t xml:space="preserve">the </w:t>
         </w:r>
       </w:ins>
-      <w:del w:id="194" w:author="Jamieson, Peter Andrew Dr." w:date="2015-04-16T11:50:00Z">
+      <w:del w:id="193" w:author="Jamieson, Peter Andrew Dr." w:date="2015-04-16T11:50:00Z">
         <w:r>
           <w:delText xml:space="preserve">as the </w:delText>
         </w:r>
@@ -2803,16 +2830,16 @@
       <w:r>
         <w:t xml:space="preserve">simplest and most effective way </w:t>
       </w:r>
+      <w:ins w:id="194" w:author="Jamieson, Peter Andrew Dr." w:date="2015-04-16T11:50:00Z">
+        <w:r>
+          <w:t xml:space="preserve">we came up with </w:t>
+        </w:r>
+      </w:ins>
+      <w:r>
+        <w:t xml:space="preserve">to navigate the </w:t>
+      </w:r>
       <w:ins w:id="195" w:author="Jamieson, Peter Andrew Dr." w:date="2015-04-16T11:50:00Z">
         <w:r>
-          <w:t xml:space="preserve">we came up with </w:t>
-        </w:r>
-      </w:ins>
-      <w:r>
-        <w:t xml:space="preserve">to navigate the </w:t>
-      </w:r>
-      <w:ins w:id="196" w:author="Jamieson, Peter Andrew Dr." w:date="2015-04-16T11:50:00Z">
-        <w:r>
           <w:t xml:space="preserve">two </w:t>
         </w:r>
       </w:ins>
@@ -2825,7 +2852,7 @@
       <w:r>
         <w:t xml:space="preserve"> In the case where an object should be found in its way in the first room, the quadcopter </w:t>
       </w:r>
-      <w:del w:id="197" w:author="Jamieson, Peter Andrew Dr." w:date="2015-04-16T11:51:00Z">
+      <w:del w:id="196" w:author="Jamieson, Peter Andrew Dr." w:date="2015-04-16T11:51:00Z">
         <w:r>
           <w:delText xml:space="preserve">will be able to </w:delText>
         </w:r>
@@ -2833,26 +2860,26 @@
       <w:r>
         <w:t>navigate</w:t>
       </w:r>
+      <w:ins w:id="197" w:author="Jamieson, Peter Andrew Dr." w:date="2015-04-16T11:51:00Z">
+        <w:r>
+          <w:t>s</w:t>
+        </w:r>
+      </w:ins>
+      <w:r>
+        <w:t xml:space="preserve"> around it since all boxes are known to be at least a </w:t>
+      </w:r>
+      <w:r>
+        <w:t>5 feet</w:t>
+      </w:r>
+      <w:r>
+        <w:t xml:space="preserve"> apart</w:t>
+      </w:r>
       <w:ins w:id="198" w:author="Jamieson, Peter Andrew Dr." w:date="2015-04-16T11:51:00Z">
         <w:r>
-          <w:t>s</w:t>
-        </w:r>
-      </w:ins>
-      <w:r>
-        <w:t xml:space="preserve"> around it since all boxes are known to be at least a </w:t>
-      </w:r>
-      <w:r>
-        <w:t>5 feet</w:t>
-      </w:r>
-      <w:r>
-        <w:t xml:space="preserve"> apart</w:t>
-      </w:r>
-      <w:ins w:id="199" w:author="Jamieson, Peter Andrew Dr." w:date="2015-04-16T11:51:00Z">
-        <w:r>
           <w:t>, which is</w:t>
         </w:r>
       </w:ins>
-      <w:del w:id="200" w:author="Jamieson, Peter Andrew Dr." w:date="2015-04-16T11:51:00Z">
+      <w:del w:id="199" w:author="Jamieson, Peter Andrew Dr." w:date="2015-04-16T11:51:00Z">
         <w:r>
           <w:delText>,</w:delText>
         </w:r>
@@ -2863,7 +2890,7 @@
       <w:r>
         <w:t>. When the quadcopter reaches a corner with a wall in front of it and to its left</w:t>
       </w:r>
-      <w:ins w:id="201" w:author="Jamieson, Peter Andrew Dr." w:date="2015-04-16T11:51:00Z">
+      <w:ins w:id="200" w:author="Jamieson, Peter Andrew Dr." w:date="2015-04-16T11:51:00Z">
         <w:r>
           <w:t xml:space="preserve"> we term this the end condition of the navigation part of the algorithm</w:t>
         </w:r>
@@ -2904,7 +2931,7 @@
       <w:r>
         <w:t xml:space="preserve"> markers should be easier to detect from above </w:t>
       </w:r>
-      <w:del w:id="202" w:author="Jamieson, Peter Andrew Dr." w:date="2015-04-16T11:52:00Z">
+      <w:del w:id="201" w:author="Jamieson, Peter Andrew Dr." w:date="2015-04-16T11:52:00Z">
         <w:r>
           <w:delText xml:space="preserve">the position of </w:delText>
         </w:r>
@@ -2918,6 +2945,45 @@
       <w:r>
         <w:t xml:space="preserve"> markers from this position and measuring their distances from the ball a system of equations can be used to determine the ball’s position within the room. From this the local coordinate system of the room can be determined.</w:t>
       </w:r>
+    </w:p>
+    <w:p>
+      <w:pPr>
+        <w:jc w:val="both"/>
+      </w:pPr>
+    </w:p>
+    <w:p>
+      <w:pPr>
+        <w:pStyle w:val="Heading1"/>
+      </w:pPr>
+      <w:r>
+        <w:t>Acknowledgement</w:t>
+      </w:r>
+    </w:p>
+    <w:p>
+      <w:pPr>
+        <w:ind w:firstLine="202"/>
+        <w:jc w:val="both"/>
+      </w:pPr>
+      <w:r>
+        <w:t>We would like to thank the organizers of the competition</w:t>
+      </w:r>
+      <w:r>
+        <w:t xml:space="preserve"> for putting this competition together</w:t>
+      </w:r>
+      <w:r>
+        <w:t xml:space="preserve"> as </w:t>
+      </w:r>
+      <w:r>
+        <w:t xml:space="preserve">well as Miami’s ECE department </w:t>
+      </w:r>
+      <w:r>
+        <w:t>for fundin</w:t>
+      </w:r>
+      <w:r>
+        <w:t>g the parts for our quadcopter. Although it has been quite a challenge working on this project we have definitely had fun and have learned a lot in the process.</w:t>
+      </w:r>
+      <w:bookmarkStart w:id="202" w:name="_GoBack"/>
+      <w:bookmarkEnd w:id="202"/>
     </w:p>
     <w:p>
       <w:pPr>
@@ -2975,7 +3041,7 @@
                     <pic:cNvPicPr/>
                   </pic:nvPicPr>
                   <pic:blipFill>
-                    <a:blip r:embed="rId12">
+                    <a:blip r:embed="rId13">
                       <a:extLst>
                         <a:ext uri="{28A0092B-C50C-407E-A947-70E740481C1C}">
                           <a14:useLocalDpi xmlns:a14="http://schemas.microsoft.com/office/drawing/2010/main" val="0"/>
@@ -3021,7 +3087,15 @@
           <w:sz w:val="20"/>
           <w:szCs w:val="20"/>
         </w:rPr>
-        <w:t xml:space="preserve"> (M’76–SM’81–F’87) and the other authors may include biographies at the end of regular papers. Biographies are often not included in conference-related papers. This author became a Member (M) of IEEE in 1976, a Se</w:t>
+        <w:t xml:space="preserve"> (M’76–SM’81–F’87) and the other authors may include biographies at the end of regular papers. Biographies are often not included in conference-related papers. This author became a </w:t>
+      </w:r>
+      <w:r>
+        <w:rPr>
+          <w:sz w:val="20"/>
+          <w:szCs w:val="20"/>
+        </w:rPr>
+        <w:lastRenderedPageBreak/>
+        <w:t>Member (M) of IEEE in 1976, a Se</w:t>
       </w:r>
       <w:r>
         <w:rPr>
@@ -3108,7 +3182,7 @@
                     <pic:cNvPicPr/>
                   </pic:nvPicPr>
                   <pic:blipFill>
-                    <a:blip r:embed="rId13">
+                    <a:blip r:embed="rId14">
                       <a:extLst>
                         <a:ext uri="{28A0092B-C50C-407E-A947-70E740481C1C}">
                           <a14:useLocalDpi xmlns:a14="http://schemas.microsoft.com/office/drawing/2010/main" val="0"/>
@@ -3190,14 +3264,7 @@
         <w:rPr>
           <w:rFonts w:ascii="Times-Roman" w:hAnsi="Times-Roman" w:cs="Times-Roman"/>
         </w:rPr>
-        <w:t xml:space="preserve">. He received the B.S. and </w:t>
-      </w:r>
-      <w:r>
-        <w:rPr>
-          <w:rFonts w:ascii="Times-Roman" w:hAnsi="Times-Roman" w:cs="Times-Roman"/>
-        </w:rPr>
-        <w:lastRenderedPageBreak/>
-        <w:t xml:space="preserve">M.S. degrees in </w:t>
+        <w:t xml:space="preserve">. He received the B.S. and M.S. degrees in </w:t>
       </w:r>
       <w:r>
         <w:rPr>
@@ -3287,7 +3354,7 @@
       </w:r>
     </w:p>
     <w:sectPr>
-      <w:headerReference w:type="default" r:id="rId14"/>
+      <w:headerReference w:type="default" r:id="rId15"/>
       <w:type w:val="continuous"/>
       <w:pgSz w:w="12240" w:h="15840" w:code="1"/>
       <w:pgMar w:top="1008" w:right="936" w:bottom="1008" w:left="936" w:header="432" w:footer="432" w:gutter="0"/>
@@ -6391,7 +6458,7 @@
 </file>
 
 <file path=customXml/itemProps1.xml><?xml version="1.0" encoding="utf-8"?>
-<ds:datastoreItem xmlns:ds="http://schemas.openxmlformats.org/officeDocument/2006/customXml" ds:itemID="{FB5BC8B0-5C9C-49C9-9480-0D84643CA924}">
+<ds:datastoreItem xmlns:ds="http://schemas.openxmlformats.org/officeDocument/2006/customXml" ds:itemID="{E2390630-84DA-412F-A056-0CE622258CE1}">
   <ds:schemaRefs>
     <ds:schemaRef ds:uri="http://schemas.openxmlformats.org/officeDocument/2006/bibliography"/>
   </ds:schemaRefs>

</xml_diff>

<commit_message>
made the adjustments to the right document
</commit_message>
<xml_diff>
--- a/Documentation/AAVCReport_edit_peter.docx
+++ b/Documentation/AAVCReport_edit_peter.docx
@@ -8,7 +8,15 @@
         <w:framePr w:wrap="notBeside"/>
       </w:pPr>
       <w:r>
-        <w:t>Team Redhawk Report AAVC 2015</w:t>
+        <w:t xml:space="preserve">Team </w:t>
+      </w:r>
+      <w:proofErr w:type="spellStart"/>
+      <w:r>
+        <w:t>Redhawk</w:t>
+      </w:r>
+      <w:proofErr w:type="spellEnd"/>
+      <w:r>
+        <w:t xml:space="preserve"> Report AAVC 2015</w:t>
       </w:r>
     </w:p>
     <w:p/>
@@ -59,8 +67,13 @@
       <w:r>
         <w:t>—</w:t>
       </w:r>
-      <w:r>
-        <w:t>The following is a report detailing Miami University’s entry vehicle in the Autonomous Aerial Vehicle Competition of 2015.</w:t>
+      <w:proofErr w:type="gramStart"/>
+      <w:r>
+        <w:t>The</w:t>
+      </w:r>
+      <w:proofErr w:type="gramEnd"/>
+      <w:r>
+        <w:t xml:space="preserve"> following is a report detailing Miami University’s entry vehicle in the Autonomous Aerial Vehicle Competition of 2015.</w:t>
       </w:r>
       <w:r>
         <w:t xml:space="preserve"> All design specifications are provided at </w:t>
@@ -78,7 +91,15 @@
         <w:t xml:space="preserve">. To </w:t>
       </w:r>
       <w:r>
-        <w:t>locate the ball the “right wall” method is used to move towards the second room. Upon reaching the second room the quadcopter will begin searching for the ball and alvar markers after reaching the back left corner of the room.</w:t>
+        <w:t xml:space="preserve">locate the ball the “right wall” method is used to move towards the second room. Upon reaching the second room the quadcopter will begin searching for the ball and </w:t>
+      </w:r>
+      <w:proofErr w:type="spellStart"/>
+      <w:r>
+        <w:t>alvar</w:t>
+      </w:r>
+      <w:proofErr w:type="spellEnd"/>
+      <w:r>
+        <w:t xml:space="preserve"> markers after reaching the back left corner of the room.</w:t>
       </w:r>
     </w:p>
     <w:bookmarkEnd w:id="0"/>
@@ -120,6 +141,123 @@
       </w:pPr>
       <w:r>
         <w:rPr>
+          <w:noProof/>
+          <w:lang w:eastAsia="ja-JP"/>
+        </w:rPr>
+        <mc:AlternateContent>
+          <mc:Choice Requires="wps">
+            <w:drawing>
+              <wp:anchor distT="45720" distB="45720" distL="114300" distR="114300" simplePos="0" relativeHeight="251716096" behindDoc="0" locked="0" layoutInCell="1" allowOverlap="1" wp14:anchorId="2DB9F761" wp14:editId="35491CD4">
+                <wp:simplePos x="0" y="0"/>
+                <wp:positionH relativeFrom="column">
+                  <wp:posOffset>3257550</wp:posOffset>
+                </wp:positionH>
+                <wp:positionV relativeFrom="paragraph">
+                  <wp:posOffset>1552575</wp:posOffset>
+                </wp:positionV>
+                <wp:extent cx="2752725" cy="1404620"/>
+                <wp:effectExtent l="0" t="0" r="28575" b="19050"/>
+                <wp:wrapSquare wrapText="bothSides"/>
+                <wp:docPr id="217" name="Text Box 2"/>
+                <wp:cNvGraphicFramePr>
+                  <a:graphicFrameLocks xmlns:a="http://schemas.openxmlformats.org/drawingml/2006/main"/>
+                </wp:cNvGraphicFramePr>
+                <a:graphic xmlns:a="http://schemas.openxmlformats.org/drawingml/2006/main">
+                  <a:graphicData uri="http://schemas.microsoft.com/office/word/2010/wordprocessingShape">
+                    <wps:wsp>
+                      <wps:cNvSpPr txBox="1">
+                        <a:spLocks noChangeArrowheads="1"/>
+                      </wps:cNvSpPr>
+                      <wps:spPr bwMode="auto">
+                        <a:xfrm>
+                          <a:off x="0" y="0"/>
+                          <a:ext cx="2752725" cy="1404620"/>
+                        </a:xfrm>
+                        <a:prstGeom prst="rect">
+                          <a:avLst/>
+                        </a:prstGeom>
+                        <a:solidFill>
+                          <a:srgbClr val="FFFFFF"/>
+                        </a:solidFill>
+                        <a:ln w="9525">
+                          <a:solidFill>
+                            <a:srgbClr val="000000"/>
+                          </a:solidFill>
+                          <a:miter lim="800000"/>
+                          <a:headEnd/>
+                          <a:tailEnd/>
+                        </a:ln>
+                      </wps:spPr>
+                      <wps:txbx>
+                        <w:txbxContent>
+                          <w:p>
+                            <w:pPr>
+                              <w:jc w:val="center"/>
+                              <w:rPr>
+                                <w:sz w:val="14"/>
+                                <w:szCs w:val="14"/>
+                              </w:rPr>
+                            </w:pPr>
+                            <w:r>
+                              <w:rPr>
+                                <w:sz w:val="14"/>
+                                <w:szCs w:val="14"/>
+                              </w:rPr>
+                              <w:t>Above: a diagram showing the search algorithm implemented in a representation of the competition field</w:t>
+                            </w:r>
+                          </w:p>
+                        </w:txbxContent>
+                      </wps:txbx>
+                      <wps:bodyPr rot="0" vert="horz" wrap="square" lIns="91440" tIns="45720" rIns="91440" bIns="45720" anchor="t" anchorCtr="0">
+                        <a:spAutoFit/>
+                      </wps:bodyPr>
+                    </wps:wsp>
+                  </a:graphicData>
+                </a:graphic>
+                <wp14:sizeRelH relativeFrom="margin">
+                  <wp14:pctWidth>0</wp14:pctWidth>
+                </wp14:sizeRelH>
+                <wp14:sizeRelV relativeFrom="margin">
+                  <wp14:pctHeight>20000</wp14:pctHeight>
+                </wp14:sizeRelV>
+              </wp:anchor>
+            </w:drawing>
+          </mc:Choice>
+          <mc:Fallback>
+            <w:pict>
+              <v:shapetype w14:anchorId="2DB9F761" id="_x0000_t202" coordsize="21600,21600" o:spt="202" path="m,l,21600r21600,l21600,xe">
+                <v:stroke joinstyle="miter"/>
+                <v:path gradientshapeok="t" o:connecttype="rect"/>
+              </v:shapetype>
+              <v:shape id="Text Box 2" o:spid="_x0000_s1026" type="#_x0000_t202" style="position:absolute;left:0;text-align:left;margin-left:256.5pt;margin-top:122.25pt;width:216.75pt;height:110.6pt;z-index:251716096;visibility:visible;mso-wrap-style:square;mso-width-percent:0;mso-height-percent:200;mso-wrap-distance-left:9pt;mso-wrap-distance-top:3.6pt;mso-wrap-distance-right:9pt;mso-wrap-distance-bottom:3.6pt;mso-position-horizontal:absolute;mso-position-horizontal-relative:text;mso-position-vertical:absolute;mso-position-vertical-relative:text;mso-width-percent:0;mso-height-percent:200;mso-width-relative:margin;mso-height-relative:margin;v-text-anchor:top" o:gfxdata="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">
+                <v:textbox style="mso-fit-shape-to-text:t">
+                  <w:txbxContent>
+                    <w:p>
+                      <w:pPr>
+                        <w:jc w:val="center"/>
+                        <w:rPr>
+                          <w:sz w:val="14"/>
+                          <w:szCs w:val="14"/>
+                        </w:rPr>
+                      </w:pPr>
+                      <w:r>
+                        <w:rPr>
+                          <w:sz w:val="14"/>
+                          <w:szCs w:val="14"/>
+                        </w:rPr>
+                        <w:t>Above: a diagram showing the search algorithm implemented in a representation of the competition field</w:t>
+                      </w:r>
+                    </w:p>
+                  </w:txbxContent>
+                </v:textbox>
+                <w10:wrap type="square"/>
+              </v:shape>
+            </w:pict>
+          </mc:Fallback>
+        </mc:AlternateContent>
+      </w:r>
+      <w:r>
+        <w:rPr>
           <w:smallCaps/>
         </w:rPr>
         <w:t>Iami’s</w:t>
@@ -256,10 +394,498 @@
         </w:numPr>
       </w:pPr>
       <w:r>
+        <w:t>Raspberry Pi Model B – $44.95</w:t>
+      </w:r>
+    </w:p>
+    <w:p>
+      <w:pPr>
+        <w:pStyle w:val="ListParagraph"/>
+        <w:numPr>
+          <w:ilvl w:val="0"/>
+          <w:numId w:val="41"/>
+        </w:numPr>
+      </w:pPr>
+      <w:r>
+        <w:t>Arduino Mega ADK - $59.95</w:t>
+      </w:r>
+    </w:p>
+    <w:p>
+      <w:pPr>
+        <w:pStyle w:val="ListParagraph"/>
+        <w:numPr>
+          <w:ilvl w:val="0"/>
+          <w:numId w:val="41"/>
+        </w:numPr>
+      </w:pPr>
+      <w:proofErr w:type="spellStart"/>
+      <w:r>
+        <w:t>Ardupilot</w:t>
+      </w:r>
+      <w:proofErr w:type="spellEnd"/>
+      <w:r>
+        <w:t xml:space="preserve"> 2.6 - </w:t>
+      </w:r>
+      <w:r>
+        <w:t>$159.99</w:t>
+      </w:r>
+    </w:p>
+    <w:p>
+      <w:pPr>
+        <w:pStyle w:val="ListParagraph"/>
+        <w:numPr>
+          <w:ilvl w:val="0"/>
+          <w:numId w:val="41"/>
+        </w:numPr>
+      </w:pPr>
+      <w:r>
+        <w:rPr>
+          <w:bCs/>
+        </w:rPr>
+        <w:t xml:space="preserve">ZIPPY </w:t>
+      </w:r>
+      <w:proofErr w:type="spellStart"/>
+      <w:r>
+        <w:rPr>
+          <w:bCs/>
+        </w:rPr>
+        <w:t>Flightmax</w:t>
+      </w:r>
+      <w:proofErr w:type="spellEnd"/>
+      <w:r>
+        <w:rPr>
+          <w:bCs/>
+        </w:rPr>
+        <w:t xml:space="preserve"> 3000mAh 3S1P 20C</w:t>
+      </w:r>
+      <w:r>
+        <w:rPr>
+          <w:bCs/>
+        </w:rPr>
+        <w:t xml:space="preserve"> – $15.71</w:t>
+      </w:r>
+    </w:p>
+    <w:p>
+      <w:pPr>
+        <w:pStyle w:val="ListParagraph"/>
+        <w:numPr>
+          <w:ilvl w:val="0"/>
+          <w:numId w:val="41"/>
+        </w:numPr>
+      </w:pPr>
+      <w:r>
+        <w:t>3DR DIY Quad Kit 2014</w:t>
+      </w:r>
+      <w:r>
+        <w:t xml:space="preserve"> - $550.00</w:t>
+      </w:r>
+    </w:p>
+    <w:p>
+      <w:pPr>
+        <w:pStyle w:val="ListParagraph"/>
+        <w:numPr>
+          <w:ilvl w:val="0"/>
+          <w:numId w:val="41"/>
+        </w:numPr>
+      </w:pPr>
+      <w:r>
+        <w:t>HC-SR04 Sonar Module</w:t>
+      </w:r>
+      <w:r>
+        <w:t>s (4) – $17.98</w:t>
+      </w:r>
+    </w:p>
+    <w:p>
+      <w:pPr>
+        <w:pStyle w:val="ListParagraph"/>
+        <w:numPr>
+          <w:ilvl w:val="0"/>
+          <w:numId w:val="41"/>
+        </w:numPr>
+      </w:pPr>
+      <w:hyperlink r:id="rId9" w:history="1">
+        <w:r>
+          <w:rPr>
+            <w:rStyle w:val="Hyperlink"/>
+            <w:color w:val="111111"/>
+            <w:u w:val="none"/>
+            <w:bdr w:val="none" w:sz="0" w:space="0" w:color="auto" w:frame="1"/>
+          </w:rPr>
+          <w:t>UT390B</w:t>
+        </w:r>
+      </w:hyperlink>
+      <w:r>
+        <w:t xml:space="preserve"> Laser Rangefinder</w:t>
+      </w:r>
+      <w:r>
+        <w:t xml:space="preserve"> - $52.99</w:t>
+      </w:r>
+    </w:p>
+    <w:p>
+      <w:pPr>
+        <w:pStyle w:val="ListParagraph"/>
+        <w:numPr>
+          <w:ilvl w:val="0"/>
+          <w:numId w:val="41"/>
+        </w:numPr>
+      </w:pPr>
+      <w:r>
+        <w:t>Raspberry Pi Camera Board – $29.95</w:t>
+      </w:r>
+    </w:p>
+    <w:p>
+      <w:pPr>
+        <w:pStyle w:val="ListParagraph"/>
+        <w:numPr>
+          <w:ilvl w:val="0"/>
+          <w:numId w:val="41"/>
+        </w:numPr>
+      </w:pPr>
+      <w:proofErr w:type="spellStart"/>
+      <w:r>
+        <w:t>Ourlink</w:t>
+      </w:r>
+      <w:proofErr w:type="spellEnd"/>
+      <w:r>
+        <w:t xml:space="preserve"> USB </w:t>
+      </w:r>
+      <w:proofErr w:type="spellStart"/>
+      <w:r>
+        <w:t>Wifi</w:t>
+      </w:r>
+      <w:proofErr w:type="spellEnd"/>
+      <w:r>
+        <w:t xml:space="preserve"> Dongle – $12.95</w:t>
+      </w:r>
+    </w:p>
+    <w:p>
+      <w:pPr>
+        <w:pStyle w:val="ListParagraph"/>
+        <w:numPr>
+          <w:ilvl w:val="0"/>
+          <w:numId w:val="41"/>
+        </w:numPr>
+      </w:pPr>
+      <w:r>
+        <w:t>3D Printed Mounts - $3.00</w:t>
+      </w:r>
+    </w:p>
+    <w:p>
+      <w:pPr>
+        <w:pStyle w:val="Heading1"/>
+      </w:pPr>
+      <w:r>
+        <w:t>Search Algorithm</w:t>
+      </w:r>
+    </w:p>
+    <w:p>
+      <w:pPr>
+        <w:ind w:left="202" w:firstLine="202"/>
+      </w:pPr>
+      <w:r>
+        <w:t xml:space="preserve">The search algorithm </w:t>
+      </w:r>
+      <w:ins w:id="17" w:author="Jamieson, Peter Andrew Dr." w:date="2015-04-16T11:33:00Z">
+        <w:r>
+          <w:t>has been designed with simplicity in mind and is responsible for getting the vehicle through the obstacles into the second room where target acquisition begins.</w:t>
+        </w:r>
+      </w:ins>
+      <w:del w:id="18" w:author="Jamieson, Peter Andrew Dr." w:date="2015-04-16T11:33:00Z">
+        <w:r>
+          <w:delText>allows the vehicle to be as simple as possible</w:delText>
+        </w:r>
+      </w:del>
+      <w:r>
+        <w:t xml:space="preserve">. The vehicle starts by facing </w:t>
+      </w:r>
+      <w:ins w:id="19" w:author="Jamieson, Peter Andrew Dr." w:date="2015-04-16T11:33:00Z">
+        <w:r>
+          <w:t xml:space="preserve">in the direction of </w:t>
+        </w:r>
+      </w:ins>
+      <w:r>
+        <w:t xml:space="preserve">the second room. It </w:t>
+      </w:r>
+      <w:del w:id="20" w:author="Jamieson, Peter Andrew Dr." w:date="2015-04-16T11:34:00Z">
+        <w:r>
+          <w:delText xml:space="preserve">hugs </w:delText>
+        </w:r>
+      </w:del>
+      <w:ins w:id="21" w:author="Jamieson, Peter Andrew Dr." w:date="2015-04-16T11:34:00Z">
+        <w:r>
+          <w:t xml:space="preserve">uses </w:t>
+        </w:r>
+      </w:ins>
+      <w:r>
+        <w:t>the right wall</w:t>
+      </w:r>
+      <w:ins w:id="22" w:author="Jamieson, Peter Andrew Dr." w:date="2015-04-16T11:34:00Z">
+        <w:r>
+          <w:t xml:space="preserve"> (or rightward obstacles) as a guidance landmark</w:t>
+        </w:r>
+      </w:ins>
+      <w:r>
+        <w:t xml:space="preserve">, </w:t>
+      </w:r>
+      <w:del w:id="23" w:author="Jamieson, Peter Andrew Dr." w:date="2015-04-16T11:34:00Z">
+        <w:r>
+          <w:delText>making sure to</w:delText>
+        </w:r>
+      </w:del>
+      <w:ins w:id="24" w:author="Jamieson, Peter Andrew Dr." w:date="2015-04-16T11:34:00Z">
+        <w:r>
+          <w:t>and</w:t>
+        </w:r>
+      </w:ins>
+      <w:r>
+        <w:t xml:space="preserve"> shift</w:t>
+      </w:r>
+      <w:ins w:id="25" w:author="Jamieson, Peter Andrew Dr." w:date="2015-04-16T11:34:00Z">
+        <w:r>
+          <w:t>s</w:t>
+        </w:r>
+      </w:ins>
+      <w:r>
+        <w:t xml:space="preserve"> left anytime an obstacle is sensed in fro</w:t>
+      </w:r>
+      <w:ins w:id="26" w:author="Jamieson, Peter Andrew Dr." w:date="2015-04-16T11:34:00Z">
+        <w:r>
+          <w:t>nt</w:t>
+        </w:r>
+      </w:ins>
+      <w:del w:id="27" w:author="Jamieson, Peter Andrew Dr." w:date="2015-04-16T11:34:00Z">
+        <w:r>
+          <w:delText>m</w:delText>
+        </w:r>
+      </w:del>
+      <w:r>
+        <w:t xml:space="preserve"> of </w:t>
+      </w:r>
+      <w:del w:id="28" w:author="Jamieson, Peter Andrew Dr." w:date="2015-04-16T11:34:00Z">
+        <w:r>
+          <w:delText>it</w:delText>
+        </w:r>
+      </w:del>
+      <w:ins w:id="29" w:author="Jamieson, Peter Andrew Dr." w:date="2015-04-16T11:34:00Z">
+        <w:r>
+          <w:t>the vehicles forward facing sensors</w:t>
+        </w:r>
+      </w:ins>
+      <w:r>
+        <w:t xml:space="preserve">. </w:t>
+      </w:r>
+      <w:del w:id="30" w:author="Jamieson, Peter Andrew Dr." w:date="2015-04-16T11:35:00Z">
+        <w:r>
+          <w:delText xml:space="preserve">It </w:delText>
+        </w:r>
+      </w:del>
+      <w:ins w:id="31" w:author="Jamieson, Peter Andrew Dr." w:date="2015-04-16T11:35:00Z">
+        <w:r>
+          <w:t xml:space="preserve">The algorithm </w:t>
+        </w:r>
+      </w:ins>
+      <w:del w:id="32" w:author="Jamieson, Peter Andrew Dr." w:date="2015-04-16T11:35:00Z">
+        <w:r>
+          <w:delText xml:space="preserve">recognizes </w:delText>
+        </w:r>
+      </w:del>
+      <w:ins w:id="33" w:author="Jamieson, Peter Andrew Dr." w:date="2015-04-16T11:35:00Z">
+        <w:r>
+          <w:t xml:space="preserve">finishes </w:t>
+        </w:r>
+      </w:ins>
+      <w:del w:id="34" w:author="Jamieson, Peter Andrew Dr." w:date="2015-04-16T11:35:00Z">
+        <w:r>
+          <w:delText xml:space="preserve">that </w:delText>
+        </w:r>
+      </w:del>
+      <w:ins w:id="35" w:author="Jamieson, Peter Andrew Dr." w:date="2015-04-16T11:35:00Z">
+        <w:r>
+          <w:t xml:space="preserve">when </w:t>
+        </w:r>
+        <w:proofErr w:type="gramStart"/>
+        <w:r>
+          <w:t>the  vehicle</w:t>
+        </w:r>
+      </w:ins>
+      <w:proofErr w:type="gramEnd"/>
+      <w:del w:id="36" w:author="Jamieson, Peter Andrew Dr." w:date="2015-04-16T11:35:00Z">
+        <w:r>
+          <w:delText>it</w:delText>
+        </w:r>
+      </w:del>
+      <w:r>
+        <w:t xml:space="preserve"> is in the second room </w:t>
+      </w:r>
+      <w:ins w:id="37" w:author="Jamieson, Peter Andrew Dr." w:date="2015-04-16T11:35:00Z">
+        <w:r>
+          <w:t>and</w:t>
+        </w:r>
+      </w:ins>
+      <w:del w:id="38" w:author="Jamieson, Peter Andrew Dr." w:date="2015-04-16T11:35:00Z">
+        <w:r>
+          <w:delText>once</w:delText>
+        </w:r>
+      </w:del>
+      <w:r>
+        <w:t xml:space="preserve"> senses a wall on its left</w:t>
+      </w:r>
+      <w:ins w:id="39" w:author="Jamieson, Peter Andrew Dr." w:date="2015-04-16T11:35:00Z">
+        <w:r>
+          <w:t>.  This occurs since the drifting left mechanism will place the ve</w:t>
+        </w:r>
+      </w:ins>
+      <w:ins w:id="40" w:author="Jamieson, Peter Andrew Dr." w:date="2015-04-16T11:36:00Z">
+        <w:r>
+          <w:t>h</w:t>
+        </w:r>
+      </w:ins>
+      <w:ins w:id="41" w:author="Jamieson, Peter Andrew Dr." w:date="2015-04-16T11:35:00Z">
+        <w:r>
+          <w:t xml:space="preserve">icle in </w:t>
+        </w:r>
+        <w:proofErr w:type="gramStart"/>
+        <w:r>
+          <w:t xml:space="preserve">the </w:t>
+        </w:r>
+      </w:ins>
+      <w:r>
+        <w:t xml:space="preserve"> </w:t>
+      </w:r>
+      <w:ins w:id="42" w:author="Jamieson, Peter Andrew Dr." w:date="2015-04-16T11:36:00Z">
+        <w:r>
+          <w:t>corner</w:t>
+        </w:r>
+        <w:proofErr w:type="gramEnd"/>
+        <w:r>
+          <w:t xml:space="preserve"> of the second room</w:t>
+        </w:r>
+      </w:ins>
+      <w:del w:id="43" w:author="Jamieson, Peter Andrew Dr." w:date="2015-04-16T11:36:00Z">
+        <w:r>
+          <w:delText>after drifting left for some time</w:delText>
+        </w:r>
+      </w:del>
+      <w:r>
+        <w:t xml:space="preserve">. </w:t>
+      </w:r>
+      <w:ins w:id="44" w:author="Jamieson, Peter Andrew Dr." w:date="2015-04-16T11:36:00Z">
+        <w:r>
+          <w:t xml:space="preserve">Now, the algorithm moves into a target acquisition phase and </w:t>
+        </w:r>
+      </w:ins>
+      <w:del w:id="45" w:author="Jamieson, Peter Andrew Dr." w:date="2015-04-16T11:36:00Z">
+        <w:r>
+          <w:delText>It then</w:delText>
+        </w:r>
+      </w:del>
+      <w:ins w:id="46" w:author="Jamieson, Peter Andrew Dr." w:date="2015-04-16T11:36:00Z">
+        <w:r>
+          <w:t xml:space="preserve"> the vehicle</w:t>
+        </w:r>
+      </w:ins>
+      <w:r>
+        <w:t xml:space="preserve"> </w:t>
+      </w:r>
+      <w:del w:id="47" w:author="Jamieson, Peter Andrew Dr." w:date="2015-04-16T11:36:00Z">
+        <w:r>
+          <w:delText>rotates</w:delText>
+        </w:r>
+      </w:del>
+      <w:ins w:id="48" w:author="Jamieson, Peter Andrew Dr." w:date="2015-04-16T11:36:00Z">
+        <w:r>
+          <w:t>rotates</w:t>
+        </w:r>
+      </w:ins>
+      <w:del w:id="49" w:author="Jamieson, Peter Andrew Dr." w:date="2015-04-16T11:36:00Z">
+        <w:r>
+          <w:delText xml:space="preserve"> </w:delText>
+        </w:r>
+      </w:del>
+      <w:r>
+        <w:t>180</w:t>
+      </w:r>
+      <w:r>
+        <w:sym w:font="Symbol" w:char="F0B0"/>
+      </w:r>
+      <w:ins w:id="50" w:author="Jamieson, Peter Andrew Dr." w:date="2015-04-16T11:37:00Z">
+        <w:r>
+          <w:t xml:space="preserve"> (now facing inward on the room.  The vehicle moves</w:t>
+        </w:r>
+      </w:ins>
+      <w:r>
+        <w:t xml:space="preserve"> </w:t>
+      </w:r>
+      <w:del w:id="51" w:author="Jamieson, Peter Andrew Dr." w:date="2015-04-16T11:37:00Z">
+        <w:r>
+          <w:delText xml:space="preserve">and then starts drifting </w:delText>
+        </w:r>
+      </w:del>
+      <w:r>
+        <w:t>to its left</w:t>
+      </w:r>
+      <w:ins w:id="52" w:author="Jamieson, Peter Andrew Dr." w:date="2015-04-16T11:37:00Z">
+        <w:r>
+          <w:t xml:space="preserve"> (which looks into the center of the room)</w:t>
+        </w:r>
+      </w:ins>
+      <w:r>
+        <w:t xml:space="preserve">. </w:t>
+      </w:r>
+      <w:del w:id="53" w:author="Jamieson, Peter Andrew Dr." w:date="2015-04-16T11:37:00Z">
+        <w:r>
+          <w:delText xml:space="preserve">It </w:delText>
+        </w:r>
+      </w:del>
+      <w:ins w:id="54" w:author="Jamieson, Peter Andrew Dr." w:date="2015-04-16T11:37:00Z">
+        <w:r>
+          <w:t xml:space="preserve">By </w:t>
+        </w:r>
+      </w:ins>
+      <w:del w:id="55" w:author="Jamieson, Peter Andrew Dr." w:date="2015-04-16T11:37:00Z">
+        <w:r>
+          <w:delText xml:space="preserve">begins </w:delText>
+        </w:r>
+      </w:del>
+      <w:r>
+        <w:t>taking pictures</w:t>
+      </w:r>
+      <w:ins w:id="56" w:author="Jamieson, Peter Andrew Dr." w:date="2015-04-16T11:37:00Z">
+        <w:r>
+          <w:t>, the search algorithm attempts to find the ball (target)</w:t>
+        </w:r>
+      </w:ins>
+      <w:del w:id="57" w:author="Jamieson, Peter Andrew Dr." w:date="2015-04-16T11:37:00Z">
+        <w:r>
+          <w:delText xml:space="preserve"> in order to find the ball</w:delText>
+        </w:r>
+      </w:del>
+      <w:r>
+        <w:t>. Once the ball is found</w:t>
+      </w:r>
+      <w:r>
+        <w:t>, the quadcopter</w:t>
+      </w:r>
+      <w:ins w:id="58" w:author="Jamieson, Peter Andrew Dr." w:date="2015-04-16T11:38:00Z">
+        <w:r>
+          <w:t xml:space="preserve"> directs itself to the ball and</w:t>
+        </w:r>
+      </w:ins>
+      <w:r>
+        <w:t xml:space="preserve"> hovers over the ball and begins s</w:t>
+      </w:r>
+      <w:r>
+        <w:t>earching for the ALVAR markers.</w:t>
+      </w:r>
+    </w:p>
+    <w:p>
+      <w:pPr>
+        <w:ind w:left="202" w:firstLine="202"/>
+      </w:pPr>
+      <w:r>
         <w:rPr>
           <w:noProof/>
         </w:rPr>
-        <w:pict w14:anchorId="73A428B3">
+        <w:pict w14:anchorId="3D9170C7">
           <v:shapetype id="_x0000_t75" coordsize="21600,21600" o:spt="75" o:preferrelative="t" path="m@4@5l@4@11@9@11@9@5xe" filled="f" stroked="f">
             <v:stroke joinstyle="miter"/>
             <v:formulas>
@@ -279,542 +905,101 @@
             <v:path o:extrusionok="f" gradientshapeok="t" o:connecttype="rect"/>
             <o:lock v:ext="edit" aspectratio="t"/>
           </v:shapetype>
-          <v:shape id="_x0000_s1030" type="#_x0000_t75" style="position:absolute;left:0;text-align:left;margin-left:268.95pt;margin-top:14.15pt;width:117.05pt;height:115.55pt;z-index:-251654144;mso-position-horizontal-relative:text;mso-position-vertical-relative:text" wrapcoords="-138 0 -138 21460 21600 21460 21600 0 -138 0">
-            <v:imagedata r:id="rId9" o:title="test"/>
+          <v:shape id="_x0000_s1028" type="#_x0000_t75" style="position:absolute;left:0;text-align:left;margin-left:4.65pt;margin-top:8.75pt;width:252pt;height:177.75pt;z-index:-251657216;mso-position-horizontal-relative:text;mso-position-vertical-relative:text" wrapcoords="-64 0 -64 21509 21600 21509 21600 0 -64 0">
+            <v:imagedata r:id="rId10" o:title="SearchAlgorithm"/>
             <w10:wrap type="tight"/>
           </v:shape>
         </w:pict>
       </w:r>
       <w:r>
-        <w:t>Raspberry Pi Model B – $44.95</w:t>
-      </w:r>
-    </w:p>
-    <w:p>
-      <w:pPr>
-        <w:pStyle w:val="ListParagraph"/>
-        <w:numPr>
-          <w:ilvl w:val="0"/>
-          <w:numId w:val="41"/>
-        </w:numPr>
-      </w:pPr>
-      <w:r>
-        <w:t>Arduino Mega ADK - $59.95</w:t>
-      </w:r>
-    </w:p>
-    <w:p>
-      <w:pPr>
-        <w:pStyle w:val="ListParagraph"/>
-        <w:numPr>
-          <w:ilvl w:val="0"/>
-          <w:numId w:val="41"/>
-        </w:numPr>
-      </w:pPr>
-      <w:r>
-        <w:t xml:space="preserve">Ardupilot 2.6 - </w:t>
-      </w:r>
-      <w:r>
-        <w:t>$159.99</w:t>
-      </w:r>
-    </w:p>
-    <w:p>
-      <w:pPr>
-        <w:pStyle w:val="ListParagraph"/>
-        <w:numPr>
-          <w:ilvl w:val="0"/>
-          <w:numId w:val="41"/>
-        </w:numPr>
-      </w:pPr>
-      <w:r>
-        <w:rPr>
-          <w:bCs/>
-        </w:rPr>
-        <w:t>ZIPPY Flightmax 3000mAh 3S1P 20C</w:t>
-      </w:r>
-      <w:r>
-        <w:rPr>
-          <w:bCs/>
-        </w:rPr>
-        <w:t xml:space="preserve"> – $15.71</w:t>
-      </w:r>
-    </w:p>
-    <w:p>
-      <w:pPr>
-        <w:pStyle w:val="ListParagraph"/>
-        <w:numPr>
-          <w:ilvl w:val="0"/>
-          <w:numId w:val="41"/>
-        </w:numPr>
-      </w:pPr>
-      <w:r>
-        <w:t>3DR DIY Quad Kit 2014</w:t>
-      </w:r>
-      <w:r>
-        <w:t xml:space="preserve"> - $550.00</w:t>
-      </w:r>
-    </w:p>
-    <w:p>
-      <w:pPr>
-        <w:pStyle w:val="ListParagraph"/>
-        <w:numPr>
-          <w:ilvl w:val="0"/>
-          <w:numId w:val="41"/>
-        </w:numPr>
-      </w:pPr>
-      <w:r>
-        <w:t>HC-SR04 Sonar Module</w:t>
-      </w:r>
-      <w:r>
-        <w:t>s (4) – $17.98</w:t>
-      </w:r>
-    </w:p>
-    <w:p>
-      <w:pPr>
-        <w:pStyle w:val="ListParagraph"/>
-        <w:numPr>
-          <w:ilvl w:val="0"/>
-          <w:numId w:val="41"/>
-        </w:numPr>
-      </w:pPr>
-      <w:hyperlink r:id="rId10" w:history="1">
-        <w:r>
-          <w:rPr>
-            <w:rStyle w:val="Hyperlink"/>
-            <w:color w:val="111111"/>
-            <w:u w:val="none"/>
-            <w:bdr w:val="none" w:sz="0" w:space="0" w:color="auto" w:frame="1"/>
-          </w:rPr>
-          <w:t>UT390B</w:t>
-        </w:r>
-      </w:hyperlink>
-      <w:r>
-        <w:t xml:space="preserve"> Laser Rangefinder</w:t>
-      </w:r>
-      <w:r>
-        <w:t xml:space="preserve"> - $52.99</w:t>
-      </w:r>
-    </w:p>
-    <w:p>
-      <w:pPr>
-        <w:pStyle w:val="ListParagraph"/>
-        <w:numPr>
-          <w:ilvl w:val="0"/>
-          <w:numId w:val="41"/>
-        </w:numPr>
-      </w:pPr>
-      <w:r>
-        <w:t>Raspberry Pi Camera Board – $29.95</w:t>
-      </w:r>
-    </w:p>
-    <w:p>
-      <w:pPr>
-        <w:pStyle w:val="ListParagraph"/>
-        <w:numPr>
-          <w:ilvl w:val="0"/>
-          <w:numId w:val="41"/>
-        </w:numPr>
-      </w:pPr>
-      <w:r>
-        <w:t>Ourlink USB Wifi Dongle – $12.95</w:t>
-      </w:r>
-    </w:p>
-    <w:p>
-      <w:pPr>
-        <w:pStyle w:val="ListParagraph"/>
-        <w:numPr>
-          <w:ilvl w:val="0"/>
-          <w:numId w:val="41"/>
-        </w:numPr>
-      </w:pPr>
-      <w:r>
-        <w:t>3D Printed Mounts - $3.00</w:t>
-      </w:r>
-    </w:p>
-    <w:p>
-      <w:pPr>
-        <w:pStyle w:val="Heading1"/>
-      </w:pPr>
-      <w:r>
-        <w:t>Search Algorithm</w:t>
-      </w:r>
-    </w:p>
-    <w:p>
-      <w:pPr>
-        <w:ind w:left="202" w:firstLine="202"/>
-      </w:pPr>
-      <w:r>
-        <w:rPr>
-          <w:noProof/>
-        </w:rPr>
-        <w:pict w14:anchorId="3D9170C7">
-          <v:shape id="_x0000_s1028" type="#_x0000_t75" style="position:absolute;left:0;text-align:left;margin-left:-.75pt;margin-top:104.7pt;width:252pt;height:177.75pt;z-index:-251657216;mso-position-horizontal-relative:text;mso-position-vertical-relative:text" wrapcoords="-64 0 -64 21509 21600 21509 21600 0 -64 0">
-            <v:imagedata r:id="rId11" o:title="SearchAlgorithm"/>
-            <w10:wrap type="tight"/>
-          </v:shape>
-        </w:pict>
-      </w:r>
-      <w:r>
-        <w:t xml:space="preserve">The search algorithm </w:t>
-      </w:r>
-      <w:ins w:id="17" w:author="Jamieson, Peter Andrew Dr." w:date="2015-04-16T11:33:00Z">
-        <w:r>
-          <w:t>has been designed with simplicity in mind and is responsible for getting the vehicle through the obstacles into the second room where target acquisition begins.</w:t>
-        </w:r>
-      </w:ins>
-      <w:del w:id="18" w:author="Jamieson, Peter Andrew Dr." w:date="2015-04-16T11:33:00Z">
-        <w:r>
-          <w:delText>allows the vehicle to be as simple as possible</w:delText>
-        </w:r>
-      </w:del>
-      <w:r>
-        <w:t xml:space="preserve">. The vehicle starts by facing </w:t>
-      </w:r>
-      <w:ins w:id="19" w:author="Jamieson, Peter Andrew Dr." w:date="2015-04-16T11:33:00Z">
-        <w:r>
-          <w:t xml:space="preserve">in the direction of </w:t>
-        </w:r>
-      </w:ins>
-      <w:r>
-        <w:t xml:space="preserve">the second room. It </w:t>
-      </w:r>
-      <w:del w:id="20" w:author="Jamieson, Peter Andrew Dr." w:date="2015-04-16T11:34:00Z">
-        <w:r>
-          <w:delText xml:space="preserve">hugs </w:delText>
-        </w:r>
-      </w:del>
-      <w:ins w:id="21" w:author="Jamieson, Peter Andrew Dr." w:date="2015-04-16T11:34:00Z">
-        <w:r>
-          <w:t xml:space="preserve">uses </w:t>
-        </w:r>
-      </w:ins>
-      <w:r>
-        <w:t>the right wall</w:t>
-      </w:r>
-      <w:ins w:id="22" w:author="Jamieson, Peter Andrew Dr." w:date="2015-04-16T11:34:00Z">
-        <w:r>
-          <w:t xml:space="preserve"> (or rightward obstacles) as a guidance landmark</w:t>
-        </w:r>
-      </w:ins>
-      <w:r>
-        <w:t xml:space="preserve">, </w:t>
-      </w:r>
-      <w:del w:id="23" w:author="Jamieson, Peter Andrew Dr." w:date="2015-04-16T11:34:00Z">
-        <w:r>
-          <w:delText>making sure to</w:delText>
-        </w:r>
-      </w:del>
-      <w:ins w:id="24" w:author="Jamieson, Peter Andrew Dr." w:date="2015-04-16T11:34:00Z">
-        <w:r>
-          <w:t>and</w:t>
-        </w:r>
-      </w:ins>
-      <w:r>
-        <w:t xml:space="preserve"> shift</w:t>
-      </w:r>
-      <w:ins w:id="25" w:author="Jamieson, Peter Andrew Dr." w:date="2015-04-16T11:34:00Z">
+        <w:t>Once an ALVAR is located, the vehicle will measure the distance</w:t>
+      </w:r>
+      <w:ins w:id="59" w:author="Jamieson, Peter Andrew Dr." w:date="2015-04-16T11:38:00Z">
+        <w:r>
+          <w:t xml:space="preserve"> to the ALVAR</w:t>
+        </w:r>
+      </w:ins>
+      <w:r>
+        <w:t xml:space="preserve"> using the laser rangefinder. </w:t>
+      </w:r>
+      <w:del w:id="60" w:author="Jamieson, Peter Andrew Dr." w:date="2015-04-16T11:38:00Z">
+        <w:r>
+          <w:delText xml:space="preserve">Once </w:delText>
+        </w:r>
+      </w:del>
+      <w:ins w:id="61" w:author="Jamieson, Peter Andrew Dr." w:date="2015-04-16T11:38:00Z">
+        <w:r>
+          <w:t xml:space="preserve">Finding a </w:t>
+        </w:r>
+        <w:proofErr w:type="gramStart"/>
+        <w:r>
+          <w:t xml:space="preserve">second  </w:t>
+        </w:r>
+      </w:ins>
+      <w:proofErr w:type="gramEnd"/>
+      <w:del w:id="62" w:author="Jamieson, Peter Andrew Dr." w:date="2015-04-16T11:38:00Z">
+        <w:r>
+          <w:delText xml:space="preserve">two </w:delText>
+        </w:r>
+      </w:del>
+      <w:r>
+        <w:t>ALVAR</w:t>
+      </w:r>
+      <w:ins w:id="63" w:author="Jamieson, Peter Andrew Dr." w:date="2015-04-16T11:38:00Z">
+        <w:r>
+          <w:t xml:space="preserve"> and distance</w:t>
+        </w:r>
+      </w:ins>
+      <w:del w:id="64" w:author="Jamieson, Peter Andrew Dr." w:date="2015-04-16T11:38:00Z">
+        <w:r>
+          <w:delText>S</w:delText>
+        </w:r>
+      </w:del>
+      <w:del w:id="65" w:author="Jamieson, Peter Andrew Dr." w:date="2015-04-16T11:39:00Z">
+        <w:r>
+          <w:delText xml:space="preserve"> are found</w:delText>
+        </w:r>
+      </w:del>
+      <w:r>
+        <w:t xml:space="preserve">, the </w:t>
+      </w:r>
+      <w:del w:id="66" w:author="Jamieson, Peter Andrew Dr." w:date="2015-04-16T11:39:00Z">
+        <w:r>
+          <w:delText xml:space="preserve">quadcopter </w:delText>
+        </w:r>
+      </w:del>
+      <w:ins w:id="67" w:author="Jamieson, Peter Andrew Dr." w:date="2015-04-16T11:39:00Z">
+        <w:r>
+          <w:t xml:space="preserve">algorithm </w:t>
+        </w:r>
+      </w:ins>
+      <w:del w:id="68" w:author="Jamieson, Peter Andrew Dr." w:date="2015-04-16T11:39:00Z">
+        <w:r>
+          <w:delText xml:space="preserve">will </w:delText>
+        </w:r>
+      </w:del>
+      <w:r>
+        <w:t>use</w:t>
+      </w:r>
+      <w:ins w:id="69" w:author="Jamieson, Peter Andrew Dr." w:date="2015-04-16T11:39:00Z">
         <w:r>
           <w:t>s</w:t>
         </w:r>
       </w:ins>
       <w:r>
-        <w:t xml:space="preserve"> left anytime an obstacle is sensed in fro</w:t>
-      </w:r>
-      <w:ins w:id="26" w:author="Jamieson, Peter Andrew Dr." w:date="2015-04-16T11:34:00Z">
-        <w:r>
-          <w:t>nt</w:t>
-        </w:r>
-      </w:ins>
-      <w:del w:id="27" w:author="Jamieson, Peter Andrew Dr." w:date="2015-04-16T11:34:00Z">
-        <w:r>
-          <w:delText>m</w:delText>
-        </w:r>
-      </w:del>
-      <w:r>
-        <w:t xml:space="preserve"> of </w:t>
-      </w:r>
-      <w:del w:id="28" w:author="Jamieson, Peter Andrew Dr." w:date="2015-04-16T11:34:00Z">
-        <w:r>
-          <w:delText>it</w:delText>
-        </w:r>
-      </w:del>
-      <w:ins w:id="29" w:author="Jamieson, Peter Andrew Dr." w:date="2015-04-16T11:34:00Z">
-        <w:r>
-          <w:t>the vehicles forward facing sensors</w:t>
-        </w:r>
-      </w:ins>
-      <w:r>
-        <w:t xml:space="preserve">. </w:t>
-      </w:r>
-      <w:del w:id="30" w:author="Jamieson, Peter Andrew Dr." w:date="2015-04-16T11:35:00Z">
-        <w:r>
-          <w:delText xml:space="preserve">It </w:delText>
-        </w:r>
-      </w:del>
-      <w:ins w:id="31" w:author="Jamieson, Peter Andrew Dr." w:date="2015-04-16T11:35:00Z">
-        <w:r>
-          <w:t xml:space="preserve">The algorithm </w:t>
-        </w:r>
-      </w:ins>
-      <w:del w:id="32" w:author="Jamieson, Peter Andrew Dr." w:date="2015-04-16T11:35:00Z">
-        <w:r>
-          <w:delText xml:space="preserve">recognizes </w:delText>
-        </w:r>
-      </w:del>
-      <w:ins w:id="33" w:author="Jamieson, Peter Andrew Dr." w:date="2015-04-16T11:35:00Z">
-        <w:r>
-          <w:t xml:space="preserve">finishes </w:t>
-        </w:r>
-      </w:ins>
-      <w:del w:id="34" w:author="Jamieson, Peter Andrew Dr." w:date="2015-04-16T11:35:00Z">
-        <w:r>
-          <w:delText xml:space="preserve">that </w:delText>
-        </w:r>
-      </w:del>
-      <w:ins w:id="35" w:author="Jamieson, Peter Andrew Dr." w:date="2015-04-16T11:35:00Z">
-        <w:r>
-          <w:t>when the  vehicle</w:t>
-        </w:r>
-      </w:ins>
-      <w:del w:id="36" w:author="Jamieson, Peter Andrew Dr." w:date="2015-04-16T11:35:00Z">
-        <w:r>
-          <w:delText>it</w:delText>
-        </w:r>
-      </w:del>
-      <w:r>
-        <w:t xml:space="preserve"> is in the second room </w:t>
-      </w:r>
-      <w:ins w:id="37" w:author="Jamieson, Peter Andrew Dr." w:date="2015-04-16T11:35:00Z">
-        <w:r>
-          <w:t>and</w:t>
-        </w:r>
-      </w:ins>
-      <w:del w:id="38" w:author="Jamieson, Peter Andrew Dr." w:date="2015-04-16T11:35:00Z">
-        <w:r>
-          <w:delText>once</w:delText>
-        </w:r>
-      </w:del>
-      <w:r>
-        <w:t xml:space="preserve"> senses a wall on its left</w:t>
-      </w:r>
-      <w:ins w:id="39" w:author="Jamieson, Peter Andrew Dr." w:date="2015-04-16T11:35:00Z">
-        <w:r>
-          <w:t>.  This occurs since the drifting left mechanism will place the ve</w:t>
-        </w:r>
-      </w:ins>
-      <w:ins w:id="40" w:author="Jamieson, Peter Andrew Dr." w:date="2015-04-16T11:36:00Z">
-        <w:r>
-          <w:t>h</w:t>
-        </w:r>
-      </w:ins>
-      <w:ins w:id="41" w:author="Jamieson, Peter Andrew Dr." w:date="2015-04-16T11:35:00Z">
-        <w:r>
-          <w:t xml:space="preserve">icle in the </w:t>
-        </w:r>
-      </w:ins>
-      <w:r>
-        <w:t xml:space="preserve"> </w:t>
-      </w:r>
-      <w:ins w:id="42" w:author="Jamieson, Peter Andrew Dr." w:date="2015-04-16T11:36:00Z">
-        <w:r>
-          <w:t>corner of the second room</w:t>
-        </w:r>
-      </w:ins>
-      <w:del w:id="43" w:author="Jamieson, Peter Andrew Dr." w:date="2015-04-16T11:36:00Z">
-        <w:r>
-          <w:delText>after drifting left for some time</w:delText>
-        </w:r>
-      </w:del>
-      <w:r>
-        <w:t xml:space="preserve">. </w:t>
-      </w:r>
-      <w:ins w:id="44" w:author="Jamieson, Peter Andrew Dr." w:date="2015-04-16T11:36:00Z">
-        <w:r>
-          <w:t xml:space="preserve">Now, the algorithm moves into a target acquisition phase and </w:t>
-        </w:r>
-      </w:ins>
-      <w:del w:id="45" w:author="Jamieson, Peter Andrew Dr." w:date="2015-04-16T11:36:00Z">
-        <w:r>
-          <w:delText>It then</w:delText>
-        </w:r>
-      </w:del>
-      <w:ins w:id="46" w:author="Jamieson, Peter Andrew Dr." w:date="2015-04-16T11:36:00Z">
-        <w:r>
-          <w:t xml:space="preserve"> the vehicle</w:t>
-        </w:r>
-      </w:ins>
-      <w:r>
-        <w:t xml:space="preserve"> </w:t>
-      </w:r>
-      <w:del w:id="47" w:author="Jamieson, Peter Andrew Dr." w:date="2015-04-16T11:36:00Z">
-        <w:r>
-          <w:delText>rotates</w:delText>
-        </w:r>
-      </w:del>
-      <w:ins w:id="48" w:author="Jamieson, Peter Andrew Dr." w:date="2015-04-16T11:36:00Z">
-        <w:r>
-          <w:t>rotates</w:t>
-        </w:r>
-      </w:ins>
-      <w:del w:id="49" w:author="Jamieson, Peter Andrew Dr." w:date="2015-04-16T11:36:00Z">
-        <w:r>
-          <w:delText xml:space="preserve"> </w:delText>
-        </w:r>
-      </w:del>
-      <w:r>
-        <w:t>180</w:t>
-      </w:r>
-      <w:r>
-        <w:sym w:font="Symbol" w:char="F0B0"/>
-      </w:r>
-      <w:ins w:id="50" w:author="Jamieson, Peter Andrew Dr." w:date="2015-04-16T11:37:00Z">
-        <w:r>
-          <w:t xml:space="preserve"> (now facing inward on the room.  The vehicle moves</w:t>
-        </w:r>
-      </w:ins>
-      <w:r>
-        <w:t xml:space="preserve"> </w:t>
-      </w:r>
-      <w:del w:id="51" w:author="Jamieson, Peter Andrew Dr." w:date="2015-04-16T11:37:00Z">
-        <w:r>
-          <w:delText xml:space="preserve">and then starts drifting </w:delText>
-        </w:r>
-      </w:del>
-      <w:r>
-        <w:t>to its left</w:t>
-      </w:r>
-      <w:ins w:id="52" w:author="Jamieson, Peter Andrew Dr." w:date="2015-04-16T11:37:00Z">
-        <w:r>
-          <w:t xml:space="preserve"> (which looks into the center of the room)</w:t>
-        </w:r>
-      </w:ins>
-      <w:r>
-        <w:t xml:space="preserve">. </w:t>
-      </w:r>
-      <w:del w:id="53" w:author="Jamieson, Peter Andrew Dr." w:date="2015-04-16T11:37:00Z">
-        <w:r>
-          <w:delText xml:space="preserve">It </w:delText>
-        </w:r>
-      </w:del>
-      <w:ins w:id="54" w:author="Jamieson, Peter Andrew Dr." w:date="2015-04-16T11:37:00Z">
-        <w:r>
-          <w:t xml:space="preserve">By </w:t>
-        </w:r>
-      </w:ins>
-      <w:del w:id="55" w:author="Jamieson, Peter Andrew Dr." w:date="2015-04-16T11:37:00Z">
-        <w:r>
-          <w:delText xml:space="preserve">begins </w:delText>
-        </w:r>
-      </w:del>
-      <w:r>
-        <w:t>taking pictures</w:t>
-      </w:r>
-      <w:ins w:id="56" w:author="Jamieson, Peter Andrew Dr." w:date="2015-04-16T11:37:00Z">
-        <w:r>
-          <w:t>, the search algorithm attempts to find the ball (target)</w:t>
-        </w:r>
-      </w:ins>
-      <w:del w:id="57" w:author="Jamieson, Peter Andrew Dr." w:date="2015-04-16T11:37:00Z">
-        <w:r>
-          <w:delText xml:space="preserve"> in order to find the ball</w:delText>
-        </w:r>
-      </w:del>
-      <w:r>
-        <w:t>. Once the ball is found</w:t>
-      </w:r>
-      <w:r>
-        <w:t>, the quadcopter</w:t>
-      </w:r>
-      <w:ins w:id="58" w:author="Jamieson, Peter Andrew Dr." w:date="2015-04-16T11:38:00Z">
-        <w:r>
-          <w:t xml:space="preserve"> directs itself to the ball and</w:t>
-        </w:r>
-      </w:ins>
-      <w:r>
-        <w:t xml:space="preserve"> hovers over the ball and begins s</w:t>
-      </w:r>
-      <w:r>
-        <w:t>earching for the ALVAR markers.</w:t>
-      </w:r>
-    </w:p>
-    <w:p>
-      <w:pPr>
-        <w:ind w:left="202" w:firstLine="202"/>
-      </w:pPr>
-      <w:r>
-        <w:t>Once an ALVAR is located, the vehicle will measure the distance</w:t>
-      </w:r>
-      <w:ins w:id="59" w:author="Jamieson, Peter Andrew Dr." w:date="2015-04-16T11:38:00Z">
-        <w:r>
-          <w:t xml:space="preserve"> to the ALVAR</w:t>
-        </w:r>
-      </w:ins>
-      <w:r>
-        <w:t xml:space="preserve"> using the laser rangefinder. </w:t>
-      </w:r>
-      <w:del w:id="60" w:author="Jamieson, Peter Andrew Dr." w:date="2015-04-16T11:38:00Z">
-        <w:r>
-          <w:delText xml:space="preserve">Once </w:delText>
-        </w:r>
-      </w:del>
-      <w:ins w:id="61" w:author="Jamieson, Peter Andrew Dr." w:date="2015-04-16T11:38:00Z">
-        <w:r>
-          <w:t xml:space="preserve">Finding a second  </w:t>
-        </w:r>
-      </w:ins>
-      <w:del w:id="62" w:author="Jamieson, Peter Andrew Dr." w:date="2015-04-16T11:38:00Z">
-        <w:r>
-          <w:delText xml:space="preserve">two </w:delText>
-        </w:r>
-      </w:del>
-      <w:r>
-        <w:t>ALVAR</w:t>
-      </w:r>
-      <w:ins w:id="63" w:author="Jamieson, Peter Andrew Dr." w:date="2015-04-16T11:38:00Z">
-        <w:r>
-          <w:t xml:space="preserve"> and distance</w:t>
-        </w:r>
-      </w:ins>
-      <w:del w:id="64" w:author="Jamieson, Peter Andrew Dr." w:date="2015-04-16T11:38:00Z">
-        <w:r>
-          <w:delText>S</w:delText>
-        </w:r>
-      </w:del>
-      <w:del w:id="65" w:author="Jamieson, Peter Andrew Dr." w:date="2015-04-16T11:39:00Z">
-        <w:r>
-          <w:delText xml:space="preserve"> are found</w:delText>
-        </w:r>
-      </w:del>
-      <w:r>
-        <w:t xml:space="preserve">, the </w:t>
-      </w:r>
-      <w:del w:id="66" w:author="Jamieson, Peter Andrew Dr." w:date="2015-04-16T11:39:00Z">
-        <w:r>
-          <w:delText xml:space="preserve">quadcopter </w:delText>
-        </w:r>
-      </w:del>
-      <w:ins w:id="67" w:author="Jamieson, Peter Andrew Dr." w:date="2015-04-16T11:39:00Z">
-        <w:r>
-          <w:t xml:space="preserve">algorithm </w:t>
-        </w:r>
-      </w:ins>
-      <w:del w:id="68" w:author="Jamieson, Peter Andrew Dr." w:date="2015-04-16T11:39:00Z">
-        <w:r>
-          <w:delText xml:space="preserve">will </w:delText>
-        </w:r>
-      </w:del>
-      <w:r>
-        <w:t>use</w:t>
-      </w:r>
-      <w:ins w:id="69" w:author="Jamieson, Peter Andrew Dr." w:date="2015-04-16T11:39:00Z">
-        <w:r>
-          <w:t>s</w:t>
-        </w:r>
-      </w:ins>
-      <w:r>
         <w:t xml:space="preserve"> the coordinates of the ALVARS as well as a system of distance formulas to find the ball’s coordinates</w:t>
       </w:r>
       <w:ins w:id="70" w:author="Jamieson, Peter Andrew Dr." w:date="2015-04-16T11:39:00Z">
         <w:r>
-          <w:t xml:space="preserve"> withing the room as shown</w:t>
+          <w:t xml:space="preserve"> </w:t>
+        </w:r>
+        <w:proofErr w:type="spellStart"/>
+        <w:r>
+          <w:t>withing</w:t>
+        </w:r>
+        <w:proofErr w:type="spellEnd"/>
+        <w:r>
+          <w:t xml:space="preserve"> the room as shown</w:t>
         </w:r>
       </w:ins>
       <w:r>
@@ -1458,7 +1643,23 @@
           <w:sz w:val="16"/>
           <w:szCs w:val="16"/>
         </w:rPr>
-        <w:t xml:space="preserve"> of ALVAR 1</w:t>
+        <w:t xml:space="preserve"> </w:t>
+      </w:r>
+      <w:proofErr w:type="gramStart"/>
+      <w:r>
+        <w:rPr>
+          <w:sz w:val="16"/>
+          <w:szCs w:val="16"/>
+        </w:rPr>
+        <w:t>of</w:t>
+      </w:r>
+      <w:proofErr w:type="gramEnd"/>
+      <w:r>
+        <w:rPr>
+          <w:sz w:val="16"/>
+          <w:szCs w:val="16"/>
+        </w:rPr>
+        <w:t xml:space="preserve"> ALVAR 1</w:t>
       </w:r>
     </w:p>
     <w:p>
@@ -1604,7 +1805,23 @@
           <w:sz w:val="16"/>
           <w:szCs w:val="16"/>
         </w:rPr>
-        <w:t xml:space="preserve"> of ALVAR 2</w:t>
+        <w:t xml:space="preserve"> </w:t>
+      </w:r>
+      <w:proofErr w:type="gramStart"/>
+      <w:r>
+        <w:rPr>
+          <w:sz w:val="16"/>
+          <w:szCs w:val="16"/>
+        </w:rPr>
+        <w:t>of</w:t>
+      </w:r>
+      <w:proofErr w:type="gramEnd"/>
+      <w:r>
+        <w:rPr>
+          <w:sz w:val="16"/>
+          <w:szCs w:val="16"/>
+        </w:rPr>
+        <w:t xml:space="preserve"> ALVAR 2</w:t>
       </w:r>
     </w:p>
     <w:p>
@@ -1710,7 +1927,23 @@
           <w:sz w:val="16"/>
           <w:szCs w:val="16"/>
         </w:rPr>
-        <w:t xml:space="preserve"> of </w:t>
+        <w:t xml:space="preserve"> </w:t>
+      </w:r>
+      <w:proofErr w:type="gramStart"/>
+      <w:r>
+        <w:rPr>
+          <w:sz w:val="16"/>
+          <w:szCs w:val="16"/>
+        </w:rPr>
+        <w:t>of</w:t>
+      </w:r>
+      <w:proofErr w:type="gramEnd"/>
+      <w:r>
+        <w:rPr>
+          <w:sz w:val="16"/>
+          <w:szCs w:val="16"/>
+        </w:rPr>
+        <w:t xml:space="preserve"> </w:t>
       </w:r>
       <w:r>
         <w:rPr>
@@ -1732,23 +1965,290 @@
       <w:pPr>
         <w:pStyle w:val="Text"/>
       </w:pPr>
+      <w:del w:id="71" w:author="Jamieson, Peter Andrew Dr." w:date="2015-04-16T11:39:00Z">
+        <w:r>
+          <w:delText>The t</w:delText>
+        </w:r>
+      </w:del>
+      <w:ins w:id="72" w:author="Jamieson, Peter Andrew Dr." w:date="2015-04-16T11:39:00Z">
+        <w:r>
+          <w:t>T</w:t>
+        </w:r>
+      </w:ins>
+      <w:r>
+        <w:t xml:space="preserve">arget identification </w:t>
+      </w:r>
+      <w:del w:id="73" w:author="Jamieson, Peter Andrew Dr." w:date="2015-04-16T11:39:00Z">
+        <w:r>
+          <w:delText xml:space="preserve">run </w:delText>
+        </w:r>
+      </w:del>
+      <w:ins w:id="74" w:author="Jamieson, Peter Andrew Dr." w:date="2015-04-16T11:39:00Z">
+        <w:r>
+          <w:t>is executed on</w:t>
+        </w:r>
+      </w:ins>
+      <w:del w:id="75" w:author="Jamieson, Peter Andrew Dr." w:date="2015-04-16T11:39:00Z">
+        <w:r>
+          <w:delText>by</w:delText>
+        </w:r>
+      </w:del>
+      <w:r>
+        <w:t xml:space="preserve"> the ground station</w:t>
+      </w:r>
+      <w:ins w:id="76" w:author="Jamieson, Peter Andrew Dr." w:date="2015-04-16T11:40:00Z">
+        <w:r>
+          <w:t>, and also is</w:t>
+        </w:r>
+      </w:ins>
+      <w:del w:id="77" w:author="Jamieson, Peter Andrew Dr." w:date="2015-04-16T11:40:00Z">
+        <w:r>
+          <w:delText xml:space="preserve"> is relatively</w:delText>
+        </w:r>
+      </w:del>
+      <w:ins w:id="78" w:author="Jamieson, Peter Andrew Dr." w:date="2015-04-16T11:40:00Z">
+        <w:r>
+          <w:t xml:space="preserve"> a</w:t>
+        </w:r>
+      </w:ins>
+      <w:r>
+        <w:t xml:space="preserve"> simple</w:t>
+      </w:r>
+      <w:ins w:id="79" w:author="Jamieson, Peter Andrew Dr." w:date="2015-04-16T11:40:00Z">
+        <w:r>
+          <w:t xml:space="preserve"> approach</w:t>
+        </w:r>
+      </w:ins>
+      <w:r>
+        <w:t xml:space="preserve">. Using </w:t>
+      </w:r>
+      <w:del w:id="80" w:author="Jamieson, Peter Andrew Dr." w:date="2015-04-16T11:40:00Z">
+        <w:r>
+          <w:delText xml:space="preserve">the </w:delText>
+        </w:r>
+      </w:del>
+      <w:proofErr w:type="spellStart"/>
+      <w:r>
+        <w:t>OpenCV</w:t>
+      </w:r>
+      <w:proofErr w:type="spellEnd"/>
+      <w:r>
+        <w:t xml:space="preserve"> C++ library, the image sent from the quadcopter is split from one three-channel image to three one-channel images, so that the program can manipulate the red, green, and blue channels independently. Since the </w:t>
+      </w:r>
+      <w:del w:id="81" w:author="Jamieson, Peter Andrew Dr." w:date="2015-04-16T11:40:00Z">
+        <w:r>
+          <w:delText xml:space="preserve">object </w:delText>
+        </w:r>
+      </w:del>
+      <w:ins w:id="82" w:author="Jamieson, Peter Andrew Dr." w:date="2015-04-16T11:40:00Z">
+        <w:r>
+          <w:t xml:space="preserve">target </w:t>
+        </w:r>
+      </w:ins>
+      <w:proofErr w:type="gramStart"/>
+      <w:r>
+        <w:t xml:space="preserve">the </w:t>
+      </w:r>
+      <w:del w:id="83" w:author="Jamieson, Peter Andrew Dr." w:date="2015-04-16T11:40:00Z">
+        <w:r>
+          <w:delText xml:space="preserve">vehicle is searching for </w:delText>
+        </w:r>
+      </w:del>
+      <w:r>
+        <w:t>is</w:t>
+      </w:r>
+      <w:proofErr w:type="gramEnd"/>
+      <w:r>
+        <w:t xml:space="preserve"> green, the program’s objective is to </w:t>
+      </w:r>
+      <w:del w:id="84" w:author="Jamieson, Peter Andrew Dr." w:date="2015-04-16T11:40:00Z">
+        <w:r>
+          <w:delText xml:space="preserve">block </w:delText>
+        </w:r>
+      </w:del>
+      <w:ins w:id="85" w:author="Jamieson, Peter Andrew Dr." w:date="2015-04-16T11:40:00Z">
+        <w:r>
+          <w:t xml:space="preserve">filter out </w:t>
+        </w:r>
+      </w:ins>
+      <w:r>
+        <w:t>all color but</w:t>
+      </w:r>
+      <w:del w:id="86" w:author="Jamieson, Peter Andrew Dr." w:date="2015-04-16T11:41:00Z">
+        <w:r>
+          <w:delText xml:space="preserve"> pure green</w:delText>
+        </w:r>
+      </w:del>
+      <w:r>
+        <w:t xml:space="preserve">. To accomplish this, the program averages the red and blue channels and subtract the result from the green channel. This effectively removes all white and near white pixels and dampens blue and red pixels. The program then uses </w:t>
+      </w:r>
+      <w:proofErr w:type="spellStart"/>
+      <w:r>
+        <w:t>OpenCV’s</w:t>
+      </w:r>
+      <w:proofErr w:type="spellEnd"/>
+      <w:r>
+        <w:t xml:space="preserve"> Hough Circles </w:t>
+      </w:r>
+      <w:ins w:id="87" w:author="Jamieson, Peter Andrew Dr." w:date="2015-04-16T11:41:00Z">
+        <w:r>
+          <w:t xml:space="preserve">(citation?) </w:t>
+        </w:r>
+      </w:ins>
+      <w:r>
+        <w:t>feature to locate a circle. If a circle is found</w:t>
+      </w:r>
+      <w:ins w:id="88" w:author="Jamieson, Peter Andrew Dr." w:date="2015-04-16T11:41:00Z">
+        <w:r>
+          <w:t xml:space="preserve">, we assume that this is the </w:t>
+        </w:r>
+        <w:r>
+          <w:lastRenderedPageBreak/>
+          <w:t>target</w:t>
+        </w:r>
+      </w:ins>
+      <w:r>
+        <w:t>,</w:t>
+      </w:r>
+      <w:ins w:id="89" w:author="Jamieson, Peter Andrew Dr." w:date="2015-04-16T11:41:00Z">
+        <w:r>
+          <w:t xml:space="preserve"> and</w:t>
+        </w:r>
+      </w:ins>
+      <w:r>
+        <w:t xml:space="preserve"> the vehicle begins to search the room for ALVAR </w:t>
+      </w:r>
       <w:r>
         <w:rPr>
           <w:noProof/>
+          <w:lang w:eastAsia="ja-JP"/>
+        </w:rPr>
+        <mc:AlternateContent>
+          <mc:Choice Requires="wps">
+            <w:drawing>
+              <wp:anchor distT="45720" distB="45720" distL="114300" distR="114300" simplePos="0" relativeHeight="251698688" behindDoc="0" locked="0" layoutInCell="1" allowOverlap="1" wp14:anchorId="091F1F58" wp14:editId="1AD5A9AD">
+                <wp:simplePos x="0" y="0"/>
+                <wp:positionH relativeFrom="column">
+                  <wp:posOffset>-1905</wp:posOffset>
+                </wp:positionH>
+                <wp:positionV relativeFrom="paragraph">
+                  <wp:posOffset>1807845</wp:posOffset>
+                </wp:positionV>
+                <wp:extent cx="3133725" cy="200025"/>
+                <wp:effectExtent l="0" t="0" r="28575" b="28575"/>
+                <wp:wrapSquare wrapText="bothSides"/>
+                <wp:docPr id="5" name="Text Box 2"/>
+                <wp:cNvGraphicFramePr>
+                  <a:graphicFrameLocks xmlns:a="http://schemas.openxmlformats.org/drawingml/2006/main"/>
+                </wp:cNvGraphicFramePr>
+                <a:graphic xmlns:a="http://schemas.openxmlformats.org/drawingml/2006/main">
+                  <a:graphicData uri="http://schemas.microsoft.com/office/word/2010/wordprocessingShape">
+                    <wps:wsp>
+                      <wps:cNvSpPr txBox="1">
+                        <a:spLocks noChangeArrowheads="1"/>
+                      </wps:cNvSpPr>
+                      <wps:spPr bwMode="auto">
+                        <a:xfrm>
+                          <a:off x="0" y="0"/>
+                          <a:ext cx="3133725" cy="200025"/>
+                        </a:xfrm>
+                        <a:prstGeom prst="rect">
+                          <a:avLst/>
+                        </a:prstGeom>
+                        <a:solidFill>
+                          <a:srgbClr val="FFFFFF"/>
+                        </a:solidFill>
+                        <a:ln w="9525">
+                          <a:solidFill>
+                            <a:srgbClr val="000000"/>
+                          </a:solidFill>
+                          <a:miter lim="800000"/>
+                          <a:headEnd/>
+                          <a:tailEnd/>
+                        </a:ln>
+                      </wps:spPr>
+                      <wps:txbx>
+                        <w:txbxContent>
+                          <w:p>
+                            <w:pPr>
+                              <w:jc w:val="center"/>
+                              <w:rPr>
+                                <w:sz w:val="14"/>
+                                <w:szCs w:val="14"/>
+                              </w:rPr>
+                            </w:pPr>
+                            <w:r>
+                              <w:rPr>
+                                <w:sz w:val="14"/>
+                                <w:szCs w:val="14"/>
+                              </w:rPr>
+                              <w:t>Above: The input (left) and output (right) into the object detection algorithm</w:t>
+                            </w:r>
+                          </w:p>
+                        </w:txbxContent>
+                      </wps:txbx>
+                      <wps:bodyPr rot="0" vert="horz" wrap="square" lIns="91440" tIns="45720" rIns="91440" bIns="45720" anchor="t" anchorCtr="0">
+                        <a:noAutofit/>
+                      </wps:bodyPr>
+                    </wps:wsp>
+                  </a:graphicData>
+                </a:graphic>
+                <wp14:sizeRelH relativeFrom="margin">
+                  <wp14:pctWidth>0</wp14:pctWidth>
+                </wp14:sizeRelH>
+                <wp14:sizeRelV relativeFrom="margin">
+                  <wp14:pctHeight>0</wp14:pctHeight>
+                </wp14:sizeRelV>
+              </wp:anchor>
+            </w:drawing>
+          </mc:Choice>
+          <mc:Fallback>
+            <w:pict>
+              <v:shape w14:anchorId="091F1F58" id="_x0000_s1027" type="#_x0000_t202" style="position:absolute;left:0;text-align:left;margin-left:-.15pt;margin-top:142.35pt;width:246.75pt;height:15.75pt;z-index:251698688;visibility:visible;mso-wrap-style:square;mso-width-percent:0;mso-height-percent:0;mso-wrap-distance-left:9pt;mso-wrap-distance-top:3.6pt;mso-wrap-distance-right:9pt;mso-wrap-distance-bottom:3.6pt;mso-position-horizontal:absolute;mso-position-horizontal-relative:text;mso-position-vertical:absolute;mso-position-vertical-relative:text;mso-width-percent:0;mso-height-percent:0;mso-width-relative:margin;mso-height-relative:margin;v-text-anchor:top" o:gfxdata="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">
+                <v:textbox>
+                  <w:txbxContent>
+                    <w:p>
+                      <w:pPr>
+                        <w:jc w:val="center"/>
+                        <w:rPr>
+                          <w:sz w:val="14"/>
+                          <w:szCs w:val="14"/>
+                        </w:rPr>
+                      </w:pPr>
+                      <w:r>
+                        <w:rPr>
+                          <w:sz w:val="14"/>
+                          <w:szCs w:val="14"/>
+                        </w:rPr>
+                        <w:t>Above: The input (left) and output (right) into the object detection algorithm</w:t>
+                      </w:r>
+                    </w:p>
+                  </w:txbxContent>
+                </v:textbox>
+                <w10:wrap type="square"/>
+              </v:shape>
+            </w:pict>
+          </mc:Fallback>
+        </mc:AlternateContent>
+      </w:r>
+      <w:r>
+        <w:rPr>
+          <w:noProof/>
+          <w:lang w:eastAsia="ja-JP"/>
         </w:rPr>
         <w:drawing>
-          <wp:anchor distT="0" distB="0" distL="114300" distR="114300" simplePos="0" relativeHeight="251729408" behindDoc="0" locked="0" layoutInCell="1" allowOverlap="1" wp14:anchorId="0EB21286" wp14:editId="4C118FF6">
+          <wp:anchor distT="0" distB="0" distL="114300" distR="114300" simplePos="0" relativeHeight="251714048" behindDoc="0" locked="0" layoutInCell="1" allowOverlap="1" wp14:anchorId="408EDEC3" wp14:editId="27D555F6">
             <wp:simplePos x="0" y="0"/>
             <wp:positionH relativeFrom="column">
-              <wp:posOffset>1623060</wp:posOffset>
+              <wp:posOffset>-1905</wp:posOffset>
             </wp:positionH>
             <wp:positionV relativeFrom="paragraph">
-              <wp:posOffset>951865</wp:posOffset>
+              <wp:posOffset>354965</wp:posOffset>
             </wp:positionV>
-            <wp:extent cx="1533525" cy="1476375"/>
+            <wp:extent cx="3133725" cy="1476375"/>
             <wp:effectExtent l="0" t="0" r="9525" b="9525"/>
             <wp:wrapSquare wrapText="bothSides"/>
-            <wp:docPr id="3" name="Picture 3"/>
+            <wp:docPr id="6" name="Picture 6"/>
             <wp:cNvGraphicFramePr>
               <a:graphicFrameLocks xmlns:a="http://schemas.openxmlformats.org/drawingml/2006/main" noChangeAspect="1"/>
             </wp:cNvGraphicFramePr>
@@ -1756,183 +2256,45 @@
               <a:graphicData uri="http://schemas.openxmlformats.org/drawingml/2006/picture">
                 <pic:pic xmlns:pic="http://schemas.openxmlformats.org/drawingml/2006/picture">
                   <pic:nvPicPr>
-                    <pic:cNvPr id="1" name=""/>
-                    <pic:cNvPicPr/>
+                    <pic:cNvPr id="0" name="Picture 1"/>
+                    <pic:cNvPicPr>
+                      <a:picLocks noChangeAspect="1" noChangeArrowheads="1"/>
+                    </pic:cNvPicPr>
                   </pic:nvPicPr>
-                  <pic:blipFill rotWithShape="1">
-                    <a:blip r:embed="rId12">
+                  <pic:blipFill>
+                    <a:blip r:embed="rId11">
                       <a:extLst>
                         <a:ext uri="{28A0092B-C50C-407E-A947-70E740481C1C}">
                           <a14:useLocalDpi xmlns:a14="http://schemas.microsoft.com/office/drawing/2010/main" val="0"/>
                         </a:ext>
                       </a:extLst>
                     </a:blip>
-                    <a:srcRect l="16370" t="22751" r="52678" b="23810"/>
-                    <a:stretch/>
+                    <a:srcRect/>
+                    <a:stretch>
+                      <a:fillRect/>
+                    </a:stretch>
                   </pic:blipFill>
                   <pic:spPr bwMode="auto">
                     <a:xfrm>
                       <a:off x="0" y="0"/>
-                      <a:ext cx="1533525" cy="1476375"/>
+                      <a:ext cx="3133725" cy="1476375"/>
                     </a:xfrm>
                     <a:prstGeom prst="rect">
                       <a:avLst/>
                     </a:prstGeom>
+                    <a:noFill/>
                     <a:ln>
                       <a:noFill/>
                     </a:ln>
-                    <a:extLst>
-                      <a:ext uri="{53640926-AAD7-44D8-BBD7-CCE9431645EC}">
-                        <a14:shadowObscured xmlns:a14="http://schemas.microsoft.com/office/drawing/2010/main"/>
-                      </a:ext>
-                    </a:extLst>
                   </pic:spPr>
                 </pic:pic>
               </a:graphicData>
             </a:graphic>
-            <wp14:sizeRelH relativeFrom="margin">
-              <wp14:pctWidth>0</wp14:pctWidth>
-            </wp14:sizeRelH>
-            <wp14:sizeRelV relativeFrom="margin">
-              <wp14:pctHeight>0</wp14:pctHeight>
-            </wp14:sizeRelV>
           </wp:anchor>
         </w:drawing>
       </w:r>
-      <w:del w:id="71" w:author="Jamieson, Peter Andrew Dr." w:date="2015-04-16T11:39:00Z">
-        <w:r>
-          <w:delText>The t</w:delText>
-        </w:r>
-      </w:del>
-      <w:ins w:id="72" w:author="Jamieson, Peter Andrew Dr." w:date="2015-04-16T11:39:00Z">
-        <w:r>
-          <w:t>T</w:t>
-        </w:r>
-      </w:ins>
-      <w:r>
-        <w:t xml:space="preserve">arget identification </w:t>
-      </w:r>
-      <w:del w:id="73" w:author="Jamieson, Peter Andrew Dr." w:date="2015-04-16T11:39:00Z">
-        <w:r>
-          <w:delText xml:space="preserve">run </w:delText>
-        </w:r>
-      </w:del>
-      <w:ins w:id="74" w:author="Jamieson, Peter Andrew Dr." w:date="2015-04-16T11:39:00Z">
-        <w:r>
-          <w:t>is executed on</w:t>
-        </w:r>
-      </w:ins>
-      <w:del w:id="75" w:author="Jamieson, Peter Andrew Dr." w:date="2015-04-16T11:39:00Z">
-        <w:r>
-          <w:delText>by</w:delText>
-        </w:r>
-      </w:del>
-      <w:r>
-        <w:t xml:space="preserve"> the ground station</w:t>
-      </w:r>
-      <w:ins w:id="76" w:author="Jamieson, Peter Andrew Dr." w:date="2015-04-16T11:40:00Z">
-        <w:r>
-          <w:t>, and also is</w:t>
-        </w:r>
-      </w:ins>
-      <w:del w:id="77" w:author="Jamieson, Peter Andrew Dr." w:date="2015-04-16T11:40:00Z">
-        <w:r>
-          <w:delText xml:space="preserve"> is relatively</w:delText>
-        </w:r>
-      </w:del>
-      <w:ins w:id="78" w:author="Jamieson, Peter Andrew Dr." w:date="2015-04-16T11:40:00Z">
-        <w:r>
-          <w:t xml:space="preserve"> a</w:t>
-        </w:r>
-      </w:ins>
-      <w:r>
-        <w:t xml:space="preserve"> simple</w:t>
-      </w:r>
-      <w:ins w:id="79" w:author="Jamieson, Peter Andrew Dr." w:date="2015-04-16T11:40:00Z">
-        <w:r>
-          <w:t xml:space="preserve"> approach</w:t>
-        </w:r>
-      </w:ins>
-      <w:r>
-        <w:t xml:space="preserve">. Using </w:t>
-      </w:r>
-      <w:del w:id="80" w:author="Jamieson, Peter Andrew Dr." w:date="2015-04-16T11:40:00Z">
-        <w:r>
-          <w:delText xml:space="preserve">the </w:delText>
-        </w:r>
-      </w:del>
-      <w:r>
-        <w:t xml:space="preserve">OpenCV C++ library, the image sent from the quadcopter is split from one three-channel image to three </w:t>
-      </w:r>
-      <w:r>
-        <w:lastRenderedPageBreak/>
-        <w:t xml:space="preserve">one-channel images, so that the program can manipulate the red, green, and blue channels independently. Since the </w:t>
-      </w:r>
-      <w:del w:id="81" w:author="Jamieson, Peter Andrew Dr." w:date="2015-04-16T11:40:00Z">
-        <w:r>
-          <w:delText xml:space="preserve">object </w:delText>
-        </w:r>
-      </w:del>
-      <w:ins w:id="82" w:author="Jamieson, Peter Andrew Dr." w:date="2015-04-16T11:40:00Z">
-        <w:r>
-          <w:t xml:space="preserve">target </w:t>
-        </w:r>
-      </w:ins>
-      <w:r>
-        <w:t xml:space="preserve">the </w:t>
-      </w:r>
-      <w:del w:id="83" w:author="Jamieson, Peter Andrew Dr." w:date="2015-04-16T11:40:00Z">
-        <w:r>
-          <w:delText xml:space="preserve">vehicle is searching for </w:delText>
-        </w:r>
-      </w:del>
-      <w:r>
-        <w:t xml:space="preserve">is green, the program’s objective is to </w:t>
-      </w:r>
-      <w:del w:id="84" w:author="Jamieson, Peter Andrew Dr." w:date="2015-04-16T11:40:00Z">
-        <w:r>
-          <w:delText xml:space="preserve">block </w:delText>
-        </w:r>
-      </w:del>
-      <w:ins w:id="85" w:author="Jamieson, Peter Andrew Dr." w:date="2015-04-16T11:40:00Z">
-        <w:r>
-          <w:t xml:space="preserve">filter out </w:t>
-        </w:r>
-      </w:ins>
-      <w:r>
-        <w:t>all color but</w:t>
-      </w:r>
-      <w:del w:id="86" w:author="Jamieson, Peter Andrew Dr." w:date="2015-04-16T11:41:00Z">
-        <w:r>
-          <w:delText xml:space="preserve"> pure green</w:delText>
-        </w:r>
-      </w:del>
-      <w:r>
-        <w:t xml:space="preserve">. To accomplish this, the program averages the red and blue channels and subtract the result from the green channel. This effectively removes all white and near white pixels and dampens blue and red pixels. The program then uses OpenCV’s Hough Circles </w:t>
-      </w:r>
-      <w:ins w:id="87" w:author="Jamieson, Peter Andrew Dr." w:date="2015-04-16T11:41:00Z">
-        <w:r>
-          <w:t xml:space="preserve">(citation?) </w:t>
-        </w:r>
-      </w:ins>
-      <w:r>
-        <w:t>feature to locate a circle. If a circle is found</w:t>
-      </w:r>
-      <w:ins w:id="88" w:author="Jamieson, Peter Andrew Dr." w:date="2015-04-16T11:41:00Z">
-        <w:r>
-          <w:t>, we assume that this is the target</w:t>
-        </w:r>
-      </w:ins>
-      <w:r>
-        <w:t>,</w:t>
-      </w:r>
-      <w:ins w:id="89" w:author="Jamieson, Peter Andrew Dr." w:date="2015-04-16T11:41:00Z">
-        <w:r>
-          <w:t xml:space="preserve"> and</w:t>
-        </w:r>
-      </w:ins>
-      <w:r>
-        <w:t xml:space="preserve"> the vehicle begins to search the room for ALVAR markers.</w:t>
+      <w:r>
+        <w:t>markers.</w:t>
       </w:r>
     </w:p>
     <w:p>
@@ -1969,7 +2331,11 @@
         </w:r>
       </w:ins>
       <w:r>
-        <w:t>First, a software disarm feature has been added into the control algorithm that</w:t>
+        <w:t xml:space="preserve">First, a software disarm feature has been added into the control algorithm </w:t>
+      </w:r>
+      <w:proofErr w:type="spellStart"/>
+      <w:r>
+        <w:t>that</w:t>
       </w:r>
       <w:del w:id="93" w:author="Jamieson, Peter Andrew Dr." w:date="2015-04-16T11:42:00Z">
         <w:r>
@@ -1988,7 +2354,15 @@
       </w:del>
       <w:ins w:id="96" w:author="Jamieson, Peter Andrew Dr." w:date="2015-04-16T11:42:00Z">
         <w:r>
-          <w:t>on a</w:t>
+          <w:t>on</w:t>
+        </w:r>
+        <w:proofErr w:type="spellEnd"/>
+        <w:r>
+          <w:t xml:space="preserve"> </w:t>
+        </w:r>
+        <w:proofErr w:type="gramStart"/>
+        <w:r>
+          <w:t>a</w:t>
         </w:r>
       </w:ins>
       <w:r>
@@ -1996,7 +2370,11 @@
       </w:r>
       <w:ins w:id="97" w:author="Jamieson, Peter Andrew Dr." w:date="2015-04-16T11:42:00Z">
         <w:r>
-          <w:t xml:space="preserve">the </w:t>
+          <w:t>the</w:t>
+        </w:r>
+        <w:proofErr w:type="gramEnd"/>
+        <w:r>
+          <w:t xml:space="preserve"> </w:t>
         </w:r>
       </w:ins>
       <w:r>
@@ -2185,7 +2563,15 @@
         <w:t xml:space="preserve"> and secure</w:t>
       </w:r>
       <w:r>
-        <w:t xml:space="preserve"> WiFi network. Initially</w:t>
+        <w:t xml:space="preserve"> </w:t>
+      </w:r>
+      <w:proofErr w:type="spellStart"/>
+      <w:r>
+        <w:t>WiFi</w:t>
+      </w:r>
+      <w:proofErr w:type="spellEnd"/>
+      <w:r>
+        <w:t xml:space="preserve"> network. Initially</w:t>
       </w:r>
       <w:ins w:id="118" w:author="Jamieson, Peter Andrew Dr." w:date="2015-04-16T11:44:00Z">
         <w:r>
@@ -2370,6 +2756,7 @@
       <w:r>
         <w:rPr>
           <w:noProof/>
+          <w:lang w:eastAsia="ja-JP"/>
         </w:rPr>
         <w:drawing>
           <wp:inline distT="0" distB="0" distL="0" distR="0" wp14:anchorId="1F228121" wp14:editId="06E5DF8B">
@@ -2387,7 +2774,7 @@
                     <pic:cNvPicPr/>
                   </pic:nvPicPr>
                   <pic:blipFill>
-                    <a:blip r:embed="rId13">
+                    <a:blip r:embed="rId12">
                       <a:extLst>
                         <a:ext uri="{28A0092B-C50C-407E-A947-70E740481C1C}">
                           <a14:useLocalDpi xmlns:a14="http://schemas.microsoft.com/office/drawing/2010/main" val="0"/>
@@ -2436,12 +2823,7 @@
         </w:r>
       </w:ins>
       <w:r>
-        <w:t xml:space="preserve"> the main design of the frame was not changed much. The changes that were made are the addition of a </w:t>
-      </w:r>
-      <w:bookmarkStart w:id="136" w:name="_GoBack"/>
-      <w:bookmarkEnd w:id="136"/>
-      <w:r>
-        <w:t>second platform to hold the Raspberry Pi, four 3D printed brackets to hold the sonar modules, changing many of the nylon screws out for metal ones, and securing the laser range finder to the frame.</w:t>
+        <w:t xml:space="preserve"> the main design of the frame was not changed much. The changes that were made are the addition of a second platform to hold the Raspberry Pi, four 3D printed brackets to hold the sonar modules, changing many of the nylon screws out for metal ones, and securing the laser range finder to the frame.</w:t>
       </w:r>
     </w:p>
     <w:p>
@@ -2452,12 +2834,12 @@
       <w:r>
         <w:t xml:space="preserve">Sonar modules are used as the </w:t>
       </w:r>
-      <w:del w:id="137" w:author="Jamieson, Peter Andrew Dr." w:date="2015-04-16T11:46:00Z">
+      <w:del w:id="136" w:author="Jamieson, Peter Andrew Dr." w:date="2015-04-16T11:46:00Z">
         <w:r>
           <w:delText xml:space="preserve">main </w:delText>
         </w:r>
       </w:del>
-      <w:ins w:id="138" w:author="Jamieson, Peter Andrew Dr." w:date="2015-04-16T11:46:00Z">
+      <w:ins w:id="137" w:author="Jamieson, Peter Andrew Dr." w:date="2015-04-16T11:46:00Z">
         <w:r>
           <w:t xml:space="preserve">sensors for </w:t>
         </w:r>
@@ -2465,20 +2847,20 @@
       <w:r>
         <w:t xml:space="preserve">object avoidance </w:t>
       </w:r>
+      <w:del w:id="138" w:author="Jamieson, Peter Andrew Dr." w:date="2015-04-16T11:46:00Z">
+        <w:r>
+          <w:delText xml:space="preserve">device </w:delText>
+        </w:r>
+      </w:del>
+      <w:r>
+        <w:t xml:space="preserve">due to their range and energy </w:t>
+      </w:r>
       <w:del w:id="139" w:author="Jamieson, Peter Andrew Dr." w:date="2015-04-16T11:46:00Z">
         <w:r>
-          <w:delText xml:space="preserve">device </w:delText>
-        </w:r>
-      </w:del>
-      <w:r>
-        <w:t xml:space="preserve">due to their range and energy </w:t>
-      </w:r>
-      <w:del w:id="140" w:author="Jamieson, Peter Andrew Dr." w:date="2015-04-16T11:46:00Z">
-        <w:r>
           <w:delText>efficiency</w:delText>
         </w:r>
       </w:del>
-      <w:ins w:id="141" w:author="Jamieson, Peter Andrew Dr." w:date="2015-04-16T11:46:00Z">
+      <w:ins w:id="140" w:author="Jamieson, Peter Andrew Dr." w:date="2015-04-16T11:46:00Z">
         <w:r>
           <w:t>costs</w:t>
         </w:r>
@@ -2495,17 +2877,17 @@
       <w:r>
         <w:t xml:space="preserve"> quadcopter was done as it </w:t>
       </w:r>
-      <w:del w:id="142" w:author="Jamieson, Peter Andrew Dr." w:date="2015-04-16T11:47:00Z">
+      <w:del w:id="141" w:author="Jamieson, Peter Andrew Dr." w:date="2015-04-16T11:47:00Z">
         <w:r>
           <w:delText xml:space="preserve">is </w:delText>
         </w:r>
       </w:del>
-      <w:ins w:id="143" w:author="Jamieson, Peter Andrew Dr." w:date="2015-04-16T11:47:00Z">
+      <w:ins w:id="142" w:author="Jamieson, Peter Andrew Dr." w:date="2015-04-16T11:47:00Z">
         <w:r>
           <w:t xml:space="preserve">was </w:t>
         </w:r>
       </w:ins>
-      <w:del w:id="144" w:author="Jamieson, Peter Andrew Dr." w:date="2015-04-16T11:47:00Z">
+      <w:del w:id="143" w:author="Jamieson, Peter Andrew Dr." w:date="2015-04-16T11:47:00Z">
         <w:r>
           <w:delText>se</w:delText>
         </w:r>
@@ -2513,7 +2895,7 @@
           <w:delText xml:space="preserve">en </w:delText>
         </w:r>
       </w:del>
-      <w:ins w:id="145" w:author="Jamieson, Peter Andrew Dr." w:date="2015-04-16T11:47:00Z">
+      <w:ins w:id="144" w:author="Jamieson, Peter Andrew Dr." w:date="2015-04-16T11:47:00Z">
         <w:r>
           <w:t xml:space="preserve">perceived </w:t>
         </w:r>
@@ -2521,12 +2903,12 @@
       <w:r>
         <w:t xml:space="preserve">as the most logical position to be placed </w:t>
       </w:r>
-      <w:del w:id="146" w:author="Jamieson, Peter Andrew Dr." w:date="2015-04-16T11:47:00Z">
+      <w:del w:id="145" w:author="Jamieson, Peter Andrew Dr." w:date="2015-04-16T11:47:00Z">
         <w:r>
           <w:delText>in</w:delText>
         </w:r>
       </w:del>
-      <w:ins w:id="147" w:author="Jamieson, Peter Andrew Dr." w:date="2015-04-16T11:47:00Z">
+      <w:ins w:id="146" w:author="Jamieson, Peter Andrew Dr." w:date="2015-04-16T11:47:00Z">
         <w:r>
           <w:t>them</w:t>
         </w:r>
@@ -2534,7 +2916,7 @@
       <w:r>
         <w:t xml:space="preserve">. Having the sonars closer to the main body </w:t>
       </w:r>
-      <w:del w:id="148" w:author="Jamieson, Peter Andrew Dr." w:date="2015-04-16T11:47:00Z">
+      <w:del w:id="147" w:author="Jamieson, Peter Andrew Dr." w:date="2015-04-16T11:47:00Z">
         <w:r>
           <w:delText xml:space="preserve">would </w:delText>
         </w:r>
@@ -2542,7 +2924,7 @@
       <w:r>
         <w:t>give</w:t>
       </w:r>
-      <w:ins w:id="149" w:author="Jamieson, Peter Andrew Dr." w:date="2015-04-16T11:47:00Z">
+      <w:ins w:id="148" w:author="Jamieson, Peter Andrew Dr." w:date="2015-04-16T11:47:00Z">
         <w:r>
           <w:t>s</w:t>
         </w:r>
@@ -2550,12 +2932,12 @@
       <w:r>
         <w:t xml:space="preserve"> the pulse a greater range left to right as the signal travels out and helps to </w:t>
       </w:r>
-      <w:del w:id="150" w:author="Jamieson, Peter Andrew Dr." w:date="2015-04-16T11:47:00Z">
+      <w:del w:id="149" w:author="Jamieson, Peter Andrew Dr." w:date="2015-04-16T11:47:00Z">
         <w:r>
           <w:delText xml:space="preserve">make </w:delText>
         </w:r>
       </w:del>
-      <w:ins w:id="151" w:author="Jamieson, Peter Andrew Dr." w:date="2015-04-16T11:47:00Z">
+      <w:ins w:id="150" w:author="Jamieson, Peter Andrew Dr." w:date="2015-04-16T11:47:00Z">
         <w:r>
           <w:t>en</w:t>
         </w:r>
@@ -2563,20 +2945,20 @@
       <w:r>
         <w:t xml:space="preserve">sure that closer objects are </w:t>
       </w:r>
-      <w:del w:id="152" w:author="Jamieson, Peter Andrew Dr." w:date="2015-04-16T11:47:00Z">
+      <w:del w:id="151" w:author="Jamieson, Peter Andrew Dr." w:date="2015-04-16T11:47:00Z">
         <w:r>
           <w:delText>still seen</w:delText>
         </w:r>
       </w:del>
+      <w:ins w:id="152" w:author="Jamieson, Peter Andrew Dr." w:date="2015-04-16T11:47:00Z">
+        <w:r>
+          <w:t>detected</w:t>
+        </w:r>
+      </w:ins>
+      <w:r>
+        <w:t>. Initially</w:t>
+      </w:r>
       <w:ins w:id="153" w:author="Jamieson, Peter Andrew Dr." w:date="2015-04-16T11:47:00Z">
-        <w:r>
-          <w:t>detected</w:t>
-        </w:r>
-      </w:ins>
-      <w:r>
-        <w:t>. Initially</w:t>
-      </w:r>
-      <w:ins w:id="154" w:author="Jamieson, Peter Andrew Dr." w:date="2015-04-16T11:47:00Z">
         <w:r>
           <w:t>,</w:t>
         </w:r>
@@ -2590,25 +2972,25 @@
         <w:ind w:firstLine="202"/>
         <w:jc w:val="both"/>
       </w:pPr>
-      <w:ins w:id="155" w:author="Jamieson, Peter Andrew Dr." w:date="2015-04-16T11:48:00Z">
+      <w:ins w:id="154" w:author="Jamieson, Peter Andrew Dr." w:date="2015-04-16T11:48:00Z">
         <w:r>
           <w:t>We u</w:t>
         </w:r>
       </w:ins>
+      <w:del w:id="155" w:author="Jamieson, Peter Andrew Dr." w:date="2015-04-16T11:48:00Z">
+        <w:r>
+          <w:delText>U</w:delText>
+        </w:r>
+      </w:del>
+      <w:r>
+        <w:t>s</w:t>
+      </w:r>
       <w:del w:id="156" w:author="Jamieson, Peter Andrew Dr." w:date="2015-04-16T11:48:00Z">
         <w:r>
-          <w:delText>U</w:delText>
-        </w:r>
-      </w:del>
-      <w:r>
-        <w:t>s</w:t>
-      </w:r>
-      <w:del w:id="157" w:author="Jamieson, Peter Andrew Dr." w:date="2015-04-16T11:48:00Z">
-        <w:r>
           <w:delText>ing</w:delText>
         </w:r>
       </w:del>
-      <w:ins w:id="158" w:author="Jamieson, Peter Andrew Dr." w:date="2015-04-16T11:48:00Z">
+      <w:ins w:id="157" w:author="Jamieson, Peter Andrew Dr." w:date="2015-04-16T11:48:00Z">
         <w:r>
           <w:t>e</w:t>
         </w:r>
@@ -2616,12 +2998,12 @@
       <w:r>
         <w:t xml:space="preserve"> </w:t>
       </w:r>
-      <w:del w:id="159" w:author="Jamieson, Peter Andrew Dr." w:date="2015-04-16T11:48:00Z">
+      <w:del w:id="158" w:author="Jamieson, Peter Andrew Dr." w:date="2015-04-16T11:48:00Z">
         <w:r>
           <w:delText xml:space="preserve">the </w:delText>
         </w:r>
       </w:del>
-      <w:ins w:id="160" w:author="Jamieson, Peter Andrew Dr." w:date="2015-04-16T11:48:00Z">
+      <w:ins w:id="159" w:author="Jamieson, Peter Andrew Dr." w:date="2015-04-16T11:48:00Z">
         <w:r>
           <w:t xml:space="preserve">a </w:t>
         </w:r>
@@ -2629,12 +3011,12 @@
       <w:r>
         <w:t xml:space="preserve">laser range finder (LRF) as the </w:t>
       </w:r>
-      <w:del w:id="161" w:author="Jamieson, Peter Andrew Dr." w:date="2015-04-16T11:47:00Z">
+      <w:del w:id="160" w:author="Jamieson, Peter Andrew Dr." w:date="2015-04-16T11:47:00Z">
         <w:r>
           <w:delText>main device</w:delText>
         </w:r>
       </w:del>
-      <w:ins w:id="162" w:author="Jamieson, Peter Andrew Dr." w:date="2015-04-16T11:47:00Z">
+      <w:ins w:id="161" w:author="Jamieson, Peter Andrew Dr." w:date="2015-04-16T11:47:00Z">
         <w:r>
           <w:t>sensor</w:t>
         </w:r>
@@ -2642,38 +3024,46 @@
       <w:r>
         <w:t xml:space="preserve"> </w:t>
       </w:r>
-      <w:del w:id="163" w:author="Jamieson, Peter Andrew Dr." w:date="2015-04-16T11:48:00Z">
+      <w:del w:id="162" w:author="Jamieson, Peter Andrew Dr." w:date="2015-04-16T11:48:00Z">
         <w:r>
           <w:delText>to tell the</w:delText>
         </w:r>
       </w:del>
+      <w:ins w:id="163" w:author="Jamieson, Peter Andrew Dr." w:date="2015-04-16T11:48:00Z">
+        <w:r>
+          <w:t>for measuring</w:t>
+        </w:r>
+      </w:ins>
+      <w:r>
+        <w:t xml:space="preserve"> distance to the </w:t>
+      </w:r>
+      <w:proofErr w:type="spellStart"/>
+      <w:r>
+        <w:t>alvar</w:t>
+      </w:r>
+      <w:proofErr w:type="spellEnd"/>
+      <w:r>
+        <w:t xml:space="preserve"> markers</w:t>
+      </w:r>
       <w:ins w:id="164" w:author="Jamieson, Peter Andrew Dr." w:date="2015-04-16T11:48:00Z">
         <w:r>
-          <w:t>for measuring</w:t>
-        </w:r>
-      </w:ins>
-      <w:r>
-        <w:t xml:space="preserve"> distance to the alvar markers</w:t>
+          <w:t>, and this</w:t>
+        </w:r>
+      </w:ins>
+      <w:r>
+        <w:t xml:space="preserve"> ensures that </w:t>
       </w:r>
       <w:ins w:id="165" w:author="Jamieson, Peter Andrew Dr." w:date="2015-04-16T11:48:00Z">
         <w:r>
-          <w:t>, and this</w:t>
-        </w:r>
-      </w:ins>
-      <w:r>
-        <w:t xml:space="preserve"> ensures that </w:t>
-      </w:r>
-      <w:ins w:id="166" w:author="Jamieson, Peter Andrew Dr." w:date="2015-04-16T11:48:00Z">
-        <w:r>
           <w:t>we have a</w:t>
         </w:r>
       </w:ins>
-      <w:del w:id="167" w:author="Jamieson, Peter Andrew Dr." w:date="2015-04-16T11:48:00Z">
+      <w:del w:id="166" w:author="Jamieson, Peter Andrew Dr." w:date="2015-04-16T11:48:00Z">
         <w:r>
           <w:delText>a very</w:delText>
         </w:r>
       </w:del>
-      <w:ins w:id="168" w:author="Jamieson, Peter Andrew Dr." w:date="2015-04-16T11:48:00Z">
+      <w:ins w:id="167" w:author="Jamieson, Peter Andrew Dr." w:date="2015-04-16T11:48:00Z">
         <w:r>
           <w:t>n</w:t>
         </w:r>
@@ -2681,156 +3071,172 @@
       <w:r>
         <w:t xml:space="preserve"> accurate measurement </w:t>
       </w:r>
-      <w:del w:id="169" w:author="Jamieson, Peter Andrew Dr." w:date="2015-04-16T11:48:00Z">
+      <w:del w:id="168" w:author="Jamieson, Peter Andrew Dr." w:date="2015-04-16T11:48:00Z">
         <w:r>
           <w:delText>is taken so</w:delText>
         </w:r>
       </w:del>
+      <w:ins w:id="169" w:author="Jamieson, Peter Andrew Dr." w:date="2015-04-16T11:48:00Z">
+        <w:r>
+          <w:t>to</w:t>
+        </w:r>
+      </w:ins>
+      <w:r>
+        <w:t xml:space="preserve"> </w:t>
+      </w:r>
       <w:ins w:id="170" w:author="Jamieson, Peter Andrew Dr." w:date="2015-04-16T11:48:00Z">
         <w:r>
-          <w:t>to</w:t>
+          <w:t xml:space="preserve">help </w:t>
+        </w:r>
+      </w:ins>
+      <w:del w:id="171" w:author="Jamieson, Peter Andrew Dr." w:date="2015-04-16T11:48:00Z">
+        <w:r>
+          <w:delText xml:space="preserve">determining </w:delText>
+        </w:r>
+      </w:del>
+      <w:ins w:id="172" w:author="Jamieson, Peter Andrew Dr." w:date="2015-04-16T11:48:00Z">
+        <w:r>
+          <w:t xml:space="preserve">determine </w:t>
+        </w:r>
+      </w:ins>
+      <w:r>
+        <w:t xml:space="preserve">the coordinate system </w:t>
+      </w:r>
+      <w:del w:id="173" w:author="Jamieson, Peter Andrew Dr." w:date="2015-04-16T11:49:00Z">
+        <w:r>
+          <w:delText xml:space="preserve">is </w:delText>
+        </w:r>
+      </w:del>
+      <w:r>
+        <w:t xml:space="preserve">as accurate as possible. Placing the LRF facing </w:t>
+      </w:r>
+      <w:del w:id="174" w:author="Jamieson, Peter Andrew Dr." w:date="2015-04-16T11:49:00Z">
+        <w:r>
+          <w:delText xml:space="preserve">the </w:delText>
+        </w:r>
+      </w:del>
+      <w:r>
+        <w:t>front</w:t>
+      </w:r>
+      <w:ins w:id="175" w:author="Jamieson, Peter Andrew Dr." w:date="2015-04-16T11:49:00Z">
+        <w:r>
+          <w:t>ward</w:t>
         </w:r>
       </w:ins>
       <w:r>
         <w:t xml:space="preserve"> </w:t>
       </w:r>
-      <w:ins w:id="171" w:author="Jamieson, Peter Andrew Dr." w:date="2015-04-16T11:48:00Z">
-        <w:r>
-          <w:t xml:space="preserve">help </w:t>
-        </w:r>
-      </w:ins>
-      <w:del w:id="172" w:author="Jamieson, Peter Andrew Dr." w:date="2015-04-16T11:48:00Z">
-        <w:r>
-          <w:delText xml:space="preserve">determining </w:delText>
-        </w:r>
-      </w:del>
-      <w:ins w:id="173" w:author="Jamieson, Peter Andrew Dr." w:date="2015-04-16T11:48:00Z">
-        <w:r>
-          <w:t xml:space="preserve">determine </w:t>
-        </w:r>
-      </w:ins>
-      <w:r>
-        <w:t xml:space="preserve">the coordinate system </w:t>
-      </w:r>
-      <w:del w:id="174" w:author="Jamieson, Peter Andrew Dr." w:date="2015-04-16T11:49:00Z">
-        <w:r>
-          <w:delText xml:space="preserve">is </w:delText>
-        </w:r>
-      </w:del>
-      <w:r>
-        <w:t xml:space="preserve">as accurate as possible. Placing the LRF facing </w:t>
-      </w:r>
-      <w:del w:id="175" w:author="Jamieson, Peter Andrew Dr." w:date="2015-04-16T11:49:00Z">
+      <w:del w:id="176" w:author="Jamieson, Peter Andrew Dr." w:date="2015-04-16T11:49:00Z">
+        <w:r>
+          <w:delText xml:space="preserve">of the quadcopter </w:delText>
+        </w:r>
+      </w:del>
+      <w:r>
+        <w:t xml:space="preserve">was done because </w:t>
+      </w:r>
+      <w:del w:id="177" w:author="Jamieson, Peter Andrew Dr." w:date="2015-04-16T11:49:00Z">
+        <w:r>
+          <w:delText xml:space="preserve">of </w:delText>
+        </w:r>
+      </w:del>
+      <w:r>
+        <w:t xml:space="preserve">the camera also </w:t>
+      </w:r>
+      <w:proofErr w:type="spellStart"/>
+      <w:r>
+        <w:t>fac</w:t>
+      </w:r>
+      <w:del w:id="178" w:author="Jamieson, Peter Andrew Dr." w:date="2015-04-16T11:49:00Z">
+        <w:r>
+          <w:delText>ing the front</w:delText>
+        </w:r>
+      </w:del>
+      <w:ins w:id="179" w:author="Jamieson, Peter Andrew Dr." w:date="2015-04-16T11:49:00Z">
+        <w:r>
+          <w:t>fronts</w:t>
+        </w:r>
+        <w:proofErr w:type="spellEnd"/>
+        <w:r>
+          <w:t xml:space="preserve"> this direction and this simplifies the </w:t>
+        </w:r>
+        <w:proofErr w:type="spellStart"/>
+        <w:r>
+          <w:t>suse</w:t>
+        </w:r>
+        <w:proofErr w:type="spellEnd"/>
+        <w:r>
+          <w:t xml:space="preserve"> of these coordinating sensors</w:t>
+        </w:r>
+      </w:ins>
+      <w:r>
+        <w:t>.</w:t>
+      </w:r>
+      <w:r>
+        <w:t xml:space="preserve"> Using image processing on the images returned of the </w:t>
+      </w:r>
+      <w:del w:id="180" w:author="Jamieson, Peter Andrew Dr." w:date="2015-04-16T11:49:00Z">
+        <w:r>
+          <w:delText xml:space="preserve">alvar </w:delText>
+        </w:r>
+      </w:del>
+      <w:ins w:id="181" w:author="Jamieson, Peter Andrew Dr." w:date="2015-04-16T11:49:00Z">
+        <w:r>
+          <w:t xml:space="preserve">ALVAR </w:t>
+        </w:r>
+      </w:ins>
+      <w:r>
+        <w:t xml:space="preserve">markers, the program will be able to determine if the laser range finder is accurately pointing towards </w:t>
+      </w:r>
+      <w:del w:id="182" w:author="Jamieson, Peter Andrew Dr." w:date="2015-04-16T11:49:00Z">
         <w:r>
           <w:delText xml:space="preserve">the </w:delText>
         </w:r>
       </w:del>
-      <w:r>
-        <w:t>front</w:t>
-      </w:r>
-      <w:ins w:id="176" w:author="Jamieson, Peter Andrew Dr." w:date="2015-04-16T11:49:00Z">
-        <w:r>
-          <w:t>ward</w:t>
-        </w:r>
-      </w:ins>
-      <w:r>
-        <w:t xml:space="preserve"> </w:t>
-      </w:r>
-      <w:del w:id="177" w:author="Jamieson, Peter Andrew Dr." w:date="2015-04-16T11:49:00Z">
-        <w:r>
-          <w:delText xml:space="preserve">of the quadcopter </w:delText>
-        </w:r>
-      </w:del>
-      <w:r>
-        <w:t xml:space="preserve">was done because </w:t>
-      </w:r>
-      <w:del w:id="178" w:author="Jamieson, Peter Andrew Dr." w:date="2015-04-16T11:49:00Z">
-        <w:r>
-          <w:delText xml:space="preserve">of </w:delText>
-        </w:r>
-      </w:del>
-      <w:r>
-        <w:t>the camera also fac</w:t>
-      </w:r>
-      <w:del w:id="179" w:author="Jamieson, Peter Andrew Dr." w:date="2015-04-16T11:49:00Z">
-        <w:r>
-          <w:delText>ing the front</w:delText>
-        </w:r>
-      </w:del>
-      <w:ins w:id="180" w:author="Jamieson, Peter Andrew Dr." w:date="2015-04-16T11:49:00Z">
-        <w:r>
-          <w:t>fronts this direction and this simplifies the suse of these coordinating sensors</w:t>
-        </w:r>
-      </w:ins>
-      <w:r>
-        <w:t>.</w:t>
-      </w:r>
-      <w:r>
-        <w:t xml:space="preserve"> Using image processing on the images returned of the </w:t>
-      </w:r>
-      <w:del w:id="181" w:author="Jamieson, Peter Andrew Dr." w:date="2015-04-16T11:49:00Z">
+      <w:ins w:id="183" w:author="Jamieson, Peter Andrew Dr." w:date="2015-04-16T11:49:00Z">
+        <w:r>
+          <w:t xml:space="preserve">an </w:t>
+        </w:r>
+      </w:ins>
+      <w:del w:id="184" w:author="Jamieson, Peter Andrew Dr." w:date="2015-04-16T11:50:00Z">
         <w:r>
           <w:delText xml:space="preserve">alvar </w:delText>
         </w:r>
       </w:del>
-      <w:ins w:id="182" w:author="Jamieson, Peter Andrew Dr." w:date="2015-04-16T11:49:00Z">
+      <w:ins w:id="185" w:author="Jamieson, Peter Andrew Dr." w:date="2015-04-16T11:50:00Z">
         <w:r>
           <w:t xml:space="preserve">ALVAR </w:t>
         </w:r>
       </w:ins>
       <w:r>
-        <w:t xml:space="preserve">markers, the program will be able to determine if the laser range finder is accurately pointing towards </w:t>
-      </w:r>
-      <w:del w:id="183" w:author="Jamieson, Peter Andrew Dr." w:date="2015-04-16T11:49:00Z">
+        <w:t>marker and adjust</w:t>
+      </w:r>
+      <w:ins w:id="186" w:author="Jamieson, Peter Andrew Dr." w:date="2015-04-16T11:50:00Z">
+        <w:r>
+          <w:t xml:space="preserve"> the facing direction</w:t>
+        </w:r>
+      </w:ins>
+      <w:r>
+        <w:t xml:space="preserve"> if </w:t>
+      </w:r>
+      <w:del w:id="187" w:author="Jamieson, Peter Andrew Dr." w:date="2015-04-16T11:50:00Z">
         <w:r>
           <w:delText xml:space="preserve">the </w:delText>
         </w:r>
       </w:del>
-      <w:ins w:id="184" w:author="Jamieson, Peter Andrew Dr." w:date="2015-04-16T11:49:00Z">
-        <w:r>
-          <w:t xml:space="preserve">an </w:t>
-        </w:r>
-      </w:ins>
-      <w:del w:id="185" w:author="Jamieson, Peter Andrew Dr." w:date="2015-04-16T11:50:00Z">
-        <w:r>
-          <w:delText xml:space="preserve">alvar </w:delText>
-        </w:r>
-      </w:del>
-      <w:ins w:id="186" w:author="Jamieson, Peter Andrew Dr." w:date="2015-04-16T11:50:00Z">
-        <w:r>
-          <w:t xml:space="preserve">ALVAR </w:t>
-        </w:r>
-      </w:ins>
-      <w:r>
-        <w:t>marker and adjust</w:t>
-      </w:r>
-      <w:ins w:id="187" w:author="Jamieson, Peter Andrew Dr." w:date="2015-04-16T11:50:00Z">
-        <w:r>
-          <w:t xml:space="preserve"> the facing direction</w:t>
-        </w:r>
-      </w:ins>
-      <w:r>
-        <w:t xml:space="preserve"> if </w:t>
-      </w:r>
-      <w:del w:id="188" w:author="Jamieson, Peter Andrew Dr." w:date="2015-04-16T11:50:00Z">
-        <w:r>
-          <w:delText xml:space="preserve">the </w:delText>
-        </w:r>
-      </w:del>
+      <w:ins w:id="188" w:author="Jamieson, Peter Andrew Dr." w:date="2015-04-16T11:50:00Z">
+        <w:r>
+          <w:t xml:space="preserve">this is </w:t>
+        </w:r>
+      </w:ins>
+      <w:r>
+        <w:t>need</w:t>
+      </w:r>
       <w:ins w:id="189" w:author="Jamieson, Peter Andrew Dr." w:date="2015-04-16T11:50:00Z">
         <w:r>
-          <w:t xml:space="preserve">this is </w:t>
-        </w:r>
-      </w:ins>
-      <w:r>
-        <w:t>need</w:t>
-      </w:r>
-      <w:ins w:id="190" w:author="Jamieson, Peter Andrew Dr." w:date="2015-04-16T11:50:00Z">
-        <w:r>
           <w:t>ed</w:t>
         </w:r>
       </w:ins>
-      <w:del w:id="191" w:author="Jamieson, Peter Andrew Dr." w:date="2015-04-16T11:50:00Z">
+      <w:del w:id="190" w:author="Jamieson, Peter Andrew Dr." w:date="2015-04-16T11:50:00Z">
         <w:r>
           <w:delText xml:space="preserve"> arises</w:delText>
         </w:r>
@@ -2855,17 +3261,17 @@
       <w:r>
         <w:t xml:space="preserve">Navigating the rooms by following the right wall was </w:t>
       </w:r>
-      <w:del w:id="192" w:author="Jamieson, Peter Andrew Dr." w:date="2015-04-16T11:50:00Z">
+      <w:del w:id="191" w:author="Jamieson, Peter Andrew Dr." w:date="2015-04-16T11:50:00Z">
         <w:r>
           <w:delText xml:space="preserve">seen </w:delText>
         </w:r>
       </w:del>
-      <w:ins w:id="193" w:author="Jamieson, Peter Andrew Dr." w:date="2015-04-16T11:50:00Z">
+      <w:ins w:id="192" w:author="Jamieson, Peter Andrew Dr." w:date="2015-04-16T11:50:00Z">
         <w:r>
           <w:t xml:space="preserve">the </w:t>
         </w:r>
       </w:ins>
-      <w:del w:id="194" w:author="Jamieson, Peter Andrew Dr." w:date="2015-04-16T11:50:00Z">
+      <w:del w:id="193" w:author="Jamieson, Peter Andrew Dr." w:date="2015-04-16T11:50:00Z">
         <w:r>
           <w:delText xml:space="preserve">as the </w:delText>
         </w:r>
@@ -2873,16 +3279,16 @@
       <w:r>
         <w:t xml:space="preserve">simplest and most effective way </w:t>
       </w:r>
+      <w:ins w:id="194" w:author="Jamieson, Peter Andrew Dr." w:date="2015-04-16T11:50:00Z">
+        <w:r>
+          <w:t xml:space="preserve">we came up with </w:t>
+        </w:r>
+      </w:ins>
+      <w:r>
+        <w:t xml:space="preserve">to navigate the </w:t>
+      </w:r>
       <w:ins w:id="195" w:author="Jamieson, Peter Andrew Dr." w:date="2015-04-16T11:50:00Z">
         <w:r>
-          <w:t xml:space="preserve">we came up with </w:t>
-        </w:r>
-      </w:ins>
-      <w:r>
-        <w:t xml:space="preserve">to navigate the </w:t>
-      </w:r>
-      <w:ins w:id="196" w:author="Jamieson, Peter Andrew Dr." w:date="2015-04-16T11:50:00Z">
-        <w:r>
           <w:t xml:space="preserve">two </w:t>
         </w:r>
       </w:ins>
@@ -2895,7 +3301,7 @@
       <w:r>
         <w:t xml:space="preserve"> In the case where an object should be found in its way in the first room, the quadcopter </w:t>
       </w:r>
-      <w:del w:id="197" w:author="Jamieson, Peter Andrew Dr." w:date="2015-04-16T11:51:00Z">
+      <w:del w:id="196" w:author="Jamieson, Peter Andrew Dr." w:date="2015-04-16T11:51:00Z">
         <w:r>
           <w:delText xml:space="preserve">will be able to </w:delText>
         </w:r>
@@ -2903,26 +3309,26 @@
       <w:r>
         <w:t>navigate</w:t>
       </w:r>
+      <w:ins w:id="197" w:author="Jamieson, Peter Andrew Dr." w:date="2015-04-16T11:51:00Z">
+        <w:r>
+          <w:t>s</w:t>
+        </w:r>
+      </w:ins>
+      <w:r>
+        <w:t xml:space="preserve"> around it since all boxes are known to be at least a </w:t>
+      </w:r>
+      <w:r>
+        <w:t>5 feet</w:t>
+      </w:r>
+      <w:r>
+        <w:t xml:space="preserve"> apart</w:t>
+      </w:r>
       <w:ins w:id="198" w:author="Jamieson, Peter Andrew Dr." w:date="2015-04-16T11:51:00Z">
         <w:r>
-          <w:t>s</w:t>
-        </w:r>
-      </w:ins>
-      <w:r>
-        <w:t xml:space="preserve"> around it since all boxes are known to be at least a </w:t>
-      </w:r>
-      <w:r>
-        <w:t>5 feet</w:t>
-      </w:r>
-      <w:r>
-        <w:t xml:space="preserve"> apart</w:t>
-      </w:r>
-      <w:ins w:id="199" w:author="Jamieson, Peter Andrew Dr." w:date="2015-04-16T11:51:00Z">
-        <w:r>
           <w:t>, which is</w:t>
         </w:r>
       </w:ins>
-      <w:del w:id="200" w:author="Jamieson, Peter Andrew Dr." w:date="2015-04-16T11:51:00Z">
+      <w:del w:id="199" w:author="Jamieson, Peter Andrew Dr." w:date="2015-04-16T11:51:00Z">
         <w:r>
           <w:delText>,</w:delText>
         </w:r>
@@ -2933,7 +3339,7 @@
       <w:r>
         <w:t>. When the quadcopter reaches a corner with a wall in front of it and to its left</w:t>
       </w:r>
-      <w:ins w:id="201" w:author="Jamieson, Peter Andrew Dr." w:date="2015-04-16T11:51:00Z">
+      <w:ins w:id="200" w:author="Jamieson, Peter Andrew Dr." w:date="2015-04-16T11:51:00Z">
         <w:r>
           <w:t xml:space="preserve"> we term this the end condition of the navigation part of the algorithm</w:t>
         </w:r>
@@ -2978,7 +3384,7 @@
       <w:r>
         <w:t xml:space="preserve"> markers should be easier to detect from above </w:t>
       </w:r>
-      <w:del w:id="202" w:author="Jamieson, Peter Andrew Dr." w:date="2015-04-16T11:52:00Z">
+      <w:del w:id="201" w:author="Jamieson, Peter Andrew Dr." w:date="2015-04-16T11:52:00Z">
         <w:r>
           <w:delText xml:space="preserve">the position of </w:delText>
         </w:r>
@@ -3047,34 +3453,26 @@
           <w:bCs/>
         </w:rPr>
       </w:pPr>
-    </w:p>
-    <w:p>
-      <w:pPr>
-        <w:pStyle w:val="FigureCaption"/>
-        <w:rPr>
-          <w:sz w:val="20"/>
-          <w:szCs w:val="20"/>
-        </w:rPr>
-      </w:pPr>
       <w:r>
         <w:rPr>
           <w:b/>
           <w:bCs/>
           <w:noProof/>
+          <w:lang w:eastAsia="ja-JP"/>
         </w:rPr>
         <w:drawing>
-          <wp:anchor distT="0" distB="0" distL="114300" distR="114300" simplePos="0" relativeHeight="251589120" behindDoc="0" locked="0" layoutInCell="1" allowOverlap="1" wp14:anchorId="292B4081" wp14:editId="7752D293">
+          <wp:anchor distT="0" distB="0" distL="114300" distR="114300" simplePos="0" relativeHeight="251722240" behindDoc="0" locked="0" layoutInCell="1" allowOverlap="1" wp14:anchorId="6A68BE17" wp14:editId="223F039F">
             <wp:simplePos x="0" y="0"/>
             <wp:positionH relativeFrom="column">
-              <wp:posOffset>52705</wp:posOffset>
+              <wp:posOffset>-13970</wp:posOffset>
             </wp:positionH>
             <wp:positionV relativeFrom="paragraph">
-              <wp:posOffset>46990</wp:posOffset>
+              <wp:posOffset>128270</wp:posOffset>
             </wp:positionV>
-            <wp:extent cx="815975" cy="1174750"/>
-            <wp:effectExtent l="0" t="0" r="3175" b="6350"/>
+            <wp:extent cx="1247775" cy="1700530"/>
+            <wp:effectExtent l="0" t="0" r="9525" b="0"/>
             <wp:wrapSquare wrapText="bothSides"/>
-            <wp:docPr id="1" name="Picture 1"/>
+            <wp:docPr id="7" name="Picture 7" descr="EngineersWeek"/>
             <wp:cNvGraphicFramePr>
               <a:graphicFrameLocks xmlns:a="http://schemas.openxmlformats.org/drawingml/2006/main" noChangeAspect="1"/>
             </wp:cNvGraphicFramePr>
@@ -3082,29 +3480,33 @@
               <a:graphicData uri="http://schemas.openxmlformats.org/drawingml/2006/picture">
                 <pic:pic xmlns:pic="http://schemas.openxmlformats.org/drawingml/2006/picture">
                   <pic:nvPicPr>
-                    <pic:cNvPr id="0" name="autho2.tif"/>
-                    <pic:cNvPicPr/>
+                    <pic:cNvPr id="0" name="Picture 7" descr="EngineersWeek"/>
+                    <pic:cNvPicPr>
+                      <a:picLocks noChangeAspect="1" noChangeArrowheads="1"/>
+                    </pic:cNvPicPr>
                   </pic:nvPicPr>
                   <pic:blipFill>
-                    <a:blip r:embed="rId14">
+                    <a:blip r:embed="rId13">
                       <a:extLst>
                         <a:ext uri="{28A0092B-C50C-407E-A947-70E740481C1C}">
                           <a14:useLocalDpi xmlns:a14="http://schemas.microsoft.com/office/drawing/2010/main" val="0"/>
                         </a:ext>
                       </a:extLst>
                     </a:blip>
+                    <a:srcRect l="17236" t="9155" r="57196" b="59554"/>
                     <a:stretch>
                       <a:fillRect/>
                     </a:stretch>
                   </pic:blipFill>
-                  <pic:spPr>
+                  <pic:spPr bwMode="auto">
                     <a:xfrm>
                       <a:off x="0" y="0"/>
-                      <a:ext cx="815975" cy="1174750"/>
+                      <a:ext cx="1247775" cy="1700530"/>
                     </a:xfrm>
                     <a:prstGeom prst="rect">
                       <a:avLst/>
                     </a:prstGeom>
+                    <a:noFill/>
                   </pic:spPr>
                 </pic:pic>
               </a:graphicData>
@@ -3118,6 +3520,15 @@
           </wp:anchor>
         </w:drawing>
       </w:r>
+    </w:p>
+    <w:p>
+      <w:pPr>
+        <w:pStyle w:val="FigureCaption"/>
+        <w:rPr>
+          <w:sz w:val="20"/>
+          <w:szCs w:val="20"/>
+        </w:rPr>
+      </w:pPr>
       <w:r>
         <w:rPr>
           <w:b/>
@@ -3132,49 +3543,46 @@
           <w:sz w:val="20"/>
           <w:szCs w:val="20"/>
         </w:rPr>
-        <w:t xml:space="preserve"> (M’76–SM’81–F’87) and the other authors may include biographies at the end of regular papers. Biographies are often not included in conference-related papers. This author became a Member (M) of IEEE in 1976, a Se</w:t>
+        <w:t xml:space="preserve"> </w:t>
       </w:r>
       <w:r>
         <w:rPr>
           <w:sz w:val="20"/>
           <w:szCs w:val="20"/>
         </w:rPr>
-        <w:t xml:space="preserve">nior Member (SM) in 1981, and a </w:t>
-      </w:r>
+        <w:t xml:space="preserve">A Junior Computer Engineering Undergraduate from Miami University. As original founder of the project, he started work on the </w:t>
+      </w:r>
+      <w:proofErr w:type="spellStart"/>
       <w:r>
         <w:rPr>
           <w:sz w:val="20"/>
           <w:szCs w:val="20"/>
         </w:rPr>
-        <w:t xml:space="preserve">Fellow (F) in 1987.  The first paragraph may contain a place and/or date of birth (list place, then date). Next, the author’s educational background is listed. The degrees should be listed with type of degree in what field, which institution, city, state, and country, and year </w:t>
-      </w:r>
+        <w:t>Redhawk</w:t>
+      </w:r>
+      <w:proofErr w:type="spellEnd"/>
       <w:r>
         <w:rPr>
           <w:sz w:val="20"/>
           <w:szCs w:val="20"/>
         </w:rPr>
-        <w:t>t</w:t>
-      </w:r>
+        <w:t xml:space="preserve"> quadcopter in the summer of 2014. He has done numerous other projects including guitar pedals, CPU design, and game design. He has consistently made the President’s list and has been elected for Top Engineer and well as Undergraduate Summer Scholar. This summer he will work for Synchrony </w:t>
+      </w:r>
+      <w:proofErr w:type="spellStart"/>
       <w:r>
         <w:rPr>
           <w:sz w:val="20"/>
           <w:szCs w:val="20"/>
         </w:rPr>
-        <w:t xml:space="preserve">he </w:t>
-      </w:r>
+        <w:t>Financial’s</w:t>
+      </w:r>
+      <w:proofErr w:type="spellEnd"/>
       <w:r>
         <w:rPr>
           <w:sz w:val="20"/>
           <w:szCs w:val="20"/>
         </w:rPr>
-        <w:t>degree was earned. The author’s major field of study should be lower-cased.</w:t>
-      </w:r>
-      <w:r>
-        <w:rPr>
-          <w:sz w:val="20"/>
-          <w:szCs w:val="20"/>
-        </w:rPr>
-        <w:t xml:space="preserve"> </w:t>
+        <w:t xml:space="preserve"> IT department as part of their Business Leadership program. A December 2015 graduate, Nick is interested in parallel processing, game design, hardware design, and digital signal processing.</w:t>
       </w:r>
       <w:r>
         <w:rPr>
@@ -3194,9 +3602,10 @@
           <w:b/>
           <w:bCs/>
           <w:noProof/>
+          <w:lang w:eastAsia="ja-JP"/>
         </w:rPr>
         <w:drawing>
-          <wp:anchor distT="0" distB="0" distL="114300" distR="114300" simplePos="0" relativeHeight="251596288" behindDoc="0" locked="0" layoutInCell="1" allowOverlap="1" wp14:anchorId="56C5A687" wp14:editId="0758C758">
+          <wp:anchor distT="0" distB="0" distL="114300" distR="114300" simplePos="0" relativeHeight="251595264" behindDoc="0" locked="0" layoutInCell="1" allowOverlap="1" wp14:anchorId="56C5A687" wp14:editId="0758C758">
             <wp:simplePos x="0" y="0"/>
             <wp:positionH relativeFrom="column">
               <wp:posOffset>24765</wp:posOffset>
@@ -3219,7 +3628,7 @@
                     <pic:cNvPicPr/>
                   </pic:nvPicPr>
                   <pic:blipFill>
-                    <a:blip r:embed="rId15">
+                    <a:blip r:embed="rId14">
                       <a:extLst>
                         <a:ext uri="{28A0092B-C50C-407E-A947-70E740481C1C}">
                           <a14:useLocalDpi xmlns:a14="http://schemas.microsoft.com/office/drawing/2010/main" val="0"/>
@@ -3345,7 +3754,57 @@
         <w:rPr>
           <w:rFonts w:ascii="Times-Roman" w:hAnsi="Times-Roman" w:cs="Times-Roman"/>
         </w:rPr>
-        <w:t xml:space="preserve">    From 2001 to 2004, he was a Research Assistant with the Princeton Plasma Physics Laboratory. Since 2009, he has been an Assistant Professor with the Mechanical Engineering Department, Texas A&amp;M University, College Station. He is the author of three books, more than 150 articles, and more than 70 inventions. His research interests include high-pressure and high-density nonthermal plasma discharge processes and applications, microscale plasma discharges, discharges in liquids, spectroscopic diagnostics, plasma propulsion, and innovation plasma applications. He is an Associate Editor of the journal </w:t>
+        <w:t xml:space="preserve">    From 2001 to 2004, he was a Research Assistant with the Princeton Plasma Physics Laboratory. Si</w:t>
+      </w:r>
+      <w:bookmarkStart w:id="202" w:name="_GoBack"/>
+      <w:bookmarkEnd w:id="202"/>
+      <w:r>
+        <w:rPr>
+          <w:rFonts w:ascii="Times-Roman" w:hAnsi="Times-Roman" w:cs="Times-Roman"/>
+        </w:rPr>
+        <w:t xml:space="preserve">nce 2009, he has been an Assistant Professor with the Mechanical Engineering Department, Texas A&amp;M University, </w:t>
+      </w:r>
+      <w:proofErr w:type="gramStart"/>
+      <w:r>
+        <w:rPr>
+          <w:rFonts w:ascii="Times-Roman" w:hAnsi="Times-Roman" w:cs="Times-Roman"/>
+        </w:rPr>
+        <w:t>College</w:t>
+      </w:r>
+      <w:proofErr w:type="gramEnd"/>
+      <w:r>
+        <w:rPr>
+          <w:rFonts w:ascii="Times-Roman" w:hAnsi="Times-Roman" w:cs="Times-Roman"/>
+        </w:rPr>
+        <w:t xml:space="preserve"> Station. He is the author of three books, more than 150 articles, and more than 70 inventions. His research interests include high-pressure and high-density </w:t>
+      </w:r>
+      <w:proofErr w:type="spellStart"/>
+      <w:r>
+        <w:rPr>
+          <w:rFonts w:ascii="Times-Roman" w:hAnsi="Times-Roman" w:cs="Times-Roman"/>
+        </w:rPr>
+        <w:t>nonthermal</w:t>
+      </w:r>
+      <w:proofErr w:type="spellEnd"/>
+      <w:r>
+        <w:rPr>
+          <w:rFonts w:ascii="Times-Roman" w:hAnsi="Times-Roman" w:cs="Times-Roman"/>
+        </w:rPr>
+        <w:t xml:space="preserve"> plasma discharge processes and applications, </w:t>
+      </w:r>
+      <w:proofErr w:type="spellStart"/>
+      <w:r>
+        <w:rPr>
+          <w:rFonts w:ascii="Times-Roman" w:hAnsi="Times-Roman" w:cs="Times-Roman"/>
+        </w:rPr>
+        <w:t>microscale</w:t>
+      </w:r>
+      <w:proofErr w:type="spellEnd"/>
+      <w:r>
+        <w:rPr>
+          <w:rFonts w:ascii="Times-Roman" w:hAnsi="Times-Roman" w:cs="Times-Roman"/>
+        </w:rPr>
+        <w:t xml:space="preserve"> plasma discharges, discharges in liquids, spectroscopic diagnostics, plasma propulsion, and innovation plasma applications. He is an Associate Editor of the journal </w:t>
       </w:r>
       <w:r>
         <w:rPr>
@@ -3391,7 +3850,7 @@
       </w:r>
     </w:p>
     <w:sectPr>
-      <w:headerReference w:type="default" r:id="rId16"/>
+      <w:headerReference w:type="default" r:id="rId15"/>
       <w:type w:val="continuous"/>
       <w:pgSz w:w="12240" w:h="15840" w:code="1"/>
       <w:pgMar w:top="1008" w:right="936" w:bottom="1008" w:left="936" w:header="432" w:footer="432" w:gutter="0"/>
@@ -3454,7 +3913,7 @@
       <w:rPr>
         <w:noProof/>
       </w:rPr>
-      <w:t>1</w:t>
+      <w:t>2</w:t>
     </w:r>
     <w:r>
       <w:fldChar w:fldCharType="end"/>
@@ -6495,7 +6954,7 @@
 </file>
 
 <file path=customXml/itemProps1.xml><?xml version="1.0" encoding="utf-8"?>
-<ds:datastoreItem xmlns:ds="http://schemas.openxmlformats.org/officeDocument/2006/customXml" ds:itemID="{6C52D6CF-C391-438B-81DB-B62CDFAAE984}">
+<ds:datastoreItem xmlns:ds="http://schemas.openxmlformats.org/officeDocument/2006/customXml" ds:itemID="{3DFFE241-0D93-4A70-92A6-F8427C80334E}">
   <ds:schemaRefs>
     <ds:schemaRef ds:uri="http://schemas.openxmlformats.org/officeDocument/2006/bibliography"/>
   </ds:schemaRefs>

</xml_diff>

<commit_message>
Updated vehicle diagram and John's bio
</commit_message>
<xml_diff>
--- a/Documentation/AAVCReport_edit_peter.docx
+++ b/Documentation/AAVCReport_edit_peter.docx
@@ -142,12 +142,11 @@
       <w:r>
         <w:rPr>
           <w:noProof/>
-          <w:lang w:eastAsia="ja-JP"/>
         </w:rPr>
         <mc:AlternateContent>
           <mc:Choice Requires="wps">
             <w:drawing>
-              <wp:anchor distT="45720" distB="45720" distL="114300" distR="114300" simplePos="0" relativeHeight="251716096" behindDoc="0" locked="0" layoutInCell="1" allowOverlap="1" wp14:anchorId="2DB9F761" wp14:editId="35491CD4">
+              <wp:anchor distT="45720" distB="45720" distL="114300" distR="114300" simplePos="0" relativeHeight="251658240" behindDoc="0" locked="0" layoutInCell="1" allowOverlap="1" wp14:anchorId="2DB9F761" wp14:editId="35491CD4">
                 <wp:simplePos x="0" y="0"/>
                 <wp:positionH relativeFrom="column">
                   <wp:posOffset>3257550</wp:posOffset>
@@ -229,7 +228,7 @@
                 <v:stroke joinstyle="miter"/>
                 <v:path gradientshapeok="t" o:connecttype="rect"/>
               </v:shapetype>
-              <v:shape id="Text Box 2" o:spid="_x0000_s1026" type="#_x0000_t202" style="position:absolute;left:0;text-align:left;margin-left:256.5pt;margin-top:122.25pt;width:216.75pt;height:110.6pt;z-index:251716096;visibility:visible;mso-wrap-style:square;mso-width-percent:0;mso-height-percent:200;mso-wrap-distance-left:9pt;mso-wrap-distance-top:3.6pt;mso-wrap-distance-right:9pt;mso-wrap-distance-bottom:3.6pt;mso-position-horizontal:absolute;mso-position-horizontal-relative:text;mso-position-vertical:absolute;mso-position-vertical-relative:text;mso-width-percent:0;mso-height-percent:200;mso-width-relative:margin;mso-height-relative:margin;v-text-anchor:top" o:gfxdata="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">
+              <v:shape id="Text Box 2" o:spid="_x0000_s1026" type="#_x0000_t202" style="position:absolute;left:0;text-align:left;margin-left:256.5pt;margin-top:122.25pt;width:216.75pt;height:110.6pt;z-index:251658240;visibility:visible;mso-wrap-style:square;mso-width-percent:0;mso-height-percent:200;mso-wrap-distance-left:9pt;mso-wrap-distance-top:3.6pt;mso-wrap-distance-right:9pt;mso-wrap-distance-bottom:3.6pt;mso-position-horizontal:absolute;mso-position-horizontal-relative:text;mso-position-vertical:absolute;mso-position-vertical-relative:text;mso-width-percent:0;mso-height-percent:200;mso-width-relative:margin;mso-height-relative:margin;v-text-anchor:top" o:gfxdata="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">
                 <v:textbox style="mso-fit-shape-to-text:t">
                   <w:txbxContent>
                     <w:p>
@@ -905,7 +904,7 @@
             <v:path o:extrusionok="f" gradientshapeok="t" o:connecttype="rect"/>
             <o:lock v:ext="edit" aspectratio="t"/>
           </v:shapetype>
-          <v:shape id="_x0000_s1028" type="#_x0000_t75" style="position:absolute;left:0;text-align:left;margin-left:4.65pt;margin-top:8.75pt;width:252pt;height:177.75pt;z-index:-251657216;mso-position-horizontal-relative:text;mso-position-vertical-relative:text" wrapcoords="-64 0 -64 21509 21600 21509 21600 0 -64 0">
+          <v:shape id="_x0000_s1028" type="#_x0000_t75" style="position:absolute;left:0;text-align:left;margin-left:4.65pt;margin-top:8.75pt;width:252pt;height:177.75pt;z-index:-251656192;mso-position-horizontal-relative:text;mso-position-vertical-relative:text" wrapcoords="-64 0 -64 21509 21600 21509 21600 0 -64 0">
             <v:imagedata r:id="rId10" o:title="SearchAlgorithm"/>
             <w10:wrap type="tight"/>
           </v:shape>
@@ -2121,12 +2120,11 @@
       <w:r>
         <w:rPr>
           <w:noProof/>
-          <w:lang w:eastAsia="ja-JP"/>
         </w:rPr>
         <mc:AlternateContent>
           <mc:Choice Requires="wps">
             <w:drawing>
-              <wp:anchor distT="45720" distB="45720" distL="114300" distR="114300" simplePos="0" relativeHeight="251698688" behindDoc="0" locked="0" layoutInCell="1" allowOverlap="1" wp14:anchorId="091F1F58" wp14:editId="1AD5A9AD">
+              <wp:anchor distT="45720" distB="45720" distL="114300" distR="114300" simplePos="0" relativeHeight="251656192" behindDoc="0" locked="0" layoutInCell="1" allowOverlap="1" wp14:anchorId="091F1F58" wp14:editId="1AD5A9AD">
                 <wp:simplePos x="0" y="0"/>
                 <wp:positionH relativeFrom="column">
                   <wp:posOffset>-1905</wp:posOffset>
@@ -2204,7 +2202,7 @@
           </mc:Choice>
           <mc:Fallback>
             <w:pict>
-              <v:shape w14:anchorId="091F1F58" id="_x0000_s1027" type="#_x0000_t202" style="position:absolute;left:0;text-align:left;margin-left:-.15pt;margin-top:142.35pt;width:246.75pt;height:15.75pt;z-index:251698688;visibility:visible;mso-wrap-style:square;mso-width-percent:0;mso-height-percent:0;mso-wrap-distance-left:9pt;mso-wrap-distance-top:3.6pt;mso-wrap-distance-right:9pt;mso-wrap-distance-bottom:3.6pt;mso-position-horizontal:absolute;mso-position-horizontal-relative:text;mso-position-vertical:absolute;mso-position-vertical-relative:text;mso-width-percent:0;mso-height-percent:0;mso-width-relative:margin;mso-height-relative:margin;v-text-anchor:top" o:gfxdata="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">
+              <v:shape w14:anchorId="091F1F58" id="_x0000_s1027" type="#_x0000_t202" style="position:absolute;left:0;text-align:left;margin-left:-.15pt;margin-top:142.35pt;width:246.75pt;height:15.75pt;z-index:251656192;visibility:visible;mso-wrap-style:square;mso-width-percent:0;mso-height-percent:0;mso-wrap-distance-left:9pt;mso-wrap-distance-top:3.6pt;mso-wrap-distance-right:9pt;mso-wrap-distance-bottom:3.6pt;mso-position-horizontal:absolute;mso-position-horizontal-relative:text;mso-position-vertical:absolute;mso-position-vertical-relative:text;mso-width-percent:0;mso-height-percent:0;mso-width-relative:margin;mso-height-relative:margin;v-text-anchor:top" o:gfxdata="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">
                 <v:textbox>
                   <w:txbxContent>
                     <w:p>
@@ -2234,10 +2232,9 @@
       <w:r>
         <w:rPr>
           <w:noProof/>
-          <w:lang w:eastAsia="ja-JP"/>
         </w:rPr>
         <w:drawing>
-          <wp:anchor distT="0" distB="0" distL="114300" distR="114300" simplePos="0" relativeHeight="251714048" behindDoc="0" locked="0" layoutInCell="1" allowOverlap="1" wp14:anchorId="408EDEC3" wp14:editId="27D555F6">
+          <wp:anchor distT="0" distB="0" distL="114300" distR="114300" simplePos="0" relativeHeight="251657216" behindDoc="0" locked="0" layoutInCell="1" allowOverlap="1" wp14:anchorId="408EDEC3" wp14:editId="27D555F6">
             <wp:simplePos x="0" y="0"/>
             <wp:positionH relativeFrom="column">
               <wp:posOffset>-1905</wp:posOffset>
@@ -2756,12 +2753,11 @@
       <w:r>
         <w:rPr>
           <w:noProof/>
-          <w:lang w:eastAsia="ja-JP"/>
         </w:rPr>
         <w:drawing>
-          <wp:inline distT="0" distB="0" distL="0" distR="0" wp14:anchorId="1F228121" wp14:editId="06E5DF8B">
-            <wp:extent cx="3200400" cy="2456180"/>
-            <wp:effectExtent l="0" t="0" r="0" b="1270"/>
+          <wp:inline distT="0" distB="0" distL="0" distR="0" wp14:anchorId="1F228121" wp14:editId="0E116750">
+            <wp:extent cx="3200400" cy="1936822"/>
+            <wp:effectExtent l="0" t="0" r="0" b="6350"/>
             <wp:docPr id="4" name="Picture 4"/>
             <wp:cNvGraphicFramePr>
               <a:graphicFrameLocks xmlns:a="http://schemas.openxmlformats.org/drawingml/2006/main" noChangeAspect="1"/>
@@ -2788,7 +2784,7 @@
                   <pic:spPr>
                     <a:xfrm>
                       <a:off x="0" y="0"/>
-                      <a:ext cx="3200400" cy="2456180"/>
+                      <a:ext cx="3200400" cy="1936822"/>
                     </a:xfrm>
                     <a:prstGeom prst="rect">
                       <a:avLst/>
@@ -3345,11 +3341,7 @@
         </w:r>
       </w:ins>
       <w:r>
-        <w:t xml:space="preserve">. After detecting a wall after </w:t>
-      </w:r>
-      <w:r>
-        <w:lastRenderedPageBreak/>
-        <w:t>shifting left for some time,</w:t>
+        <w:t>. After detecting a wall after shifting left for some time,</w:t>
       </w:r>
       <w:r>
         <w:t xml:space="preserve"> </w:t>
@@ -3372,6 +3364,7 @@
         <w:jc w:val="both"/>
       </w:pPr>
       <w:r>
+        <w:lastRenderedPageBreak/>
         <w:tab/>
         <w:t xml:space="preserve">Searching for the ball first from the corner of the room </w:t>
       </w:r>
@@ -3458,10 +3451,9 @@
           <w:b/>
           <w:bCs/>
           <w:noProof/>
-          <w:lang w:eastAsia="ja-JP"/>
         </w:rPr>
         <w:drawing>
-          <wp:anchor distT="0" distB="0" distL="114300" distR="114300" simplePos="0" relativeHeight="251722240" behindDoc="0" locked="0" layoutInCell="1" allowOverlap="1" wp14:anchorId="6A68BE17" wp14:editId="223F039F">
+          <wp:anchor distT="0" distB="0" distL="114300" distR="114300" simplePos="0" relativeHeight="251659264" behindDoc="0" locked="0" layoutInCell="1" allowOverlap="1" wp14:anchorId="6A68BE17" wp14:editId="223F039F">
             <wp:simplePos x="0" y="0"/>
             <wp:positionH relativeFrom="column">
               <wp:posOffset>-13970</wp:posOffset>
@@ -3602,19 +3594,18 @@
           <w:b/>
           <w:bCs/>
           <w:noProof/>
-          <w:lang w:eastAsia="ja-JP"/>
         </w:rPr>
         <w:drawing>
-          <wp:anchor distT="0" distB="0" distL="114300" distR="114300" simplePos="0" relativeHeight="251595264" behindDoc="0" locked="0" layoutInCell="1" allowOverlap="1" wp14:anchorId="56C5A687" wp14:editId="0758C758">
+          <wp:anchor distT="0" distB="0" distL="114300" distR="114300" simplePos="0" relativeHeight="251655168" behindDoc="0" locked="0" layoutInCell="1" allowOverlap="1" wp14:anchorId="56C5A687" wp14:editId="6B5633CF">
             <wp:simplePos x="0" y="0"/>
             <wp:positionH relativeFrom="column">
-              <wp:posOffset>24765</wp:posOffset>
+              <wp:posOffset>22225</wp:posOffset>
             </wp:positionH>
             <wp:positionV relativeFrom="paragraph">
-              <wp:posOffset>-1905</wp:posOffset>
+              <wp:posOffset>1905</wp:posOffset>
             </wp:positionV>
-            <wp:extent cx="855980" cy="1143000"/>
-            <wp:effectExtent l="0" t="0" r="1270" b="0"/>
+            <wp:extent cx="1075055" cy="1435100"/>
+            <wp:effectExtent l="0" t="0" r="0" b="0"/>
             <wp:wrapSquare wrapText="bothSides"/>
             <wp:docPr id="2" name="Picture 2"/>
             <wp:cNvGraphicFramePr>
@@ -3642,7 +3633,7 @@
                   <pic:spPr>
                     <a:xfrm>
                       <a:off x="0" y="0"/>
-                      <a:ext cx="855980" cy="1143000"/>
+                      <a:ext cx="1075055" cy="1435100"/>
                     </a:xfrm>
                     <a:prstGeom prst="rect">
                       <a:avLst/>
@@ -3674,179 +3665,35 @@
         <w:rPr>
           <w:rFonts w:ascii="Times-Roman" w:hAnsi="Times-Roman" w:cs="Times-Roman"/>
         </w:rPr>
-        <w:t xml:space="preserve">was born in </w:t>
+        <w:t xml:space="preserve">is a Senior Computer Engineering Undergraduate at Miami University. John joined the project late in his junior year and continued with it for his senior design project. During his senior year he has held the position of President of Miami’s IEEE Student Branch. During his time as president, John has led multiple projects including but not limited to building a 3D printer from scratch, making RFID enabled door locks, and </w:t>
       </w:r>
       <w:r>
         <w:rPr>
           <w:rFonts w:ascii="Times-Roman" w:hAnsi="Times-Roman" w:cs="Times-Roman"/>
         </w:rPr>
-        <w:t>Bedford</w:t>
-      </w:r>
+        <w:t xml:space="preserve">building arcade machines from Raspberry </w:t>
+      </w:r>
+      <w:proofErr w:type="spellStart"/>
       <w:r>
         <w:rPr>
           <w:rFonts w:ascii="Times-Roman" w:hAnsi="Times-Roman" w:cs="Times-Roman"/>
         </w:rPr>
-        <w:t xml:space="preserve">, </w:t>
-      </w:r>
+        <w:t>Pis</w:t>
+      </w:r>
+      <w:proofErr w:type="spellEnd"/>
       <w:r>
         <w:rPr>
           <w:rFonts w:ascii="Times-Roman" w:hAnsi="Times-Roman" w:cs="Times-Roman"/>
         </w:rPr>
-        <w:t>Ohio</w:t>
-      </w:r>
+        <w:t xml:space="preserve">. His greatest achievement is </w:t>
+      </w:r>
+      <w:bookmarkStart w:id="202" w:name="_GoBack"/>
+      <w:bookmarkEnd w:id="202"/>
       <w:r>
         <w:rPr>
           <w:rFonts w:ascii="Times-Roman" w:hAnsi="Times-Roman" w:cs="Times-Roman"/>
         </w:rPr>
-        <w:t>, in 19</w:t>
-      </w:r>
-      <w:r>
-        <w:rPr>
-          <w:rFonts w:ascii="Times-Roman" w:hAnsi="Times-Roman" w:cs="Times-Roman"/>
-        </w:rPr>
-        <w:t>92</w:t>
-      </w:r>
-      <w:r>
-        <w:rPr>
-          <w:rFonts w:ascii="Times-Roman" w:hAnsi="Times-Roman" w:cs="Times-Roman"/>
-        </w:rPr>
-        <w:t xml:space="preserve">. He received the B.S. and M.S. degrees in </w:t>
-      </w:r>
-      <w:r>
-        <w:rPr>
-          <w:rFonts w:ascii="Times-Roman" w:hAnsi="Times-Roman" w:cs="Times-Roman"/>
-        </w:rPr>
-        <w:t>computer</w:t>
-      </w:r>
-      <w:r>
-        <w:rPr>
-          <w:rFonts w:ascii="Times-Roman" w:hAnsi="Times-Roman" w:cs="Times-Roman"/>
-        </w:rPr>
-        <w:t xml:space="preserve"> engineering from the </w:t>
-      </w:r>
-      <w:r>
-        <w:rPr>
-          <w:rFonts w:ascii="Times-Roman" w:hAnsi="Times-Roman" w:cs="Times-Roman"/>
-        </w:rPr>
-        <w:t>Miami University</w:t>
-      </w:r>
-      <w:r>
-        <w:rPr>
-          <w:rFonts w:ascii="Times-Roman" w:hAnsi="Times-Roman" w:cs="Times-Roman"/>
-        </w:rPr>
-        <w:t>, in 20</w:t>
-      </w:r>
-      <w:r>
-        <w:rPr>
-          <w:rFonts w:ascii="Times-Roman" w:hAnsi="Times-Roman" w:cs="Times-Roman"/>
-        </w:rPr>
-        <w:t>15.</w:t>
-      </w:r>
-    </w:p>
-    <w:p>
-      <w:pPr>
-        <w:autoSpaceDE w:val="0"/>
-        <w:autoSpaceDN w:val="0"/>
-        <w:adjustRightInd w:val="0"/>
-        <w:jc w:val="both"/>
-      </w:pPr>
-      <w:r>
-        <w:rPr>
-          <w:rFonts w:ascii="Times-Roman" w:hAnsi="Times-Roman" w:cs="Times-Roman"/>
-        </w:rPr>
-        <w:t xml:space="preserve">    From 2001 to 2004, he was a Research Assistant with the Princeton Plasma Physics Laboratory. Si</w:t>
-      </w:r>
-      <w:bookmarkStart w:id="202" w:name="_GoBack"/>
-      <w:bookmarkEnd w:id="202"/>
-      <w:r>
-        <w:rPr>
-          <w:rFonts w:ascii="Times-Roman" w:hAnsi="Times-Roman" w:cs="Times-Roman"/>
-        </w:rPr>
-        <w:t xml:space="preserve">nce 2009, he has been an Assistant Professor with the Mechanical Engineering Department, Texas A&amp;M University, </w:t>
-      </w:r>
-      <w:proofErr w:type="gramStart"/>
-      <w:r>
-        <w:rPr>
-          <w:rFonts w:ascii="Times-Roman" w:hAnsi="Times-Roman" w:cs="Times-Roman"/>
-        </w:rPr>
-        <w:t>College</w:t>
-      </w:r>
-      <w:proofErr w:type="gramEnd"/>
-      <w:r>
-        <w:rPr>
-          <w:rFonts w:ascii="Times-Roman" w:hAnsi="Times-Roman" w:cs="Times-Roman"/>
-        </w:rPr>
-        <w:t xml:space="preserve"> Station. He is the author of three books, more than 150 articles, and more than 70 inventions. His research interests include high-pressure and high-density </w:t>
-      </w:r>
-      <w:proofErr w:type="spellStart"/>
-      <w:r>
-        <w:rPr>
-          <w:rFonts w:ascii="Times-Roman" w:hAnsi="Times-Roman" w:cs="Times-Roman"/>
-        </w:rPr>
-        <w:t>nonthermal</w:t>
-      </w:r>
-      <w:proofErr w:type="spellEnd"/>
-      <w:r>
-        <w:rPr>
-          <w:rFonts w:ascii="Times-Roman" w:hAnsi="Times-Roman" w:cs="Times-Roman"/>
-        </w:rPr>
-        <w:t xml:space="preserve"> plasma discharge processes and applications, </w:t>
-      </w:r>
-      <w:proofErr w:type="spellStart"/>
-      <w:r>
-        <w:rPr>
-          <w:rFonts w:ascii="Times-Roman" w:hAnsi="Times-Roman" w:cs="Times-Roman"/>
-        </w:rPr>
-        <w:t>microscale</w:t>
-      </w:r>
-      <w:proofErr w:type="spellEnd"/>
-      <w:r>
-        <w:rPr>
-          <w:rFonts w:ascii="Times-Roman" w:hAnsi="Times-Roman" w:cs="Times-Roman"/>
-        </w:rPr>
-        <w:t xml:space="preserve"> plasma discharges, discharges in liquids, spectroscopic diagnostics, plasma propulsion, and innovation plasma applications. He is an Associate Editor of the journal </w:t>
-      </w:r>
-      <w:r>
-        <w:rPr>
-          <w:rFonts w:ascii="Times-Italic" w:hAnsi="Times-Italic" w:cs="Times-Italic"/>
-          <w:i/>
-          <w:iCs/>
-        </w:rPr>
-        <w:t>Earth</w:t>
-      </w:r>
-      <w:r>
-        <w:rPr>
-          <w:rFonts w:ascii="Times-Roman" w:hAnsi="Times-Roman" w:cs="Times-Roman"/>
-        </w:rPr>
-        <w:t xml:space="preserve">, </w:t>
-      </w:r>
-      <w:r>
-        <w:rPr>
-          <w:rFonts w:ascii="Times-Italic" w:hAnsi="Times-Italic" w:cs="Times-Italic"/>
-          <w:i/>
-          <w:iCs/>
-        </w:rPr>
-        <w:t>Moon</w:t>
-      </w:r>
-      <w:r>
-        <w:rPr>
-          <w:rFonts w:ascii="Times-Roman" w:hAnsi="Times-Roman" w:cs="Times-Roman"/>
-        </w:rPr>
-        <w:t xml:space="preserve">, </w:t>
-      </w:r>
-      <w:r>
-        <w:rPr>
-          <w:rFonts w:ascii="Times-Italic" w:hAnsi="Times-Italic" w:cs="Times-Italic"/>
-          <w:i/>
-          <w:iCs/>
-        </w:rPr>
-        <w:t>Planets</w:t>
-      </w:r>
-      <w:r>
-        <w:rPr>
-          <w:rFonts w:ascii="Times-Roman" w:hAnsi="Times-Roman" w:cs="Times-Roman"/>
-        </w:rPr>
-        <w:t>, and holds two patents.</w:t>
+        <w:t>his RFID car start project, allowing him to start an older key styled car with newer RFID technology. Graduating this May, John will be looking to take an engineering position in the local Ohio area.</w:t>
       </w:r>
     </w:p>
     <w:sectPr>
@@ -6954,7 +6801,7 @@
 </file>
 
 <file path=customXml/itemProps1.xml><?xml version="1.0" encoding="utf-8"?>
-<ds:datastoreItem xmlns:ds="http://schemas.openxmlformats.org/officeDocument/2006/customXml" ds:itemID="{3DFFE241-0D93-4A70-92A6-F8427C80334E}">
+<ds:datastoreItem xmlns:ds="http://schemas.openxmlformats.org/officeDocument/2006/customXml" ds:itemID="{7CCB0E6F-7B3E-46EF-889A-7AD11062FF36}">
   <ds:schemaRefs>
     <ds:schemaRef ds:uri="http://schemas.openxmlformats.org/officeDocument/2006/bibliography"/>
   </ds:schemaRefs>

</xml_diff>

<commit_message>
Updated report and made PDF version
</commit_message>
<xml_diff>
--- a/Documentation/AAVCReport_edit_peter.docx
+++ b/Documentation/AAVCReport_edit_peter.docx
@@ -265,89 +265,38 @@
         <w:t xml:space="preserve"> </w:t>
       </w:r>
       <w:r>
-        <w:t xml:space="preserve">team consists of three members: Nick Contini, John Thomas, and Braden Campbell. Work was divided as described. Nick Contini was the primary programmer for any image processing, as well as the primary contributor to </w:t>
-      </w:r>
-      <w:del w:id="1" w:author="Jamieson, Peter Andrew Dr." w:date="2015-04-16T11:31:00Z">
-        <w:r>
-          <w:delText xml:space="preserve">the starting </w:delText>
-        </w:r>
-      </w:del>
-      <w:r>
-        <w:t xml:space="preserve">code for the laser rangefinder and sonar modules. He also contributed to PWM code </w:t>
-      </w:r>
-      <w:del w:id="2" w:author="Jamieson, Peter Andrew Dr." w:date="2015-04-16T11:31:00Z">
-        <w:r>
-          <w:delText>to</w:delText>
-        </w:r>
-      </w:del>
+        <w:t>team consists of three members: Nick Contini, John Thomas, and Braden Campbell. Work was divided as described. Nick Contini was the primary programmer for any image processing, as well as the primary contributor to code for the laser rangefinder and sonar modules. He also contributed to PWM code</w:t>
+      </w:r>
       <w:r>
         <w:t xml:space="preserve"> </w:t>
       </w:r>
-      <w:del w:id="3" w:author="Jamieson, Peter Andrew Dr." w:date="2015-04-16T11:31:00Z">
-        <w:r>
-          <w:delText>control</w:delText>
-        </w:r>
-      </w:del>
-      <w:ins w:id="4" w:author="Jamieson, Peter Andrew Dr." w:date="2015-04-16T11:31:00Z">
-        <w:r>
-          <w:t>for</w:t>
-        </w:r>
-      </w:ins>
+      <w:r>
+        <w:t>for</w:t>
+      </w:r>
       <w:r>
         <w:t xml:space="preserve"> the flight controller, assisted in quadcopter construction, and was </w:t>
       </w:r>
-      <w:ins w:id="5" w:author="Jamieson, Peter Andrew Dr." w:date="2015-04-16T11:31:00Z">
-        <w:r>
-          <w:t xml:space="preserve">a </w:t>
-        </w:r>
-      </w:ins>
+      <w:r>
+        <w:t xml:space="preserve">a </w:t>
+      </w:r>
       <w:r>
         <w:t>found</w:t>
       </w:r>
-      <w:ins w:id="6" w:author="Jamieson, Peter Andrew Dr." w:date="2015-04-16T11:31:00Z">
-        <w:r>
-          <w:t>ing</w:t>
-        </w:r>
-      </w:ins>
-      <w:del w:id="7" w:author="Jamieson, Peter Andrew Dr." w:date="2015-04-16T11:31:00Z">
-        <w:r>
-          <w:delText>er</w:delText>
-        </w:r>
-      </w:del>
-      <w:ins w:id="8" w:author="Jamieson, Peter Andrew Dr." w:date="2015-04-16T11:31:00Z">
-        <w:r>
-          <w:t xml:space="preserve"> member</w:t>
-        </w:r>
-      </w:ins>
+      <w:r>
+        <w:t>ing member</w:t>
+      </w:r>
       <w:r>
         <w:t xml:space="preserve"> of the project. John Thomas was the primary contributor to PWM code and </w:t>
       </w:r>
       <w:r>
         <w:t>our</w:t>
       </w:r>
-      <w:del w:id="9" w:author="Jamieson, Peter Andrew Dr." w:date="2015-04-16T11:31:00Z">
-        <w:r>
-          <w:delText>the</w:delText>
-        </w:r>
-      </w:del>
       <w:r>
         <w:t xml:space="preserve"> Raspberry Pi expert. </w:t>
       </w:r>
-      <w:del w:id="10" w:author="Jamieson, Peter Andrew Dr." w:date="2015-04-16T11:31:00Z">
-        <w:r>
-          <w:delText xml:space="preserve">He </w:delText>
-        </w:r>
-      </w:del>
-      <w:ins w:id="11" w:author="Jamieson, Peter Andrew Dr." w:date="2015-04-16T11:31:00Z">
-        <w:r>
-          <w:t xml:space="preserve">John </w:t>
-        </w:r>
-      </w:ins>
-      <w:del w:id="12" w:author="Jamieson, Peter Andrew Dr." w:date="2015-04-16T11:31:00Z">
-        <w:r>
-          <w:delText xml:space="preserve">also </w:delText>
-        </w:r>
-      </w:del>
+      <w:r>
+        <w:t xml:space="preserve">John </w:t>
+      </w:r>
       <w:r>
         <w:t>3D printed any extra models that were needed as parts, and assisted in algorithm development. Braden Campbell was in charge of maintaining code and documenting the project.</w:t>
       </w:r>
@@ -355,34 +304,15 @@
     <w:p>
       <w:pPr>
         <w:pStyle w:val="Heading1"/>
-        <w:rPr>
-          <w:ins w:id="13" w:author="Jamieson, Peter Andrew Dr." w:date="2015-04-16T11:32:00Z"/>
-        </w:rPr>
-        <w:pPrChange w:id="14" w:author="Jamieson, Peter Andrew Dr." w:date="2015-04-16T11:32:00Z">
-          <w:pPr>
-            <w:pStyle w:val="Heading1"/>
-            <w:jc w:val="left"/>
-          </w:pPr>
-        </w:pPrChange>
       </w:pPr>
       <w:r>
         <w:t>List OF Parts</w:t>
       </w:r>
     </w:p>
     <w:p>
-      <w:pPr>
-        <w:pPrChange w:id="15" w:author="Jamieson, Peter Andrew Dr." w:date="2015-04-16T11:32:00Z">
-          <w:pPr>
-            <w:pStyle w:val="Heading1"/>
-            <w:jc w:val="left"/>
-          </w:pPr>
-        </w:pPrChange>
-      </w:pPr>
-      <w:ins w:id="16" w:author="Jamieson, Peter Andrew Dr." w:date="2015-04-16T11:32:00Z">
-        <w:r>
-          <w:t>The Following is the list of parts used in the creation of our autonomous robot including pricing:</w:t>
-        </w:r>
-      </w:ins>
+      <w:r>
+        <w:t>The Following is the list of parts used in the creation of our autonomous robot including pricing:</w:t>
+      </w:r>
     </w:p>
     <w:p>
       <w:pPr>
@@ -583,292 +513,119 @@
       <w:r>
         <w:t xml:space="preserve">The search algorithm </w:t>
       </w:r>
-      <w:ins w:id="17" w:author="Jamieson, Peter Andrew Dr." w:date="2015-04-16T11:33:00Z">
-        <w:r>
-          <w:t>has been designed with simplicity in mind and is responsible for getting the vehicle through the obstacles into the second room where target acquisition begins.</w:t>
-        </w:r>
-      </w:ins>
-      <w:del w:id="18" w:author="Jamieson, Peter Andrew Dr." w:date="2015-04-16T11:33:00Z">
-        <w:r>
-          <w:delText>allows the vehicle to be as simple as possible</w:delText>
-        </w:r>
-      </w:del>
+      <w:r>
+        <w:t>has been designed with simplicity in mind and is responsible for getting the vehicle through the obstacles into the second room where target acquisition begins</w:t>
+      </w:r>
+      <w:bookmarkStart w:id="1" w:name="_GoBack"/>
+      <w:bookmarkEnd w:id="1"/>
       <w:r>
         <w:t xml:space="preserve">. The vehicle starts by facing </w:t>
       </w:r>
-      <w:ins w:id="19" w:author="Jamieson, Peter Andrew Dr." w:date="2015-04-16T11:33:00Z">
-        <w:r>
-          <w:t xml:space="preserve">in the direction of </w:t>
-        </w:r>
-      </w:ins>
+      <w:r>
+        <w:t xml:space="preserve">in the direction of </w:t>
+      </w:r>
       <w:r>
         <w:t xml:space="preserve">the second room. It </w:t>
       </w:r>
-      <w:del w:id="20" w:author="Jamieson, Peter Andrew Dr." w:date="2015-04-16T11:34:00Z">
-        <w:r>
-          <w:delText xml:space="preserve">hugs </w:delText>
-        </w:r>
-      </w:del>
-      <w:ins w:id="21" w:author="Jamieson, Peter Andrew Dr." w:date="2015-04-16T11:34:00Z">
-        <w:r>
-          <w:t xml:space="preserve">uses </w:t>
-        </w:r>
-      </w:ins>
+      <w:r>
+        <w:t xml:space="preserve">uses </w:t>
+      </w:r>
       <w:r>
         <w:t>the right wall</w:t>
       </w:r>
-      <w:ins w:id="22" w:author="Jamieson, Peter Andrew Dr." w:date="2015-04-16T11:34:00Z">
-        <w:r>
-          <w:t xml:space="preserve"> (or rightward obstacles) as a guidance landmark</w:t>
-        </w:r>
-      </w:ins>
+      <w:r>
+        <w:t xml:space="preserve"> (or rightward obstacles) as a guidance landmark</w:t>
+      </w:r>
       <w:r>
         <w:t xml:space="preserve">, </w:t>
       </w:r>
-      <w:del w:id="23" w:author="Jamieson, Peter Andrew Dr." w:date="2015-04-16T11:34:00Z">
-        <w:r>
-          <w:delText>making sure to</w:delText>
-        </w:r>
-      </w:del>
-      <w:ins w:id="24" w:author="Jamieson, Peter Andrew Dr." w:date="2015-04-16T11:34:00Z">
-        <w:r>
-          <w:t>and</w:t>
-        </w:r>
-      </w:ins>
+      <w:r>
+        <w:t>and</w:t>
+      </w:r>
       <w:r>
         <w:t xml:space="preserve"> shift</w:t>
       </w:r>
-      <w:ins w:id="25" w:author="Jamieson, Peter Andrew Dr." w:date="2015-04-16T11:34:00Z">
-        <w:r>
-          <w:t>s</w:t>
-        </w:r>
-      </w:ins>
+      <w:r>
+        <w:t>s</w:t>
+      </w:r>
       <w:r>
         <w:t xml:space="preserve"> left anytime an obstacle is sensed in fro</w:t>
       </w:r>
-      <w:ins w:id="26" w:author="Jamieson, Peter Andrew Dr." w:date="2015-04-16T11:34:00Z">
-        <w:r>
-          <w:t>nt</w:t>
-        </w:r>
-      </w:ins>
-      <w:del w:id="27" w:author="Jamieson, Peter Andrew Dr." w:date="2015-04-16T11:34:00Z">
-        <w:r>
-          <w:delText>m</w:delText>
-        </w:r>
-      </w:del>
+      <w:r>
+        <w:t>nt</w:t>
+      </w:r>
       <w:r>
         <w:t xml:space="preserve"> of </w:t>
       </w:r>
-      <w:del w:id="28" w:author="Jamieson, Peter Andrew Dr." w:date="2015-04-16T11:34:00Z">
-        <w:r>
-          <w:delText>it</w:delText>
-        </w:r>
-      </w:del>
-      <w:ins w:id="29" w:author="Jamieson, Peter Andrew Dr." w:date="2015-04-16T11:34:00Z">
-        <w:r>
-          <w:t>the vehicles forward facing sensors</w:t>
-        </w:r>
-      </w:ins>
+      <w:r>
+        <w:t>the vehicles forward facing sensors</w:t>
+      </w:r>
       <w:r>
         <w:t xml:space="preserve">. </w:t>
       </w:r>
-      <w:del w:id="30" w:author="Jamieson, Peter Andrew Dr." w:date="2015-04-16T11:35:00Z">
-        <w:r>
-          <w:delText xml:space="preserve">It </w:delText>
-        </w:r>
-      </w:del>
-      <w:ins w:id="31" w:author="Jamieson, Peter Andrew Dr." w:date="2015-04-16T11:35:00Z">
-        <w:r>
-          <w:t xml:space="preserve">The algorithm </w:t>
-        </w:r>
-      </w:ins>
-      <w:del w:id="32" w:author="Jamieson, Peter Andrew Dr." w:date="2015-04-16T11:35:00Z">
-        <w:r>
-          <w:delText xml:space="preserve">recognizes </w:delText>
-        </w:r>
-      </w:del>
-      <w:ins w:id="33" w:author="Jamieson, Peter Andrew Dr." w:date="2015-04-16T11:35:00Z">
-        <w:r>
-          <w:t xml:space="preserve">finishes </w:t>
-        </w:r>
-      </w:ins>
-      <w:del w:id="34" w:author="Jamieson, Peter Andrew Dr." w:date="2015-04-16T11:35:00Z">
-        <w:r>
-          <w:delText xml:space="preserve">that </w:delText>
-        </w:r>
-      </w:del>
-      <w:ins w:id="35" w:author="Jamieson, Peter Andrew Dr." w:date="2015-04-16T11:35:00Z">
-        <w:r>
-          <w:t xml:space="preserve">when </w:t>
-        </w:r>
-        <w:proofErr w:type="gramStart"/>
-        <w:r>
-          <w:t>the  vehicle</w:t>
-        </w:r>
-      </w:ins>
-      <w:proofErr w:type="gramEnd"/>
-      <w:del w:id="36" w:author="Jamieson, Peter Andrew Dr." w:date="2015-04-16T11:35:00Z">
-        <w:r>
-          <w:delText>it</w:delText>
-        </w:r>
-      </w:del>
+      <w:r>
+        <w:t>The algorithm finishes when the vehicle</w:t>
+      </w:r>
       <w:r>
         <w:t xml:space="preserve"> is in the second room </w:t>
       </w:r>
-      <w:ins w:id="37" w:author="Jamieson, Peter Andrew Dr." w:date="2015-04-16T11:35:00Z">
-        <w:r>
-          <w:t>and</w:t>
-        </w:r>
-      </w:ins>
-      <w:del w:id="38" w:author="Jamieson, Peter Andrew Dr." w:date="2015-04-16T11:35:00Z">
-        <w:r>
-          <w:delText>once</w:delText>
-        </w:r>
-      </w:del>
+      <w:r>
+        <w:t>and</w:t>
+      </w:r>
       <w:r>
         <w:t xml:space="preserve"> senses a wall on its left</w:t>
       </w:r>
-      <w:ins w:id="39" w:author="Jamieson, Peter Andrew Dr." w:date="2015-04-16T11:35:00Z">
-        <w:r>
-          <w:t>.  This occurs since the drifting left mechanism will place the ve</w:t>
-        </w:r>
-      </w:ins>
-      <w:ins w:id="40" w:author="Jamieson, Peter Andrew Dr." w:date="2015-04-16T11:36:00Z">
-        <w:r>
-          <w:t>h</w:t>
-        </w:r>
-      </w:ins>
-      <w:ins w:id="41" w:author="Jamieson, Peter Andrew Dr." w:date="2015-04-16T11:35:00Z">
-        <w:r>
-          <w:t xml:space="preserve">icle in </w:t>
-        </w:r>
-        <w:proofErr w:type="gramStart"/>
-        <w:r>
-          <w:t xml:space="preserve">the </w:t>
-        </w:r>
-      </w:ins>
+      <w:r>
+        <w:t>.  This occurs since the drifting left mechanism will place the vehicle in the corner of the second room</w:t>
+      </w:r>
+      <w:r>
+        <w:t xml:space="preserve">. </w:t>
+      </w:r>
+      <w:r>
+        <w:t>Now, the algorithm moves into a target acquisition phase and the vehicle</w:t>
+      </w:r>
       <w:r>
         <w:t xml:space="preserve"> </w:t>
       </w:r>
-      <w:ins w:id="42" w:author="Jamieson, Peter Andrew Dr." w:date="2015-04-16T11:36:00Z">
-        <w:r>
-          <w:t>corner</w:t>
-        </w:r>
-        <w:proofErr w:type="gramEnd"/>
-        <w:r>
-          <w:t xml:space="preserve"> of the second room</w:t>
-        </w:r>
-      </w:ins>
-      <w:del w:id="43" w:author="Jamieson, Peter Andrew Dr." w:date="2015-04-16T11:36:00Z">
-        <w:r>
-          <w:delText>after drifting left for some time</w:delText>
-        </w:r>
-      </w:del>
+      <w:r>
+        <w:t>rotates</w:t>
+      </w:r>
+      <w:r>
+        <w:t>180</w:t>
+      </w:r>
+      <w:r>
+        <w:sym w:font="Symbol" w:char="F0B0"/>
+      </w:r>
+      <w:r>
+        <w:t xml:space="preserve"> (now facing inward on the room.  The vehicle moves</w:t>
+      </w:r>
+      <w:r>
+        <w:t xml:space="preserve"> to its left</w:t>
+      </w:r>
+      <w:r>
+        <w:t xml:space="preserve"> (which looks into the center of the room)</w:t>
+      </w:r>
       <w:r>
         <w:t xml:space="preserve">. </w:t>
       </w:r>
-      <w:ins w:id="44" w:author="Jamieson, Peter Andrew Dr." w:date="2015-04-16T11:36:00Z">
-        <w:r>
-          <w:t xml:space="preserve">Now, the algorithm moves into a target acquisition phase and </w:t>
-        </w:r>
-      </w:ins>
-      <w:del w:id="45" w:author="Jamieson, Peter Andrew Dr." w:date="2015-04-16T11:36:00Z">
-        <w:r>
-          <w:delText>It then</w:delText>
-        </w:r>
-      </w:del>
-      <w:ins w:id="46" w:author="Jamieson, Peter Andrew Dr." w:date="2015-04-16T11:36:00Z">
-        <w:r>
-          <w:t xml:space="preserve"> the vehicle</w:t>
-        </w:r>
-      </w:ins>
-      <w:r>
-        <w:t xml:space="preserve"> </w:t>
-      </w:r>
-      <w:del w:id="47" w:author="Jamieson, Peter Andrew Dr." w:date="2015-04-16T11:36:00Z">
-        <w:r>
-          <w:delText>rotates</w:delText>
-        </w:r>
-      </w:del>
-      <w:ins w:id="48" w:author="Jamieson, Peter Andrew Dr." w:date="2015-04-16T11:36:00Z">
-        <w:r>
-          <w:t>rotates</w:t>
-        </w:r>
-      </w:ins>
-      <w:del w:id="49" w:author="Jamieson, Peter Andrew Dr." w:date="2015-04-16T11:36:00Z">
-        <w:r>
-          <w:delText xml:space="preserve"> </w:delText>
-        </w:r>
-      </w:del>
-      <w:r>
-        <w:t>180</w:t>
-      </w:r>
-      <w:r>
-        <w:sym w:font="Symbol" w:char="F0B0"/>
-      </w:r>
-      <w:ins w:id="50" w:author="Jamieson, Peter Andrew Dr." w:date="2015-04-16T11:37:00Z">
-        <w:r>
-          <w:t xml:space="preserve"> (now facing inward on the room.  The vehicle moves</w:t>
-        </w:r>
-      </w:ins>
-      <w:r>
-        <w:t xml:space="preserve"> </w:t>
-      </w:r>
-      <w:del w:id="51" w:author="Jamieson, Peter Andrew Dr." w:date="2015-04-16T11:37:00Z">
-        <w:r>
-          <w:delText xml:space="preserve">and then starts drifting </w:delText>
-        </w:r>
-      </w:del>
-      <w:r>
-        <w:t>to its left</w:t>
-      </w:r>
-      <w:ins w:id="52" w:author="Jamieson, Peter Andrew Dr." w:date="2015-04-16T11:37:00Z">
-        <w:r>
-          <w:t xml:space="preserve"> (which looks into the center of the room)</w:t>
-        </w:r>
-      </w:ins>
-      <w:r>
-        <w:t xml:space="preserve">. </w:t>
-      </w:r>
-      <w:del w:id="53" w:author="Jamieson, Peter Andrew Dr." w:date="2015-04-16T11:37:00Z">
-        <w:r>
-          <w:delText xml:space="preserve">It </w:delText>
-        </w:r>
-      </w:del>
-      <w:ins w:id="54" w:author="Jamieson, Peter Andrew Dr." w:date="2015-04-16T11:37:00Z">
-        <w:r>
-          <w:t xml:space="preserve">By </w:t>
-        </w:r>
-      </w:ins>
-      <w:del w:id="55" w:author="Jamieson, Peter Andrew Dr." w:date="2015-04-16T11:37:00Z">
-        <w:r>
-          <w:delText xml:space="preserve">begins </w:delText>
-        </w:r>
-      </w:del>
+      <w:r>
+        <w:t xml:space="preserve">By </w:t>
+      </w:r>
       <w:r>
         <w:t>taking pictures</w:t>
       </w:r>
-      <w:ins w:id="56" w:author="Jamieson, Peter Andrew Dr." w:date="2015-04-16T11:37:00Z">
-        <w:r>
-          <w:t>, the search algorithm attempts to find the ball (target)</w:t>
-        </w:r>
-      </w:ins>
-      <w:del w:id="57" w:author="Jamieson, Peter Andrew Dr." w:date="2015-04-16T11:37:00Z">
-        <w:r>
-          <w:delText xml:space="preserve"> in order to find the ball</w:delText>
-        </w:r>
-      </w:del>
+      <w:r>
+        <w:t>, the search algorithm attempts to find the ball (target)</w:t>
+      </w:r>
       <w:r>
         <w:t>. Once the ball is found</w:t>
       </w:r>
       <w:r>
         <w:t>, the quadcopter</w:t>
       </w:r>
-      <w:ins w:id="58" w:author="Jamieson, Peter Andrew Dr." w:date="2015-04-16T11:38:00Z">
-        <w:r>
-          <w:t xml:space="preserve"> directs itself to the ball and</w:t>
-        </w:r>
-      </w:ins>
+      <w:r>
+        <w:t xml:space="preserve"> directs itself to the ball and</w:t>
+      </w:r>
       <w:r>
         <w:t xml:space="preserve"> hovers over the ball and begins s</w:t>
       </w:r>
@@ -913,94 +670,39 @@
       <w:r>
         <w:t>Once an ALVAR is located, the vehicle will measure the distance</w:t>
       </w:r>
-      <w:ins w:id="59" w:author="Jamieson, Peter Andrew Dr." w:date="2015-04-16T11:38:00Z">
-        <w:r>
-          <w:t xml:space="preserve"> to the ALVAR</w:t>
-        </w:r>
-      </w:ins>
+      <w:r>
+        <w:t xml:space="preserve"> to the ALVAR</w:t>
+      </w:r>
       <w:r>
         <w:t xml:space="preserve"> using the laser rangefinder. </w:t>
       </w:r>
-      <w:del w:id="60" w:author="Jamieson, Peter Andrew Dr." w:date="2015-04-16T11:38:00Z">
-        <w:r>
-          <w:delText xml:space="preserve">Once </w:delText>
-        </w:r>
-      </w:del>
-      <w:ins w:id="61" w:author="Jamieson, Peter Andrew Dr." w:date="2015-04-16T11:38:00Z">
-        <w:r>
-          <w:t xml:space="preserve">Finding a </w:t>
-        </w:r>
-        <w:proofErr w:type="gramStart"/>
-        <w:r>
-          <w:t xml:space="preserve">second  </w:t>
-        </w:r>
-      </w:ins>
-      <w:proofErr w:type="gramEnd"/>
-      <w:del w:id="62" w:author="Jamieson, Peter Andrew Dr." w:date="2015-04-16T11:38:00Z">
-        <w:r>
-          <w:delText xml:space="preserve">two </w:delText>
-        </w:r>
-      </w:del>
+      <w:r>
+        <w:t xml:space="preserve">Finding a second </w:t>
+      </w:r>
       <w:r>
         <w:t>ALVAR</w:t>
       </w:r>
-      <w:ins w:id="63" w:author="Jamieson, Peter Andrew Dr." w:date="2015-04-16T11:38:00Z">
-        <w:r>
-          <w:t xml:space="preserve"> and distance</w:t>
-        </w:r>
-      </w:ins>
-      <w:del w:id="64" w:author="Jamieson, Peter Andrew Dr." w:date="2015-04-16T11:38:00Z">
-        <w:r>
-          <w:delText>S</w:delText>
-        </w:r>
-      </w:del>
-      <w:del w:id="65" w:author="Jamieson, Peter Andrew Dr." w:date="2015-04-16T11:39:00Z">
-        <w:r>
-          <w:delText xml:space="preserve"> are found</w:delText>
-        </w:r>
-      </w:del>
+      <w:r>
+        <w:t xml:space="preserve"> and distance</w:t>
+      </w:r>
       <w:r>
         <w:t xml:space="preserve">, the </w:t>
       </w:r>
-      <w:del w:id="66" w:author="Jamieson, Peter Andrew Dr." w:date="2015-04-16T11:39:00Z">
-        <w:r>
-          <w:delText xml:space="preserve">quadcopter </w:delText>
-        </w:r>
-      </w:del>
-      <w:ins w:id="67" w:author="Jamieson, Peter Andrew Dr." w:date="2015-04-16T11:39:00Z">
-        <w:r>
-          <w:t xml:space="preserve">algorithm </w:t>
-        </w:r>
-      </w:ins>
-      <w:del w:id="68" w:author="Jamieson, Peter Andrew Dr." w:date="2015-04-16T11:39:00Z">
-        <w:r>
-          <w:delText xml:space="preserve">will </w:delText>
-        </w:r>
-      </w:del>
+      <w:r>
+        <w:t xml:space="preserve">algorithm </w:t>
+      </w:r>
       <w:r>
         <w:t>use</w:t>
       </w:r>
-      <w:ins w:id="69" w:author="Jamieson, Peter Andrew Dr." w:date="2015-04-16T11:39:00Z">
-        <w:r>
-          <w:t>s</w:t>
-        </w:r>
-      </w:ins>
+      <w:r>
+        <w:t>s</w:t>
+      </w:r>
       <w:r>
         <w:t xml:space="preserve"> the coordinates of the ALVARS as well as a system of distance formulas to find the ball’s coordinates</w:t>
       </w:r>
-      <w:ins w:id="70" w:author="Jamieson, Peter Andrew Dr." w:date="2015-04-16T11:39:00Z">
-        <w:r>
-          <w:t xml:space="preserve"> </w:t>
-        </w:r>
-        <w:proofErr w:type="spellStart"/>
-        <w:r>
-          <w:t>withing</w:t>
-        </w:r>
-        <w:proofErr w:type="spellEnd"/>
-        <w:r>
-          <w:t xml:space="preserve"> the room as shown</w:t>
-        </w:r>
-      </w:ins>
+      <w:r>
+        <w:t xml:space="preserve"> within the room as shown</w:t>
+      </w:r>
       <w:r>
         <w:t>:</w:t>
       </w:r>
@@ -1964,68 +1666,30 @@
       <w:pPr>
         <w:pStyle w:val="Text"/>
       </w:pPr>
-      <w:del w:id="71" w:author="Jamieson, Peter Andrew Dr." w:date="2015-04-16T11:39:00Z">
-        <w:r>
-          <w:delText>The t</w:delText>
-        </w:r>
-      </w:del>
-      <w:ins w:id="72" w:author="Jamieson, Peter Andrew Dr." w:date="2015-04-16T11:39:00Z">
-        <w:r>
-          <w:t>T</w:t>
-        </w:r>
-      </w:ins>
+      <w:r>
+        <w:t>T</w:t>
+      </w:r>
       <w:r>
         <w:t xml:space="preserve">arget identification </w:t>
       </w:r>
-      <w:del w:id="73" w:author="Jamieson, Peter Andrew Dr." w:date="2015-04-16T11:39:00Z">
-        <w:r>
-          <w:delText xml:space="preserve">run </w:delText>
-        </w:r>
-      </w:del>
-      <w:ins w:id="74" w:author="Jamieson, Peter Andrew Dr." w:date="2015-04-16T11:39:00Z">
-        <w:r>
-          <w:t>is executed on</w:t>
-        </w:r>
-      </w:ins>
-      <w:del w:id="75" w:author="Jamieson, Peter Andrew Dr." w:date="2015-04-16T11:39:00Z">
-        <w:r>
-          <w:delText>by</w:delText>
-        </w:r>
-      </w:del>
+      <w:r>
+        <w:t>is executed on</w:t>
+      </w:r>
       <w:r>
         <w:t xml:space="preserve"> the ground station</w:t>
       </w:r>
-      <w:ins w:id="76" w:author="Jamieson, Peter Andrew Dr." w:date="2015-04-16T11:40:00Z">
-        <w:r>
-          <w:t>, and also is</w:t>
-        </w:r>
-      </w:ins>
-      <w:del w:id="77" w:author="Jamieson, Peter Andrew Dr." w:date="2015-04-16T11:40:00Z">
-        <w:r>
-          <w:delText xml:space="preserve"> is relatively</w:delText>
-        </w:r>
-      </w:del>
-      <w:ins w:id="78" w:author="Jamieson, Peter Andrew Dr." w:date="2015-04-16T11:40:00Z">
-        <w:r>
-          <w:t xml:space="preserve"> a</w:t>
-        </w:r>
-      </w:ins>
+      <w:r>
+        <w:t>, and also is a</w:t>
+      </w:r>
       <w:r>
         <w:t xml:space="preserve"> simple</w:t>
       </w:r>
-      <w:ins w:id="79" w:author="Jamieson, Peter Andrew Dr." w:date="2015-04-16T11:40:00Z">
-        <w:r>
-          <w:t xml:space="preserve"> approach</w:t>
-        </w:r>
-      </w:ins>
+      <w:r>
+        <w:t xml:space="preserve"> approach</w:t>
+      </w:r>
       <w:r>
         <w:t xml:space="preserve">. Using </w:t>
       </w:r>
-      <w:del w:id="80" w:author="Jamieson, Peter Andrew Dr." w:date="2015-04-16T11:40:00Z">
-        <w:r>
-          <w:delText xml:space="preserve">the </w:delText>
-        </w:r>
-      </w:del>
       <w:proofErr w:type="spellStart"/>
       <w:r>
         <w:t>OpenCV</w:t>
@@ -2034,52 +1698,17 @@
       <w:r>
         <w:t xml:space="preserve"> C++ library, the image sent from the quadcopter is split from one three-channel image to three one-channel images, so that the program can manipulate the red, green, and blue channels independently. Since the </w:t>
       </w:r>
-      <w:del w:id="81" w:author="Jamieson, Peter Andrew Dr." w:date="2015-04-16T11:40:00Z">
-        <w:r>
-          <w:delText xml:space="preserve">object </w:delText>
-        </w:r>
-      </w:del>
-      <w:ins w:id="82" w:author="Jamieson, Peter Andrew Dr." w:date="2015-04-16T11:40:00Z">
-        <w:r>
-          <w:t xml:space="preserve">target </w:t>
-        </w:r>
-      </w:ins>
-      <w:proofErr w:type="gramStart"/>
-      <w:r>
-        <w:t xml:space="preserve">the </w:t>
-      </w:r>
-      <w:del w:id="83" w:author="Jamieson, Peter Andrew Dr." w:date="2015-04-16T11:40:00Z">
-        <w:r>
-          <w:delText xml:space="preserve">vehicle is searching for </w:delText>
-        </w:r>
-      </w:del>
-      <w:r>
-        <w:t>is</w:t>
-      </w:r>
-      <w:proofErr w:type="gramEnd"/>
-      <w:r>
-        <w:t xml:space="preserve"> green, the program’s objective is to </w:t>
-      </w:r>
-      <w:del w:id="84" w:author="Jamieson, Peter Andrew Dr." w:date="2015-04-16T11:40:00Z">
-        <w:r>
-          <w:delText xml:space="preserve">block </w:delText>
-        </w:r>
-      </w:del>
-      <w:ins w:id="85" w:author="Jamieson, Peter Andrew Dr." w:date="2015-04-16T11:40:00Z">
-        <w:r>
-          <w:t xml:space="preserve">filter out </w:t>
-        </w:r>
-      </w:ins>
-      <w:r>
-        <w:t>all color but</w:t>
-      </w:r>
-      <w:del w:id="86" w:author="Jamieson, Peter Andrew Dr." w:date="2015-04-16T11:41:00Z">
-        <w:r>
-          <w:delText xml:space="preserve"> pure green</w:delText>
-        </w:r>
-      </w:del>
-      <w:r>
-        <w:t xml:space="preserve">. To accomplish this, the program averages the red and blue channels and subtract the result from the green channel. This effectively removes all white and near white pixels and dampens blue and red pixels. The program then uses </w:t>
+      <w:r>
+        <w:t xml:space="preserve">target </w:t>
+      </w:r>
+      <w:r>
+        <w:t xml:space="preserve">is green, the program’s objective is to </w:t>
+      </w:r>
+      <w:r>
+        <w:t xml:space="preserve">filter out </w:t>
+      </w:r>
+      <w:r>
+        <w:t xml:space="preserve">all color but. To accomplish this, the program averages the red and blue channels and subtract the result from the green channel. This effectively removes all white and near white pixels and dampens blue and red pixels. The program then uses </w:t>
       </w:r>
       <w:proofErr w:type="spellStart"/>
       <w:r>
@@ -2089,31 +1718,25 @@
       <w:r>
         <w:t xml:space="preserve"> Hough Circles </w:t>
       </w:r>
-      <w:ins w:id="87" w:author="Jamieson, Peter Andrew Dr." w:date="2015-04-16T11:41:00Z">
-        <w:r>
-          <w:t xml:space="preserve">(citation?) </w:t>
-        </w:r>
-      </w:ins>
+      <w:r>
+        <w:t xml:space="preserve">(citation?) </w:t>
+      </w:r>
       <w:r>
         <w:t>feature to locate a circle. If a circle is found</w:t>
       </w:r>
-      <w:ins w:id="88" w:author="Jamieson, Peter Andrew Dr." w:date="2015-04-16T11:41:00Z">
-        <w:r>
-          <w:t xml:space="preserve">, we assume that this is the </w:t>
-        </w:r>
-        <w:r>
-          <w:lastRenderedPageBreak/>
-          <w:t>target</w:t>
-        </w:r>
-      </w:ins>
+      <w:r>
+        <w:t>, we assume that this is the target</w:t>
+      </w:r>
       <w:r>
         <w:t>,</w:t>
       </w:r>
-      <w:ins w:id="89" w:author="Jamieson, Peter Andrew Dr." w:date="2015-04-16T11:41:00Z">
-        <w:r>
-          <w:t xml:space="preserve"> and</w:t>
-        </w:r>
-      </w:ins>
+      <w:r>
+        <w:t xml:space="preserve"> </w:t>
+      </w:r>
+      <w:r>
+        <w:lastRenderedPageBreak/>
+        <w:t>and</w:t>
+      </w:r>
       <w:r>
         <w:t xml:space="preserve"> the vehicle begins to search the room for ALVAR </w:t>
       </w:r>
@@ -2309,145 +1932,60 @@
       <w:r>
         <w:t>In order to safely disarm the quadcopter in the event of a failure</w:t>
       </w:r>
-      <w:del w:id="90" w:author="Jamieson, Peter Andrew Dr." w:date="2015-04-16T11:42:00Z">
-        <w:r>
-          <w:delText xml:space="preserve"> of the system</w:delText>
-        </w:r>
-      </w:del>
-      <w:ins w:id="91" w:author="Jamieson, Peter Andrew Dr." w:date="2015-04-16T11:41:00Z">
-        <w:r>
-          <w:t>,</w:t>
-        </w:r>
-      </w:ins>
+      <w:r>
+        <w:t>,</w:t>
+      </w:r>
       <w:r>
         <w:t xml:space="preserve"> two disarm mechanisms have been added. </w:t>
       </w:r>
-      <w:ins w:id="92" w:author="Jamieson, Peter Andrew Dr." w:date="2015-04-16T11:42:00Z">
-        <w:r>
-          <w:t xml:space="preserve"> </w:t>
-        </w:r>
-      </w:ins>
-      <w:r>
-        <w:t xml:space="preserve">First, a software disarm feature has been added into the control algorithm </w:t>
-      </w:r>
-      <w:proofErr w:type="spellStart"/>
-      <w:r>
-        <w:t>that</w:t>
-      </w:r>
-      <w:del w:id="93" w:author="Jamieson, Peter Andrew Dr." w:date="2015-04-16T11:42:00Z">
-        <w:r>
-          <w:delText xml:space="preserve">, </w:delText>
-        </w:r>
-      </w:del>
-      <w:ins w:id="94" w:author="Jamieson, Peter Andrew Dr." w:date="2015-04-16T11:42:00Z">
-        <w:r>
-          <w:t>allows</w:t>
-        </w:r>
-      </w:ins>
-      <w:del w:id="95" w:author="Jamieson, Peter Andrew Dr." w:date="2015-04-16T11:42:00Z">
-        <w:r>
-          <w:delText>when the</w:delText>
-        </w:r>
-      </w:del>
-      <w:ins w:id="96" w:author="Jamieson, Peter Andrew Dr." w:date="2015-04-16T11:42:00Z">
-        <w:r>
-          <w:t>on</w:t>
-        </w:r>
-        <w:proofErr w:type="spellEnd"/>
-        <w:r>
-          <w:t xml:space="preserve"> </w:t>
-        </w:r>
-        <w:proofErr w:type="gramStart"/>
-        <w:r>
-          <w:t>a</w:t>
-        </w:r>
-      </w:ins>
       <w:r>
         <w:t xml:space="preserve"> </w:t>
       </w:r>
-      <w:ins w:id="97" w:author="Jamieson, Peter Andrew Dr." w:date="2015-04-16T11:42:00Z">
-        <w:r>
-          <w:t>the</w:t>
-        </w:r>
-        <w:proofErr w:type="gramEnd"/>
-        <w:r>
-          <w:t xml:space="preserve"> </w:t>
-        </w:r>
-      </w:ins>
+      <w:r>
+        <w:t>First, a software disarm feature has been added</w:t>
+      </w:r>
+      <w:r>
+        <w:t xml:space="preserve"> into the control algorithm that </w:t>
+      </w:r>
+      <w:r>
+        <w:t>allows</w:t>
+      </w:r>
+      <w:r>
+        <w:t xml:space="preserve"> </w:t>
+      </w:r>
+      <w:r>
+        <w:t xml:space="preserve">the </w:t>
+      </w:r>
       <w:r>
         <w:t>ground</w:t>
       </w:r>
-      <w:ins w:id="98" w:author="Jamieson, Peter Andrew Dr." w:date="2015-04-16T11:42:00Z">
-        <w:r>
-          <w:t xml:space="preserve"> </w:t>
-        </w:r>
-      </w:ins>
+      <w:r>
+        <w:t xml:space="preserve"> </w:t>
+      </w:r>
       <w:r>
         <w:t xml:space="preserve">station </w:t>
       </w:r>
-      <w:ins w:id="99" w:author="Jamieson, Peter Andrew Dr." w:date="2015-04-16T11:42:00Z">
-        <w:r>
-          <w:t xml:space="preserve">to </w:t>
-        </w:r>
-      </w:ins>
-      <w:r>
-        <w:t>send</w:t>
-      </w:r>
-      <w:del w:id="100" w:author="Jamieson, Peter Andrew Dr." w:date="2015-04-16T11:42:00Z">
-        <w:r>
-          <w:delText>s</w:delText>
-        </w:r>
-      </w:del>
-      <w:r>
-        <w:t xml:space="preserve"> a kill command, </w:t>
-      </w:r>
-      <w:ins w:id="101" w:author="Jamieson, Peter Andrew Dr." w:date="2015-04-16T11:42:00Z">
-        <w:r>
-          <w:t xml:space="preserve">which </w:t>
-        </w:r>
-      </w:ins>
+      <w:r>
+        <w:t xml:space="preserve">to </w:t>
+      </w:r>
+      <w:r>
+        <w:t xml:space="preserve">send a kill command, </w:t>
+      </w:r>
+      <w:r>
+        <w:t xml:space="preserve">which </w:t>
+      </w:r>
       <w:r>
         <w:t xml:space="preserve">will </w:t>
       </w:r>
-      <w:del w:id="102" w:author="Jamieson, Peter Andrew Dr." w:date="2015-04-16T11:42:00Z">
-        <w:r>
-          <w:delText xml:space="preserve">cause </w:delText>
-        </w:r>
-      </w:del>
-      <w:ins w:id="103" w:author="Jamieson, Peter Andrew Dr." w:date="2015-04-16T11:42:00Z">
-        <w:r>
-          <w:t xml:space="preserve">put </w:t>
-        </w:r>
-      </w:ins>
-      <w:r>
-        <w:t xml:space="preserve">the quadcopter </w:t>
-      </w:r>
-      <w:del w:id="104" w:author="Jamieson, Peter Andrew Dr." w:date="2015-04-16T11:42:00Z">
-        <w:r>
-          <w:delText xml:space="preserve">to enter </w:delText>
-        </w:r>
-      </w:del>
-      <w:r>
-        <w:t>into a landing mode. From here the quadcopter will land</w:t>
-      </w:r>
-      <w:del w:id="105" w:author="Jamieson, Peter Andrew Dr." w:date="2015-04-16T11:43:00Z">
-        <w:r>
-          <w:delText xml:space="preserve"> and be safe to recover</w:delText>
-        </w:r>
-      </w:del>
-      <w:r>
-        <w:t xml:space="preserve">. The second kill switch </w:t>
-      </w:r>
-      <w:del w:id="106" w:author="Jamieson, Peter Andrew Dr." w:date="2015-04-16T11:43:00Z">
-        <w:r>
-          <w:delText>will be</w:delText>
-        </w:r>
-      </w:del>
-      <w:ins w:id="107" w:author="Jamieson, Peter Andrew Dr." w:date="2015-04-16T11:43:00Z">
-        <w:r>
-          <w:t>is</w:t>
-        </w:r>
-      </w:ins>
+      <w:r>
+        <w:t xml:space="preserve">put </w:t>
+      </w:r>
+      <w:r>
+        <w:t xml:space="preserve">the quadcopter into a landing mode. From here the quadcopter will land. The second kill switch </w:t>
+      </w:r>
+      <w:r>
+        <w:t>is</w:t>
+      </w:r>
       <w:r>
         <w:t xml:space="preserve"> a manual switch on the flight controller that when switched will also initiate the landing procedure.</w:t>
       </w:r>
@@ -2459,77 +1997,51 @@
       <w:r>
         <w:t>To test the safety system, a controlled environment was set up where the quadcopter would navigate part of the course and the</w:t>
       </w:r>
-      <w:ins w:id="108" w:author="Jamieson, Peter Andrew Dr." w:date="2015-04-16T11:43:00Z">
-        <w:r>
-          <w:t>se</w:t>
-        </w:r>
-      </w:ins>
+      <w:r>
+        <w:t>se</w:t>
+      </w:r>
       <w:r>
         <w:t xml:space="preserve"> disarm mechanisms </w:t>
       </w:r>
-      <w:del w:id="109" w:author="Jamieson, Peter Andrew Dr." w:date="2015-04-16T11:43:00Z">
-        <w:r>
-          <w:delText xml:space="preserve">were </w:delText>
-        </w:r>
-      </w:del>
-      <w:ins w:id="110" w:author="Jamieson, Peter Andrew Dr." w:date="2015-04-16T11:43:00Z">
-        <w:r>
-          <w:t xml:space="preserve">could be </w:t>
-        </w:r>
-      </w:ins>
+      <w:r>
+        <w:t xml:space="preserve">could be </w:t>
+      </w:r>
       <w:r>
         <w:t>tested. For the software disarm feature</w:t>
       </w:r>
-      <w:ins w:id="111" w:author="Jamieson, Peter Andrew Dr." w:date="2015-04-16T11:43:00Z">
-        <w:r>
-          <w:t>,</w:t>
-        </w:r>
-      </w:ins>
+      <w:r>
+        <w:t>,</w:t>
+      </w:r>
       <w:r>
         <w:t xml:space="preserve"> the quadcopter was allowed to follow a wall on it right side</w:t>
       </w:r>
-      <w:ins w:id="112" w:author="Jamieson, Peter Andrew Dr." w:date="2015-04-16T11:43:00Z">
-        <w:r>
-          <w:t>,</w:t>
-        </w:r>
-      </w:ins>
+      <w:r>
+        <w:t>,</w:t>
+      </w:r>
       <w:r>
         <w:t xml:space="preserve"> and when the operator was ready</w:t>
       </w:r>
-      <w:ins w:id="113" w:author="Jamieson, Peter Andrew Dr." w:date="2015-04-16T11:43:00Z">
-        <w:r>
-          <w:t>,</w:t>
-        </w:r>
-      </w:ins>
+      <w:r>
+        <w:t>,</w:t>
+      </w:r>
       <w:r>
         <w:t xml:space="preserve"> the kill command was sent from the ground</w:t>
       </w:r>
-      <w:ins w:id="114" w:author="Jamieson, Peter Andrew Dr." w:date="2015-04-16T11:43:00Z">
-        <w:r>
-          <w:t xml:space="preserve"> </w:t>
-        </w:r>
-      </w:ins>
+      <w:r>
+        <w:t xml:space="preserve"> </w:t>
+      </w:r>
       <w:r>
         <w:t xml:space="preserve">station through wireless communication and the quadcopter initiated landing. This same test was performed with the manual kill switch located on the flight controller to make sure both mechanisms </w:t>
       </w:r>
-      <w:ins w:id="115" w:author="Jamieson, Peter Andrew Dr." w:date="2015-04-16T11:44:00Z">
-        <w:r>
-          <w:t xml:space="preserve">are </w:t>
-        </w:r>
-      </w:ins>
+      <w:r>
+        <w:t xml:space="preserve">are </w:t>
+      </w:r>
       <w:r>
         <w:t>work</w:t>
       </w:r>
-      <w:del w:id="116" w:author="Jamieson, Peter Andrew Dr." w:date="2015-04-16T11:44:00Z">
-        <w:r>
-          <w:delText xml:space="preserve"> appropriately</w:delText>
-        </w:r>
-      </w:del>
-      <w:ins w:id="117" w:author="Jamieson, Peter Andrew Dr." w:date="2015-04-16T11:44:00Z">
-        <w:r>
-          <w:t>ing</w:t>
-        </w:r>
-      </w:ins>
+      <w:r>
+        <w:t>ing</w:t>
+      </w:r>
       <w:r>
         <w:t>.</w:t>
       </w:r>
@@ -2570,11 +2082,9 @@
       <w:r>
         <w:t xml:space="preserve"> network. Initially</w:t>
       </w:r>
-      <w:ins w:id="118" w:author="Jamieson, Peter Andrew Dr." w:date="2015-04-16T11:44:00Z">
-        <w:r>
-          <w:t>,</w:t>
-        </w:r>
-      </w:ins>
+      <w:r>
+        <w:t>,</w:t>
+      </w:r>
       <w:r>
         <w:t xml:space="preserve"> the </w:t>
       </w:r>
@@ -2584,16 +2094,9 @@
       <w:r>
         <w:t xml:space="preserve">script </w:t>
       </w:r>
-      <w:del w:id="119" w:author="Jamieson, Peter Andrew Dr." w:date="2015-04-16T11:44:00Z">
-        <w:r>
-          <w:delText>will be</w:delText>
-        </w:r>
-      </w:del>
-      <w:ins w:id="120" w:author="Jamieson, Peter Andrew Dr." w:date="2015-04-16T11:44:00Z">
-        <w:r>
-          <w:t>is</w:t>
-        </w:r>
-      </w:ins>
+      <w:r>
+        <w:t>is</w:t>
+      </w:r>
       <w:r>
         <w:t xml:space="preserve"> run from the ground</w:t>
       </w:r>
@@ -2606,37 +2109,21 @@
       <w:r>
         <w:t>begin the flight sequence</w:t>
       </w:r>
-      <w:ins w:id="121" w:author="Jamieson, Peter Andrew Dr." w:date="2015-04-16T11:44:00Z">
-        <w:r>
-          <w:t>.</w:t>
-        </w:r>
-      </w:ins>
+      <w:r>
+        <w:t>.</w:t>
+      </w:r>
       <w:r>
         <w:t xml:space="preserve"> </w:t>
       </w:r>
-      <w:del w:id="122" w:author="Jamieson, Peter Andrew Dr." w:date="2015-04-16T11:44:00Z">
-        <w:r>
-          <w:delText xml:space="preserve">and </w:delText>
-        </w:r>
-      </w:del>
-      <w:ins w:id="123" w:author="Jamieson, Peter Andrew Dr." w:date="2015-04-16T11:44:00Z">
-        <w:r>
-          <w:t>After takeoff,</w:t>
-        </w:r>
-      </w:ins>
-      <w:del w:id="124" w:author="Jamieson, Peter Andrew Dr." w:date="2015-04-16T11:44:00Z">
-        <w:r>
-          <w:delText>from then on</w:delText>
-        </w:r>
-      </w:del>
+      <w:r>
+        <w:t>After takeoff,</w:t>
+      </w:r>
       <w:r>
         <w:t xml:space="preserve"> the quadcopter will operate on its own. In the event of a catastrophic failure</w:t>
       </w:r>
-      <w:ins w:id="125" w:author="Jamieson, Peter Andrew Dr." w:date="2015-04-16T11:44:00Z">
-        <w:r>
-          <w:t>,</w:t>
-        </w:r>
-      </w:ins>
+      <w:r>
+        <w:t>,</w:t>
+      </w:r>
       <w:r>
         <w:t xml:space="preserve"> the operator of the ground</w:t>
       </w:r>
@@ -2646,16 +2133,9 @@
       <w:r>
         <w:t xml:space="preserve">station will </w:t>
       </w:r>
-      <w:del w:id="126" w:author="Jamieson, Peter Andrew Dr." w:date="2015-04-16T11:44:00Z">
-        <w:r>
-          <w:delText>be able to</w:delText>
-        </w:r>
-      </w:del>
-      <w:ins w:id="127" w:author="Jamieson, Peter Andrew Dr." w:date="2015-04-16T11:44:00Z">
-        <w:r>
-          <w:t>can</w:t>
-        </w:r>
-      </w:ins>
+      <w:r>
+        <w:t>can</w:t>
+      </w:r>
       <w:r>
         <w:t xml:space="preserve"> send a kill command over HTTP protocol to stop the quadcopter and initiate the landing sequence. When the ball has been found the Raspberry Pi will use the SCP protocol to send the image of the ball to the ground</w:t>
       </w:r>
@@ -2680,29 +2160,15 @@
       <w:r>
         <w:t xml:space="preserve">station will do further processing to isolate the ball in the image received. </w:t>
       </w:r>
-      <w:del w:id="128" w:author="Jamieson, Peter Andrew Dr." w:date="2015-04-16T11:45:00Z">
-        <w:r>
-          <w:delText>From here, c</w:delText>
-        </w:r>
-      </w:del>
-      <w:ins w:id="129" w:author="Jamieson, Peter Andrew Dr." w:date="2015-04-16T11:45:00Z">
-        <w:r>
-          <w:t>C</w:t>
-        </w:r>
-      </w:ins>
+      <w:r>
+        <w:t>C</w:t>
+      </w:r>
       <w:r>
         <w:t xml:space="preserve">ommands </w:t>
       </w:r>
-      <w:del w:id="130" w:author="Jamieson, Peter Andrew Dr." w:date="2015-04-16T11:45:00Z">
-        <w:r>
-          <w:delText>will be</w:delText>
-        </w:r>
-      </w:del>
-      <w:ins w:id="131" w:author="Jamieson, Peter Andrew Dr." w:date="2015-04-16T11:45:00Z">
-        <w:r>
-          <w:t>are</w:t>
-        </w:r>
-      </w:ins>
+      <w:r>
+        <w:t>are</w:t>
+      </w:r>
       <w:r>
         <w:t xml:space="preserve"> sent to the quadcopter over SSH to position the quadcopter over the ball and begin searching for the </w:t>
       </w:r>
@@ -2713,29 +2179,17 @@
         <w:t xml:space="preserve"> markers</w:t>
       </w:r>
       <w:r>
-        <w:t xml:space="preserve">. Once again, images will be sent to the ground station in order to detect the ALVAR markers. For each marker found, the quadcopter </w:t>
-      </w:r>
-      <w:del w:id="132" w:author="Jamieson, Peter Andrew Dr." w:date="2015-04-16T11:45:00Z">
-        <w:r>
-          <w:delText xml:space="preserve">will </w:delText>
-        </w:r>
-      </w:del>
-      <w:r>
-        <w:t>send</w:t>
-      </w:r>
-      <w:ins w:id="133" w:author="Jamieson, Peter Andrew Dr." w:date="2015-04-16T11:45:00Z">
-        <w:r>
-          <w:t>s</w:t>
-        </w:r>
-      </w:ins>
+        <w:t>. Once again, images will be sent to the ground station in order to detect the ALVAR markers. For each marker found, the quadcopter send</w:t>
+      </w:r>
+      <w:r>
+        <w:t>s</w:t>
+      </w:r>
       <w:r>
         <w:t xml:space="preserve"> the coordinates corresponding to each marker</w:t>
       </w:r>
-      <w:ins w:id="134" w:author="Jamieson, Peter Andrew Dr." w:date="2015-04-16T11:45:00Z">
-        <w:r>
-          <w:t xml:space="preserve"> and the distance measure</w:t>
-        </w:r>
-      </w:ins>
+      <w:r>
+        <w:t xml:space="preserve"> and the distance measure</w:t>
+      </w:r>
       <w:r>
         <w:t>.</w:t>
       </w:r>
@@ -2813,11 +2267,9 @@
       <w:r>
         <w:t>Since the quadcopter itself was purchased as a package</w:t>
       </w:r>
-      <w:ins w:id="135" w:author="Jamieson, Peter Andrew Dr." w:date="2015-04-16T11:45:00Z">
-        <w:r>
-          <w:t>,</w:t>
-        </w:r>
-      </w:ins>
+      <w:r>
+        <w:t>,</w:t>
+      </w:r>
       <w:r>
         <w:t xml:space="preserve"> the main design of the frame was not changed much. The changes that were made are the addition of a second platform to hold the Raspberry Pi, four 3D printed brackets to hold the sonar modules, changing many of the nylon screws out for metal ones, and securing the laser range finder to the frame.</w:t>
       </w:r>
@@ -2830,37 +2282,15 @@
       <w:r>
         <w:t xml:space="preserve">Sonar modules are used as the </w:t>
       </w:r>
-      <w:del w:id="136" w:author="Jamieson, Peter Andrew Dr." w:date="2015-04-16T11:46:00Z">
-        <w:r>
-          <w:delText xml:space="preserve">main </w:delText>
-        </w:r>
-      </w:del>
-      <w:ins w:id="137" w:author="Jamieson, Peter Andrew Dr." w:date="2015-04-16T11:46:00Z">
-        <w:r>
-          <w:t xml:space="preserve">sensors for </w:t>
-        </w:r>
-      </w:ins>
-      <w:r>
-        <w:t xml:space="preserve">object avoidance </w:t>
-      </w:r>
-      <w:del w:id="138" w:author="Jamieson, Peter Andrew Dr." w:date="2015-04-16T11:46:00Z">
-        <w:r>
-          <w:delText xml:space="preserve">device </w:delText>
-        </w:r>
-      </w:del>
-      <w:r>
-        <w:t xml:space="preserve">due to their range and energy </w:t>
-      </w:r>
-      <w:del w:id="139" w:author="Jamieson, Peter Andrew Dr." w:date="2015-04-16T11:46:00Z">
-        <w:r>
-          <w:delText>efficiency</w:delText>
-        </w:r>
-      </w:del>
-      <w:ins w:id="140" w:author="Jamieson, Peter Andrew Dr." w:date="2015-04-16T11:46:00Z">
-        <w:r>
-          <w:t>costs</w:t>
-        </w:r>
-      </w:ins>
+      <w:r>
+        <w:t xml:space="preserve">sensors for </w:t>
+      </w:r>
+      <w:r>
+        <w:t xml:space="preserve">object avoidance due to their range and energy </w:t>
+      </w:r>
+      <w:r>
+        <w:t>costs</w:t>
+      </w:r>
       <w:r>
         <w:t xml:space="preserve">. </w:t>
       </w:r>
@@ -2873,92 +2303,39 @@
       <w:r>
         <w:t xml:space="preserve"> quadcopter was done as it </w:t>
       </w:r>
-      <w:del w:id="141" w:author="Jamieson, Peter Andrew Dr." w:date="2015-04-16T11:47:00Z">
-        <w:r>
-          <w:delText xml:space="preserve">is </w:delText>
-        </w:r>
-      </w:del>
-      <w:ins w:id="142" w:author="Jamieson, Peter Andrew Dr." w:date="2015-04-16T11:47:00Z">
-        <w:r>
-          <w:t xml:space="preserve">was </w:t>
-        </w:r>
-      </w:ins>
-      <w:del w:id="143" w:author="Jamieson, Peter Andrew Dr." w:date="2015-04-16T11:47:00Z">
-        <w:r>
-          <w:delText>se</w:delText>
-        </w:r>
-        <w:r>
-          <w:delText xml:space="preserve">en </w:delText>
-        </w:r>
-      </w:del>
-      <w:ins w:id="144" w:author="Jamieson, Peter Andrew Dr." w:date="2015-04-16T11:47:00Z">
-        <w:r>
-          <w:t xml:space="preserve">perceived </w:t>
-        </w:r>
-      </w:ins>
+      <w:r>
+        <w:t xml:space="preserve">was perceived </w:t>
+      </w:r>
       <w:r>
         <w:t xml:space="preserve">as the most logical position to be placed </w:t>
       </w:r>
-      <w:del w:id="145" w:author="Jamieson, Peter Andrew Dr." w:date="2015-04-16T11:47:00Z">
-        <w:r>
-          <w:delText>in</w:delText>
-        </w:r>
-      </w:del>
-      <w:ins w:id="146" w:author="Jamieson, Peter Andrew Dr." w:date="2015-04-16T11:47:00Z">
-        <w:r>
-          <w:t>them</w:t>
-        </w:r>
-      </w:ins>
-      <w:r>
-        <w:t xml:space="preserve">. Having the sonars closer to the main body </w:t>
-      </w:r>
-      <w:del w:id="147" w:author="Jamieson, Peter Andrew Dr." w:date="2015-04-16T11:47:00Z">
-        <w:r>
-          <w:delText xml:space="preserve">would </w:delText>
-        </w:r>
-      </w:del>
-      <w:r>
-        <w:t>give</w:t>
-      </w:r>
-      <w:ins w:id="148" w:author="Jamieson, Peter Andrew Dr." w:date="2015-04-16T11:47:00Z">
-        <w:r>
-          <w:t>s</w:t>
-        </w:r>
-      </w:ins>
+      <w:r>
+        <w:t>them</w:t>
+      </w:r>
+      <w:r>
+        <w:t>. Having the sonars closer to the main body give</w:t>
+      </w:r>
+      <w:r>
+        <w:t>s</w:t>
+      </w:r>
       <w:r>
         <w:t xml:space="preserve"> the pulse a greater range left to right as the signal travels out and helps to </w:t>
       </w:r>
-      <w:del w:id="149" w:author="Jamieson, Peter Andrew Dr." w:date="2015-04-16T11:47:00Z">
-        <w:r>
-          <w:delText xml:space="preserve">make </w:delText>
-        </w:r>
-      </w:del>
-      <w:ins w:id="150" w:author="Jamieson, Peter Andrew Dr." w:date="2015-04-16T11:47:00Z">
-        <w:r>
-          <w:t>en</w:t>
-        </w:r>
-      </w:ins>
+      <w:r>
+        <w:t>en</w:t>
+      </w:r>
       <w:r>
         <w:t xml:space="preserve">sure that closer objects are </w:t>
       </w:r>
-      <w:del w:id="151" w:author="Jamieson, Peter Andrew Dr." w:date="2015-04-16T11:47:00Z">
-        <w:r>
-          <w:delText>still seen</w:delText>
-        </w:r>
-      </w:del>
-      <w:ins w:id="152" w:author="Jamieson, Peter Andrew Dr." w:date="2015-04-16T11:47:00Z">
-        <w:r>
-          <w:t>detected</w:t>
-        </w:r>
-      </w:ins>
+      <w:r>
+        <w:t>detected</w:t>
+      </w:r>
       <w:r>
         <w:t>. Initially</w:t>
       </w:r>
-      <w:ins w:id="153" w:author="Jamieson, Peter Andrew Dr." w:date="2015-04-16T11:47:00Z">
-        <w:r>
-          <w:t>,</w:t>
-        </w:r>
-      </w:ins>
+      <w:r>
+        <w:t>,</w:t>
+      </w:r>
       <w:r>
         <w:t xml:space="preserve"> it was thought that the downdraft of the propellers may cause interference with the sonars but after tests were run it was evident that this was not the case.</w:t>
       </w:r>
@@ -2968,68 +2345,33 @@
         <w:ind w:firstLine="202"/>
         <w:jc w:val="both"/>
       </w:pPr>
-      <w:ins w:id="154" w:author="Jamieson, Peter Andrew Dr." w:date="2015-04-16T11:48:00Z">
-        <w:r>
-          <w:t>We u</w:t>
-        </w:r>
-      </w:ins>
-      <w:del w:id="155" w:author="Jamieson, Peter Andrew Dr." w:date="2015-04-16T11:48:00Z">
-        <w:r>
-          <w:delText>U</w:delText>
-        </w:r>
-      </w:del>
+      <w:r>
+        <w:t>We u</w:t>
+      </w:r>
       <w:r>
         <w:t>s</w:t>
       </w:r>
-      <w:del w:id="156" w:author="Jamieson, Peter Andrew Dr." w:date="2015-04-16T11:48:00Z">
-        <w:r>
-          <w:delText>ing</w:delText>
-        </w:r>
-      </w:del>
-      <w:ins w:id="157" w:author="Jamieson, Peter Andrew Dr." w:date="2015-04-16T11:48:00Z">
-        <w:r>
-          <w:t>e</w:t>
-        </w:r>
-      </w:ins>
+      <w:r>
+        <w:t>e</w:t>
+      </w:r>
       <w:r>
         <w:t xml:space="preserve"> </w:t>
       </w:r>
-      <w:del w:id="158" w:author="Jamieson, Peter Andrew Dr." w:date="2015-04-16T11:48:00Z">
-        <w:r>
-          <w:delText xml:space="preserve">the </w:delText>
-        </w:r>
-      </w:del>
-      <w:ins w:id="159" w:author="Jamieson, Peter Andrew Dr." w:date="2015-04-16T11:48:00Z">
-        <w:r>
-          <w:t xml:space="preserve">a </w:t>
-        </w:r>
-      </w:ins>
+      <w:r>
+        <w:t xml:space="preserve">a </w:t>
+      </w:r>
       <w:r>
         <w:t xml:space="preserve">laser range finder (LRF) as the </w:t>
       </w:r>
-      <w:del w:id="160" w:author="Jamieson, Peter Andrew Dr." w:date="2015-04-16T11:47:00Z">
-        <w:r>
-          <w:delText>main device</w:delText>
-        </w:r>
-      </w:del>
-      <w:ins w:id="161" w:author="Jamieson, Peter Andrew Dr." w:date="2015-04-16T11:47:00Z">
-        <w:r>
-          <w:t>sensor</w:t>
-        </w:r>
-      </w:ins>
+      <w:r>
+        <w:t>sensor</w:t>
+      </w:r>
       <w:r>
         <w:t xml:space="preserve"> </w:t>
       </w:r>
-      <w:del w:id="162" w:author="Jamieson, Peter Andrew Dr." w:date="2015-04-16T11:48:00Z">
-        <w:r>
-          <w:delText>to tell the</w:delText>
-        </w:r>
-      </w:del>
-      <w:ins w:id="163" w:author="Jamieson, Peter Andrew Dr." w:date="2015-04-16T11:48:00Z">
-        <w:r>
-          <w:t>for measuring</w:t>
-        </w:r>
-      </w:ins>
+      <w:r>
+        <w:t>for measuring</w:t>
+      </w:r>
       <w:r>
         <w:t xml:space="preserve"> distance to the </w:t>
       </w:r>
@@ -3041,202 +2383,75 @@
       <w:r>
         <w:t xml:space="preserve"> markers</w:t>
       </w:r>
-      <w:ins w:id="164" w:author="Jamieson, Peter Andrew Dr." w:date="2015-04-16T11:48:00Z">
-        <w:r>
-          <w:t>, and this</w:t>
-        </w:r>
-      </w:ins>
+      <w:r>
+        <w:t>, and this</w:t>
+      </w:r>
       <w:r>
         <w:t xml:space="preserve"> ensures that </w:t>
       </w:r>
-      <w:ins w:id="165" w:author="Jamieson, Peter Andrew Dr." w:date="2015-04-16T11:48:00Z">
-        <w:r>
-          <w:t>we have a</w:t>
-        </w:r>
-      </w:ins>
-      <w:del w:id="166" w:author="Jamieson, Peter Andrew Dr." w:date="2015-04-16T11:48:00Z">
-        <w:r>
-          <w:delText>a very</w:delText>
-        </w:r>
-      </w:del>
-      <w:ins w:id="167" w:author="Jamieson, Peter Andrew Dr." w:date="2015-04-16T11:48:00Z">
-        <w:r>
-          <w:t>n</w:t>
-        </w:r>
-      </w:ins>
+      <w:r>
+        <w:t>we have an</w:t>
+      </w:r>
       <w:r>
         <w:t xml:space="preserve"> accurate measurement </w:t>
       </w:r>
-      <w:del w:id="168" w:author="Jamieson, Peter Andrew Dr." w:date="2015-04-16T11:48:00Z">
-        <w:r>
-          <w:delText>is taken so</w:delText>
-        </w:r>
-      </w:del>
-      <w:ins w:id="169" w:author="Jamieson, Peter Andrew Dr." w:date="2015-04-16T11:48:00Z">
-        <w:r>
-          <w:t>to</w:t>
-        </w:r>
-      </w:ins>
+      <w:r>
+        <w:t>to</w:t>
+      </w:r>
       <w:r>
         <w:t xml:space="preserve"> </w:t>
       </w:r>
-      <w:ins w:id="170" w:author="Jamieson, Peter Andrew Dr." w:date="2015-04-16T11:48:00Z">
-        <w:r>
-          <w:t xml:space="preserve">help </w:t>
-        </w:r>
-      </w:ins>
-      <w:del w:id="171" w:author="Jamieson, Peter Andrew Dr." w:date="2015-04-16T11:48:00Z">
-        <w:r>
-          <w:delText xml:space="preserve">determining </w:delText>
-        </w:r>
-      </w:del>
-      <w:ins w:id="172" w:author="Jamieson, Peter Andrew Dr." w:date="2015-04-16T11:48:00Z">
-        <w:r>
-          <w:t xml:space="preserve">determine </w:t>
-        </w:r>
-      </w:ins>
-      <w:r>
-        <w:t xml:space="preserve">the coordinate system </w:t>
-      </w:r>
-      <w:del w:id="173" w:author="Jamieson, Peter Andrew Dr." w:date="2015-04-16T11:49:00Z">
-        <w:r>
-          <w:delText xml:space="preserve">is </w:delText>
-        </w:r>
-      </w:del>
-      <w:r>
-        <w:t xml:space="preserve">as accurate as possible. Placing the LRF facing </w:t>
-      </w:r>
-      <w:del w:id="174" w:author="Jamieson, Peter Andrew Dr." w:date="2015-04-16T11:49:00Z">
-        <w:r>
-          <w:delText xml:space="preserve">the </w:delText>
-        </w:r>
-      </w:del>
-      <w:r>
-        <w:t>front</w:t>
-      </w:r>
-      <w:ins w:id="175" w:author="Jamieson, Peter Andrew Dr." w:date="2015-04-16T11:49:00Z">
-        <w:r>
-          <w:t>ward</w:t>
-        </w:r>
-      </w:ins>
-      <w:r>
-        <w:t xml:space="preserve"> </w:t>
-      </w:r>
-      <w:del w:id="176" w:author="Jamieson, Peter Andrew Dr." w:date="2015-04-16T11:49:00Z">
-        <w:r>
-          <w:delText xml:space="preserve">of the quadcopter </w:delText>
-        </w:r>
-      </w:del>
-      <w:r>
-        <w:t xml:space="preserve">was done because </w:t>
-      </w:r>
-      <w:del w:id="177" w:author="Jamieson, Peter Andrew Dr." w:date="2015-04-16T11:49:00Z">
-        <w:r>
-          <w:delText xml:space="preserve">of </w:delText>
-        </w:r>
-      </w:del>
-      <w:r>
-        <w:t xml:space="preserve">the camera also </w:t>
-      </w:r>
-      <w:proofErr w:type="spellStart"/>
-      <w:r>
-        <w:t>fac</w:t>
-      </w:r>
-      <w:del w:id="178" w:author="Jamieson, Peter Andrew Dr." w:date="2015-04-16T11:49:00Z">
-        <w:r>
-          <w:delText>ing the front</w:delText>
-        </w:r>
-      </w:del>
-      <w:ins w:id="179" w:author="Jamieson, Peter Andrew Dr." w:date="2015-04-16T11:49:00Z">
-        <w:r>
-          <w:t>fronts</w:t>
-        </w:r>
-        <w:proofErr w:type="spellEnd"/>
-        <w:r>
-          <w:t xml:space="preserve"> this direction and this simplifies the </w:t>
-        </w:r>
-        <w:proofErr w:type="spellStart"/>
-        <w:r>
-          <w:t>suse</w:t>
-        </w:r>
-        <w:proofErr w:type="spellEnd"/>
-        <w:r>
-          <w:t xml:space="preserve"> of these coordinating sensors</w:t>
-        </w:r>
-      </w:ins>
+      <w:r>
+        <w:t xml:space="preserve">help determine </w:t>
+      </w:r>
+      <w:r>
+        <w:t>the coordinate system as accurate as possible. Placing the LRF facing front</w:t>
+      </w:r>
+      <w:r>
+        <w:t>ward</w:t>
+      </w:r>
+      <w:r>
+        <w:t xml:space="preserve"> was done because the camera also fac</w:t>
+      </w:r>
+      <w:r>
+        <w:t>es</w:t>
+      </w:r>
+      <w:r>
+        <w:t xml:space="preserve"> this direction and this simplifies the use of these coordinating sensors</w:t>
+      </w:r>
       <w:r>
         <w:t>.</w:t>
       </w:r>
       <w:r>
         <w:t xml:space="preserve"> Using image processing on the images returned of the </w:t>
       </w:r>
-      <w:del w:id="180" w:author="Jamieson, Peter Andrew Dr." w:date="2015-04-16T11:49:00Z">
-        <w:r>
-          <w:delText xml:space="preserve">alvar </w:delText>
-        </w:r>
-      </w:del>
-      <w:ins w:id="181" w:author="Jamieson, Peter Andrew Dr." w:date="2015-04-16T11:49:00Z">
-        <w:r>
-          <w:t xml:space="preserve">ALVAR </w:t>
-        </w:r>
-      </w:ins>
+      <w:r>
+        <w:t xml:space="preserve">ALVAR </w:t>
+      </w:r>
       <w:r>
         <w:t xml:space="preserve">markers, the program will be able to determine if the laser range finder is accurately pointing towards </w:t>
       </w:r>
-      <w:del w:id="182" w:author="Jamieson, Peter Andrew Dr." w:date="2015-04-16T11:49:00Z">
-        <w:r>
-          <w:delText xml:space="preserve">the </w:delText>
-        </w:r>
-      </w:del>
-      <w:ins w:id="183" w:author="Jamieson, Peter Andrew Dr." w:date="2015-04-16T11:49:00Z">
-        <w:r>
-          <w:t xml:space="preserve">an </w:t>
-        </w:r>
-      </w:ins>
-      <w:del w:id="184" w:author="Jamieson, Peter Andrew Dr." w:date="2015-04-16T11:50:00Z">
-        <w:r>
-          <w:delText xml:space="preserve">alvar </w:delText>
-        </w:r>
-      </w:del>
-      <w:ins w:id="185" w:author="Jamieson, Peter Andrew Dr." w:date="2015-04-16T11:50:00Z">
-        <w:r>
-          <w:t xml:space="preserve">ALVAR </w:t>
-        </w:r>
-      </w:ins>
+      <w:r>
+        <w:t xml:space="preserve">an ALVAR </w:t>
+      </w:r>
       <w:r>
         <w:t>marker and adjust</w:t>
       </w:r>
-      <w:ins w:id="186" w:author="Jamieson, Peter Andrew Dr." w:date="2015-04-16T11:50:00Z">
-        <w:r>
-          <w:t xml:space="preserve"> the facing direction</w:t>
-        </w:r>
-      </w:ins>
+      <w:r>
+        <w:t xml:space="preserve"> the facing direction</w:t>
+      </w:r>
       <w:r>
         <w:t xml:space="preserve"> if </w:t>
       </w:r>
-      <w:del w:id="187" w:author="Jamieson, Peter Andrew Dr." w:date="2015-04-16T11:50:00Z">
-        <w:r>
-          <w:delText xml:space="preserve">the </w:delText>
-        </w:r>
-      </w:del>
-      <w:ins w:id="188" w:author="Jamieson, Peter Andrew Dr." w:date="2015-04-16T11:50:00Z">
-        <w:r>
-          <w:t xml:space="preserve">this is </w:t>
-        </w:r>
-      </w:ins>
+      <w:r>
+        <w:t xml:space="preserve">this is </w:t>
+      </w:r>
       <w:r>
         <w:t>need</w:t>
       </w:r>
-      <w:ins w:id="189" w:author="Jamieson, Peter Andrew Dr." w:date="2015-04-16T11:50:00Z">
-        <w:r>
-          <w:t>ed</w:t>
-        </w:r>
-      </w:ins>
-      <w:del w:id="190" w:author="Jamieson, Peter Andrew Dr." w:date="2015-04-16T11:50:00Z">
-        <w:r>
-          <w:delText xml:space="preserve"> arises</w:delText>
-        </w:r>
-      </w:del>
+      <w:r>
+        <w:t>ed</w:t>
+      </w:r>
       <w:r>
         <w:t>.</w:t>
       </w:r>
@@ -3257,37 +2472,21 @@
       <w:r>
         <w:t xml:space="preserve">Navigating the rooms by following the right wall was </w:t>
       </w:r>
-      <w:del w:id="191" w:author="Jamieson, Peter Andrew Dr." w:date="2015-04-16T11:50:00Z">
-        <w:r>
-          <w:delText xml:space="preserve">seen </w:delText>
-        </w:r>
-      </w:del>
-      <w:ins w:id="192" w:author="Jamieson, Peter Andrew Dr." w:date="2015-04-16T11:50:00Z">
-        <w:r>
-          <w:t xml:space="preserve">the </w:t>
-        </w:r>
-      </w:ins>
-      <w:del w:id="193" w:author="Jamieson, Peter Andrew Dr." w:date="2015-04-16T11:50:00Z">
-        <w:r>
-          <w:delText xml:space="preserve">as the </w:delText>
-        </w:r>
-      </w:del>
+      <w:r>
+        <w:t xml:space="preserve">the </w:t>
+      </w:r>
       <w:r>
         <w:t xml:space="preserve">simplest and most effective way </w:t>
       </w:r>
-      <w:ins w:id="194" w:author="Jamieson, Peter Andrew Dr." w:date="2015-04-16T11:50:00Z">
-        <w:r>
-          <w:t xml:space="preserve">we came up with </w:t>
-        </w:r>
-      </w:ins>
+      <w:r>
+        <w:t xml:space="preserve">we came up with </w:t>
+      </w:r>
       <w:r>
         <w:t xml:space="preserve">to navigate the </w:t>
       </w:r>
-      <w:ins w:id="195" w:author="Jamieson, Peter Andrew Dr." w:date="2015-04-16T11:50:00Z">
-        <w:r>
-          <w:t xml:space="preserve">two </w:t>
-        </w:r>
-      </w:ins>
+      <w:r>
+        <w:t xml:space="preserve">two </w:t>
+      </w:r>
       <w:r>
         <w:t>rooms.</w:t>
       </w:r>
@@ -3295,21 +2494,11 @@
         <w:t xml:space="preserve"> The quadcopter navigates facing the direction of the second room at all times so that the quadcopter only has to focus on going forward.</w:t>
       </w:r>
       <w:r>
-        <w:t xml:space="preserve"> In the case where an object should be found in its way in the first room, the quadcopter </w:t>
-      </w:r>
-      <w:del w:id="196" w:author="Jamieson, Peter Andrew Dr." w:date="2015-04-16T11:51:00Z">
-        <w:r>
-          <w:delText xml:space="preserve">will be able to </w:delText>
-        </w:r>
-      </w:del>
-      <w:r>
-        <w:t>navigate</w:t>
-      </w:r>
-      <w:ins w:id="197" w:author="Jamieson, Peter Andrew Dr." w:date="2015-04-16T11:51:00Z">
-        <w:r>
-          <w:t>s</w:t>
-        </w:r>
-      </w:ins>
+        <w:t xml:space="preserve"> In the case where an object should be found in its way in the first room, the quadcopter navigate</w:t>
+      </w:r>
+      <w:r>
+        <w:t>s</w:t>
+      </w:r>
       <w:r>
         <w:t xml:space="preserve"> around it since all boxes are known to be at least a </w:t>
       </w:r>
@@ -3319,27 +2508,18 @@
       <w:r>
         <w:t xml:space="preserve"> apart</w:t>
       </w:r>
-      <w:ins w:id="198" w:author="Jamieson, Peter Andrew Dr." w:date="2015-04-16T11:51:00Z">
-        <w:r>
-          <w:t>, which is</w:t>
-        </w:r>
-      </w:ins>
-      <w:del w:id="199" w:author="Jamieson, Peter Andrew Dr." w:date="2015-04-16T11:51:00Z">
-        <w:r>
-          <w:delText>,</w:delText>
-        </w:r>
-      </w:del>
+      <w:r>
+        <w:t>, which is</w:t>
+      </w:r>
       <w:r>
         <w:t xml:space="preserve"> plenty of room for the quadcopter to navigate through</w:t>
       </w:r>
       <w:r>
         <w:t>. When the quadcopter reaches a corner with a wall in front of it and to its left</w:t>
       </w:r>
-      <w:ins w:id="200" w:author="Jamieson, Peter Andrew Dr." w:date="2015-04-16T11:51:00Z">
-        <w:r>
-          <w:t xml:space="preserve"> we term this the end condition of the navigation part of the algorithm</w:t>
-        </w:r>
-      </w:ins>
+      <w:r>
+        <w:t xml:space="preserve"> we term this the end condition of the navigation part of the algorithm</w:t>
+      </w:r>
       <w:r>
         <w:t>. After detecting a wall after shifting left for some time,</w:t>
       </w:r>
@@ -3375,15 +2555,7 @@
         <w:t>ALVAR</w:t>
       </w:r>
       <w:r>
-        <w:t xml:space="preserve"> markers should be easier to detect from above </w:t>
-      </w:r>
-      <w:del w:id="201" w:author="Jamieson, Peter Andrew Dr." w:date="2015-04-16T11:52:00Z">
-        <w:r>
-          <w:delText xml:space="preserve">the position of </w:delText>
-        </w:r>
-      </w:del>
-      <w:r>
-        <w:t xml:space="preserve">the ball. After locating the </w:t>
+        <w:t xml:space="preserve"> markers should be easier to detect from above the ball. After locating the </w:t>
       </w:r>
       <w:r>
         <w:t>ALVAR</w:t>
@@ -3685,15 +2857,7 @@
         <w:rPr>
           <w:rFonts w:ascii="Times-Roman" w:hAnsi="Times-Roman" w:cs="Times-Roman"/>
         </w:rPr>
-        <w:t xml:space="preserve">. His greatest achievement is </w:t>
-      </w:r>
-      <w:bookmarkStart w:id="202" w:name="_GoBack"/>
-      <w:bookmarkEnd w:id="202"/>
-      <w:r>
-        <w:rPr>
-          <w:rFonts w:ascii="Times-Roman" w:hAnsi="Times-Roman" w:cs="Times-Roman"/>
-        </w:rPr>
-        <w:t>his RFID car start project, allowing him to start an older key styled car with newer RFID technology. Graduating this May, John will be looking to take an engineering position in the local Ohio area.</w:t>
+        <w:t>. His greatest achievement is his RFID car start project, allowing him to start an older key styled car with newer RFID technology. Graduating this May, John will be looking to take an engineering position in the local Ohio area.</w:t>
       </w:r>
     </w:p>
     <w:sectPr>
@@ -3760,7 +2924,7 @@
       <w:rPr>
         <w:noProof/>
       </w:rPr>
-      <w:t>2</w:t>
+      <w:t>3</w:t>
     </w:r>
     <w:r>
       <w:fldChar w:fldCharType="end"/>
@@ -6801,7 +5965,7 @@
 </file>
 
 <file path=customXml/itemProps1.xml><?xml version="1.0" encoding="utf-8"?>
-<ds:datastoreItem xmlns:ds="http://schemas.openxmlformats.org/officeDocument/2006/customXml" ds:itemID="{7CCB0E6F-7B3E-46EF-889A-7AD11062FF36}">
+<ds:datastoreItem xmlns:ds="http://schemas.openxmlformats.org/officeDocument/2006/customXml" ds:itemID="{AD5DAD7D-E064-4D29-BF3C-3525251A6F5A}">
   <ds:schemaRefs>
     <ds:schemaRef ds:uri="http://schemas.openxmlformats.org/officeDocument/2006/bibliography"/>
   </ds:schemaRefs>

</xml_diff>